<commit_message>
v1 du rapport et de la présentation
</commit_message>
<xml_diff>
--- a/Catégorisez automatiquement des questions (rapport).docx
+++ b/Catégorisez automatiquement des questions (rapport).docx
@@ -10,6 +10,7 @@
           <w:docPartUnique/>
         </w:docPartObj>
       </w:sdtPr>
+      <w:sdtEndPr/>
       <w:sdtContent>
         <w:p/>
         <w:tbl>
@@ -107,6 +108,7 @@
                   <w:dataBinding w:prefixMappings="xmlns:ns0='http://schemas.openxmlformats.org/package/2006/metadata/core-properties' xmlns:ns1='http://purl.org/dc/elements/1.1/'" w:xpath="/ns0:coreProperties[1]/ns1:title[1]" w:storeItemID="{6C3C8BC8-F283-45AE-878A-BAB7291924A1}"/>
                   <w:text/>
                 </w:sdtPr>
+                <w:sdtEndPr/>
                 <w:sdtContent>
                   <w:p>
                     <w:pPr>
@@ -282,6 +284,7 @@
                   <w:dataBinding w:prefixMappings="xmlns:ns0='http://schemas.openxmlformats.org/package/2006/metadata/core-properties' xmlns:ns1='http://purl.org/dc/elements/1.1/'" w:xpath="/ns0:coreProperties[1]/ns1:creator[1]" w:storeItemID="{6C3C8BC8-F283-45AE-878A-BAB7291924A1}"/>
                   <w:text/>
                 </w:sdtPr>
+                <w:sdtEndPr/>
                 <w:sdtContent>
                   <w:p>
                     <w:pPr>
@@ -324,6 +327,7 @@
                     <w:calendar w:val="gregorian"/>
                   </w:date>
                 </w:sdtPr>
+                <w:sdtEndPr/>
                 <w:sdtContent>
                   <w:p>
                     <w:pPr>
@@ -2253,6 +2257,7 @@
         </w:rPr>
         <w:t xml:space="preserve">  </w:t>
       </w:r>
+      <w:proofErr w:type="gramStart"/>
       <w:r>
         <w:rPr>
           <w:rFonts w:ascii="Consolas" w:hAnsi="Consolas" w:cs="Calibri"/>
@@ -2260,7 +2265,17 @@
           <w:sz w:val="16"/>
           <w:szCs w:val="16"/>
         </w:rPr>
-        <w:t xml:space="preserve">and </w:t>
+        <w:t>and</w:t>
+      </w:r>
+      <w:proofErr w:type="gramEnd"/>
+      <w:r>
+        <w:rPr>
+          <w:rFonts w:ascii="Consolas" w:hAnsi="Consolas" w:cs="Calibri"/>
+          <w:color w:val="000000"/>
+          <w:sz w:val="16"/>
+          <w:szCs w:val="16"/>
+        </w:rPr>
+        <w:t xml:space="preserve"> </w:t>
       </w:r>
       <w:proofErr w:type="spellStart"/>
       <w:r>
@@ -3387,6 +3402,7 @@
               <w:t>&lt;</w:t>
             </w:r>
             <w:proofErr w:type="spellStart"/>
+            <w:proofErr w:type="gramStart"/>
             <w:r>
               <w:rPr>
                 <w:rFonts w:asciiTheme="minorHAnsi" w:hAnsiTheme="minorHAnsi" w:cstheme="minorHAnsi"/>
@@ -3396,6 +3412,7 @@
               <w:t>c#</w:t>
             </w:r>
             <w:proofErr w:type="spellEnd"/>
+            <w:proofErr w:type="gramEnd"/>
             <w:r>
               <w:rPr>
                 <w:rFonts w:asciiTheme="minorHAnsi" w:hAnsiTheme="minorHAnsi" w:cstheme="minorHAnsi"/>
@@ -5105,7 +5122,27 @@
           <w:szCs w:val="16"/>
           <w:lang w:val="en-US" w:eastAsia="en-US"/>
         </w:rPr>
-        <w:t xml:space="preserve"> would like to remove  and  (notice the additional tag content inside them that also needs to be removed) without using a xml parser (overhead too large for tiny strings).  any regex in vb.net or </w:t>
+        <w:t xml:space="preserve"> would like to </w:t>
+      </w:r>
+      <w:proofErr w:type="gramStart"/>
+      <w:r>
+        <w:rPr>
+          <w:rFonts w:asciiTheme="minorHAnsi" w:eastAsia="Calibri" w:hAnsiTheme="minorHAnsi" w:cstheme="minorHAnsi"/>
+          <w:sz w:val="16"/>
+          <w:szCs w:val="16"/>
+          <w:lang w:val="en-US" w:eastAsia="en-US"/>
+        </w:rPr>
+        <w:t>remove  and</w:t>
+      </w:r>
+      <w:proofErr w:type="gramEnd"/>
+      <w:r>
+        <w:rPr>
+          <w:rFonts w:asciiTheme="minorHAnsi" w:eastAsia="Calibri" w:hAnsiTheme="minorHAnsi" w:cstheme="minorHAnsi"/>
+          <w:sz w:val="16"/>
+          <w:szCs w:val="16"/>
+          <w:lang w:val="en-US" w:eastAsia="en-US"/>
+        </w:rPr>
+        <w:t xml:space="preserve">  (notice the additional tag content inside them that also needs to be removed) without using a xml parser (overhead too large for tiny strings).  any regex in vb.net or </w:t>
       </w:r>
       <w:proofErr w:type="spellStart"/>
       <w:r>
@@ -7582,6 +7619,7 @@
               </w:rPr>
             </w:pPr>
             <w:proofErr w:type="spellStart"/>
+            <w:proofErr w:type="gramStart"/>
             <w:r>
               <w:rPr>
                 <w:rFonts w:asciiTheme="minorHAnsi" w:eastAsia="Times New Roman" w:hAnsiTheme="minorHAnsi" w:cstheme="minorHAnsi"/>
@@ -7592,6 +7630,7 @@
               <w:t>datum</w:t>
             </w:r>
             <w:proofErr w:type="spellEnd"/>
+            <w:proofErr w:type="gramEnd"/>
           </w:p>
         </w:tc>
         <w:tc>
@@ -7615,6 +7654,7 @@
               </w:rPr>
             </w:pPr>
             <w:proofErr w:type="spellStart"/>
+            <w:proofErr w:type="gramStart"/>
             <w:r>
               <w:rPr>
                 <w:rFonts w:asciiTheme="minorHAnsi" w:eastAsia="Times New Roman" w:hAnsiTheme="minorHAnsi" w:cstheme="minorHAnsi"/>
@@ -7625,6 +7665,7 @@
               <w:t>sql</w:t>
             </w:r>
             <w:proofErr w:type="spellEnd"/>
+            <w:proofErr w:type="gramEnd"/>
           </w:p>
         </w:tc>
         <w:tc>
@@ -7647,6 +7688,7 @@
                 <w:lang w:eastAsia="fr-FR"/>
               </w:rPr>
             </w:pPr>
+            <w:proofErr w:type="gramStart"/>
             <w:r>
               <w:rPr>
                 <w:rFonts w:asciiTheme="minorHAnsi" w:eastAsia="Times New Roman" w:hAnsiTheme="minorHAnsi" w:cstheme="minorHAnsi"/>
@@ -7656,6 +7698,7 @@
               </w:rPr>
               <w:t>server</w:t>
             </w:r>
+            <w:proofErr w:type="gramEnd"/>
           </w:p>
         </w:tc>
         <w:tc>
@@ -7678,6 +7721,7 @@
                 <w:lang w:eastAsia="fr-FR"/>
               </w:rPr>
             </w:pPr>
+            <w:proofErr w:type="gramStart"/>
             <w:r>
               <w:rPr>
                 <w:rFonts w:asciiTheme="minorHAnsi" w:eastAsia="Times New Roman" w:hAnsiTheme="minorHAnsi" w:cstheme="minorHAnsi"/>
@@ -7687,6 +7731,7 @@
               </w:rPr>
               <w:t>data</w:t>
             </w:r>
+            <w:proofErr w:type="gramEnd"/>
           </w:p>
         </w:tc>
         <w:tc>
@@ -7709,6 +7754,7 @@
                 <w:lang w:eastAsia="fr-FR"/>
               </w:rPr>
             </w:pPr>
+            <w:proofErr w:type="gramStart"/>
             <w:r>
               <w:rPr>
                 <w:rFonts w:asciiTheme="minorHAnsi" w:eastAsia="Times New Roman" w:hAnsiTheme="minorHAnsi" w:cstheme="minorHAnsi"/>
@@ -7718,6 +7764,7 @@
               </w:rPr>
               <w:t>store</w:t>
             </w:r>
+            <w:proofErr w:type="gramEnd"/>
           </w:p>
         </w:tc>
         <w:tc>
@@ -7741,6 +7788,7 @@
               </w:rPr>
             </w:pPr>
             <w:proofErr w:type="spellStart"/>
+            <w:proofErr w:type="gramStart"/>
             <w:r>
               <w:rPr>
                 <w:rFonts w:asciiTheme="minorHAnsi" w:eastAsia="Times New Roman" w:hAnsiTheme="minorHAnsi" w:cstheme="minorHAnsi"/>
@@ -7751,6 +7799,7 @@
               <w:t>access</w:t>
             </w:r>
             <w:proofErr w:type="spellEnd"/>
+            <w:proofErr w:type="gramEnd"/>
           </w:p>
         </w:tc>
         <w:tc>
@@ -7773,6 +7822,7 @@
                 <w:lang w:eastAsia="fr-FR"/>
               </w:rPr>
             </w:pPr>
+            <w:proofErr w:type="gramStart"/>
             <w:r>
               <w:rPr>
                 <w:rFonts w:asciiTheme="minorHAnsi" w:eastAsia="Times New Roman" w:hAnsiTheme="minorHAnsi" w:cstheme="minorHAnsi"/>
@@ -7782,6 +7832,7 @@
               </w:rPr>
               <w:t>application</w:t>
             </w:r>
+            <w:proofErr w:type="gramEnd"/>
           </w:p>
         </w:tc>
       </w:tr>
@@ -7872,6 +7923,7 @@
               </w:rPr>
             </w:pPr>
             <w:proofErr w:type="spellStart"/>
+            <w:proofErr w:type="gramStart"/>
             <w:r>
               <w:rPr>
                 <w:rFonts w:asciiTheme="minorHAnsi" w:eastAsia="Times New Roman" w:hAnsiTheme="minorHAnsi" w:cstheme="minorHAnsi"/>
@@ -7882,6 +7934,7 @@
               <w:t>linq</w:t>
             </w:r>
             <w:proofErr w:type="spellEnd"/>
+            <w:proofErr w:type="gramEnd"/>
           </w:p>
         </w:tc>
         <w:tc>
@@ -7904,6 +7957,7 @@
                 <w:lang w:eastAsia="fr-FR"/>
               </w:rPr>
             </w:pPr>
+            <w:proofErr w:type="gramStart"/>
             <w:r>
               <w:rPr>
                 <w:rFonts w:asciiTheme="minorHAnsi" w:eastAsia="Times New Roman" w:hAnsiTheme="minorHAnsi" w:cstheme="minorHAnsi"/>
@@ -7913,6 +7967,7 @@
               </w:rPr>
               <w:t>date</w:t>
             </w:r>
+            <w:proofErr w:type="gramEnd"/>
           </w:p>
         </w:tc>
         <w:tc>
@@ -7936,6 +7991,7 @@
               </w:rPr>
             </w:pPr>
             <w:proofErr w:type="spellStart"/>
+            <w:proofErr w:type="gramStart"/>
             <w:r>
               <w:rPr>
                 <w:rFonts w:asciiTheme="minorHAnsi" w:eastAsia="Times New Roman" w:hAnsiTheme="minorHAnsi" w:cstheme="minorHAnsi"/>
@@ -7946,6 +8002,7 @@
               <w:t>search</w:t>
             </w:r>
             <w:proofErr w:type="spellEnd"/>
+            <w:proofErr w:type="gramEnd"/>
           </w:p>
         </w:tc>
         <w:tc>
@@ -7968,6 +8025,7 @@
                 <w:lang w:eastAsia="fr-FR"/>
               </w:rPr>
             </w:pPr>
+            <w:proofErr w:type="gramStart"/>
             <w:r>
               <w:rPr>
                 <w:rFonts w:asciiTheme="minorHAnsi" w:eastAsia="Times New Roman" w:hAnsiTheme="minorHAnsi" w:cstheme="minorHAnsi"/>
@@ -7977,6 +8035,7 @@
               </w:rPr>
               <w:t>item</w:t>
             </w:r>
+            <w:proofErr w:type="gramEnd"/>
           </w:p>
         </w:tc>
         <w:tc>
@@ -8000,6 +8059,7 @@
               </w:rPr>
             </w:pPr>
             <w:proofErr w:type="spellStart"/>
+            <w:proofErr w:type="gramStart"/>
             <w:r>
               <w:rPr>
                 <w:rFonts w:asciiTheme="minorHAnsi" w:eastAsia="Times New Roman" w:hAnsiTheme="minorHAnsi" w:cstheme="minorHAnsi"/>
@@ -8010,6 +8070,7 @@
               <w:t>sql</w:t>
             </w:r>
             <w:proofErr w:type="spellEnd"/>
+            <w:proofErr w:type="gramEnd"/>
           </w:p>
         </w:tc>
         <w:tc>
@@ -8033,6 +8094,7 @@
               </w:rPr>
             </w:pPr>
             <w:proofErr w:type="spellStart"/>
+            <w:proofErr w:type="gramStart"/>
             <w:r>
               <w:rPr>
                 <w:rFonts w:asciiTheme="minorHAnsi" w:eastAsia="Times New Roman" w:hAnsiTheme="minorHAnsi" w:cstheme="minorHAnsi"/>
@@ -8043,6 +8105,7 @@
               <w:t>algorithm</w:t>
             </w:r>
             <w:proofErr w:type="spellEnd"/>
+            <w:proofErr w:type="gramEnd"/>
           </w:p>
         </w:tc>
         <w:tc>
@@ -8065,6 +8128,7 @@
                 <w:lang w:eastAsia="fr-FR"/>
               </w:rPr>
             </w:pPr>
+            <w:proofErr w:type="gramStart"/>
             <w:r>
               <w:rPr>
                 <w:rFonts w:asciiTheme="minorHAnsi" w:eastAsia="Times New Roman" w:hAnsiTheme="minorHAnsi" w:cstheme="minorHAnsi"/>
@@ -8074,6 +8138,7 @@
               </w:rPr>
               <w:t>group</w:t>
             </w:r>
+            <w:proofErr w:type="gramEnd"/>
           </w:p>
         </w:tc>
       </w:tr>
@@ -8134,6 +8199,7 @@
               </w:rPr>
             </w:pPr>
             <w:proofErr w:type="spellStart"/>
+            <w:proofErr w:type="gramStart"/>
             <w:r>
               <w:rPr>
                 <w:rFonts w:asciiTheme="minorHAnsi" w:eastAsia="Times New Roman" w:hAnsiTheme="minorHAnsi" w:cstheme="minorHAnsi"/>
@@ -8144,6 +8210,7 @@
               <w:t>c++</w:t>
             </w:r>
             <w:proofErr w:type="spellEnd"/>
+            <w:proofErr w:type="gramEnd"/>
           </w:p>
         </w:tc>
         <w:tc>
@@ -8166,6 +8233,7 @@
                 <w:lang w:eastAsia="fr-FR"/>
               </w:rPr>
             </w:pPr>
+            <w:proofErr w:type="gramStart"/>
             <w:r>
               <w:rPr>
                 <w:rFonts w:asciiTheme="minorHAnsi" w:eastAsia="Times New Roman" w:hAnsiTheme="minorHAnsi" w:cstheme="minorHAnsi"/>
@@ -8175,6 +8243,7 @@
               </w:rPr>
               <w:t>c</w:t>
             </w:r>
+            <w:proofErr w:type="gramEnd"/>
           </w:p>
         </w:tc>
         <w:tc>
@@ -8198,6 +8267,7 @@
               </w:rPr>
             </w:pPr>
             <w:proofErr w:type="spellStart"/>
+            <w:proofErr w:type="gramStart"/>
             <w:r>
               <w:rPr>
                 <w:rFonts w:asciiTheme="minorHAnsi" w:eastAsia="Times New Roman" w:hAnsiTheme="minorHAnsi" w:cstheme="minorHAnsi"/>
@@ -8208,6 +8278,7 @@
               <w:t>language</w:t>
             </w:r>
             <w:proofErr w:type="spellEnd"/>
+            <w:proofErr w:type="gramEnd"/>
           </w:p>
         </w:tc>
         <w:tc>
@@ -8230,6 +8301,7 @@
                 <w:lang w:eastAsia="fr-FR"/>
               </w:rPr>
             </w:pPr>
+            <w:proofErr w:type="gramStart"/>
             <w:r>
               <w:rPr>
                 <w:rFonts w:asciiTheme="minorHAnsi" w:eastAsia="Times New Roman" w:hAnsiTheme="minorHAnsi" w:cstheme="minorHAnsi"/>
@@ -8239,6 +8311,7 @@
               </w:rPr>
               <w:t>session</w:t>
             </w:r>
+            <w:proofErr w:type="gramEnd"/>
           </w:p>
         </w:tc>
         <w:tc>
@@ -8261,6 +8334,7 @@
                 <w:lang w:eastAsia="fr-FR"/>
               </w:rPr>
             </w:pPr>
+            <w:proofErr w:type="gramStart"/>
             <w:r>
               <w:rPr>
                 <w:rFonts w:asciiTheme="minorHAnsi" w:eastAsia="Times New Roman" w:hAnsiTheme="minorHAnsi" w:cstheme="minorHAnsi"/>
@@ -8270,6 +8344,7 @@
               </w:rPr>
               <w:t>point</w:t>
             </w:r>
+            <w:proofErr w:type="gramEnd"/>
           </w:p>
         </w:tc>
         <w:tc>
@@ -8293,6 +8368,7 @@
               </w:rPr>
             </w:pPr>
             <w:proofErr w:type="spellStart"/>
+            <w:proofErr w:type="gramStart"/>
             <w:r>
               <w:rPr>
                 <w:rFonts w:asciiTheme="minorHAnsi" w:eastAsia="Times New Roman" w:hAnsiTheme="minorHAnsi" w:cstheme="minorHAnsi"/>
@@ -8303,6 +8379,7 @@
               <w:t>programming</w:t>
             </w:r>
             <w:proofErr w:type="spellEnd"/>
+            <w:proofErr w:type="gramEnd"/>
           </w:p>
         </w:tc>
         <w:tc>
@@ -8325,6 +8402,7 @@
                 <w:lang w:eastAsia="fr-FR"/>
               </w:rPr>
             </w:pPr>
+            <w:proofErr w:type="gramStart"/>
             <w:r>
               <w:rPr>
                 <w:rFonts w:asciiTheme="minorHAnsi" w:eastAsia="Times New Roman" w:hAnsiTheme="minorHAnsi" w:cstheme="minorHAnsi"/>
@@ -8334,6 +8412,7 @@
               </w:rPr>
               <w:t>code</w:t>
             </w:r>
+            <w:proofErr w:type="gramEnd"/>
           </w:p>
         </w:tc>
         <w:tc>
@@ -8356,6 +8435,7 @@
                 <w:lang w:eastAsia="fr-FR"/>
               </w:rPr>
             </w:pPr>
+            <w:proofErr w:type="gramStart"/>
             <w:r>
               <w:rPr>
                 <w:rFonts w:asciiTheme="minorHAnsi" w:eastAsia="Times New Roman" w:hAnsiTheme="minorHAnsi" w:cstheme="minorHAnsi"/>
@@ -8365,6 +8445,7 @@
               </w:rPr>
               <w:t>compiler</w:t>
             </w:r>
+            <w:proofErr w:type="gramEnd"/>
           </w:p>
         </w:tc>
       </w:tr>
@@ -8454,6 +8535,7 @@
                 <w:lang w:eastAsia="fr-FR"/>
               </w:rPr>
             </w:pPr>
+            <w:proofErr w:type="gramStart"/>
             <w:r>
               <w:rPr>
                 <w:rFonts w:asciiTheme="minorHAnsi" w:eastAsia="Times New Roman" w:hAnsiTheme="minorHAnsi" w:cstheme="minorHAnsi"/>
@@ -8463,6 +8545,7 @@
               </w:rPr>
               <w:t>html</w:t>
             </w:r>
+            <w:proofErr w:type="gramEnd"/>
           </w:p>
         </w:tc>
         <w:tc>
@@ -8486,6 +8569,7 @@
               </w:rPr>
             </w:pPr>
             <w:proofErr w:type="spellStart"/>
+            <w:proofErr w:type="gramStart"/>
             <w:r>
               <w:rPr>
                 <w:rFonts w:asciiTheme="minorHAnsi" w:eastAsia="Times New Roman" w:hAnsiTheme="minorHAnsi" w:cstheme="minorHAnsi"/>
@@ -8496,6 +8580,7 @@
               <w:t>function</w:t>
             </w:r>
             <w:proofErr w:type="spellEnd"/>
+            <w:proofErr w:type="gramEnd"/>
           </w:p>
         </w:tc>
         <w:tc>
@@ -8519,6 +8604,7 @@
               </w:rPr>
             </w:pPr>
             <w:proofErr w:type="spellStart"/>
+            <w:proofErr w:type="gramStart"/>
             <w:r>
               <w:rPr>
                 <w:rFonts w:asciiTheme="minorHAnsi" w:eastAsia="Times New Roman" w:hAnsiTheme="minorHAnsi" w:cstheme="minorHAnsi"/>
@@ -8529,6 +8615,7 @@
               <w:t>jquery</w:t>
             </w:r>
             <w:proofErr w:type="spellEnd"/>
+            <w:proofErr w:type="gramEnd"/>
           </w:p>
         </w:tc>
         <w:tc>
@@ -8551,6 +8638,7 @@
                 <w:lang w:eastAsia="fr-FR"/>
               </w:rPr>
             </w:pPr>
+            <w:proofErr w:type="gramStart"/>
             <w:r>
               <w:rPr>
                 <w:rFonts w:asciiTheme="minorHAnsi" w:eastAsia="Times New Roman" w:hAnsiTheme="minorHAnsi" w:cstheme="minorHAnsi"/>
@@ -8560,6 +8648,7 @@
               </w:rPr>
               <w:t>content</w:t>
             </w:r>
+            <w:proofErr w:type="gramEnd"/>
           </w:p>
         </w:tc>
         <w:tc>
@@ -8583,6 +8672,7 @@
               </w:rPr>
             </w:pPr>
             <w:proofErr w:type="spellStart"/>
+            <w:proofErr w:type="gramStart"/>
             <w:r>
               <w:rPr>
                 <w:rFonts w:asciiTheme="minorHAnsi" w:eastAsia="Times New Roman" w:hAnsiTheme="minorHAnsi" w:cstheme="minorHAnsi"/>
@@ -8593,6 +8683,7 @@
               <w:t>css</w:t>
             </w:r>
             <w:proofErr w:type="spellEnd"/>
+            <w:proofErr w:type="gramEnd"/>
           </w:p>
         </w:tc>
         <w:tc>
@@ -8615,6 +8706,7 @@
                 <w:lang w:eastAsia="fr-FR"/>
               </w:rPr>
             </w:pPr>
+            <w:proofErr w:type="gramStart"/>
             <w:r>
               <w:rPr>
                 <w:rFonts w:asciiTheme="minorHAnsi" w:eastAsia="Times New Roman" w:hAnsiTheme="minorHAnsi" w:cstheme="minorHAnsi"/>
@@ -8624,6 +8716,7 @@
               </w:rPr>
               <w:t>browser</w:t>
             </w:r>
+            <w:proofErr w:type="gramEnd"/>
           </w:p>
         </w:tc>
         <w:tc>
@@ -8646,6 +8739,7 @@
                 <w:lang w:eastAsia="fr-FR"/>
               </w:rPr>
             </w:pPr>
+            <w:proofErr w:type="gramStart"/>
             <w:r>
               <w:rPr>
                 <w:rFonts w:asciiTheme="minorHAnsi" w:eastAsia="Times New Roman" w:hAnsiTheme="minorHAnsi" w:cstheme="minorHAnsi"/>
@@ -8655,6 +8749,7 @@
               </w:rPr>
               <w:t>ajax</w:t>
             </w:r>
+            <w:proofErr w:type="gramEnd"/>
           </w:p>
         </w:tc>
       </w:tr>
@@ -8746,6 +8841,7 @@
               </w:rPr>
             </w:pPr>
             <w:proofErr w:type="spellStart"/>
+            <w:proofErr w:type="gramStart"/>
             <w:r>
               <w:rPr>
                 <w:rFonts w:asciiTheme="minorHAnsi" w:eastAsia="Times New Roman" w:hAnsiTheme="minorHAnsi" w:cstheme="minorHAnsi"/>
@@ -8756,6 +8852,7 @@
               <w:t>property</w:t>
             </w:r>
             <w:proofErr w:type="spellEnd"/>
+            <w:proofErr w:type="gramEnd"/>
           </w:p>
         </w:tc>
         <w:tc>
@@ -8779,6 +8876,7 @@
               </w:rPr>
             </w:pPr>
             <w:proofErr w:type="spellStart"/>
+            <w:proofErr w:type="gramStart"/>
             <w:r>
               <w:rPr>
                 <w:rFonts w:asciiTheme="minorHAnsi" w:eastAsia="Times New Roman" w:hAnsiTheme="minorHAnsi" w:cstheme="minorHAnsi"/>
@@ -8789,6 +8887,7 @@
               <w:t>character</w:t>
             </w:r>
             <w:proofErr w:type="spellEnd"/>
+            <w:proofErr w:type="gramEnd"/>
           </w:p>
         </w:tc>
         <w:tc>
@@ -8812,6 +8911,7 @@
               </w:rPr>
             </w:pPr>
             <w:proofErr w:type="spellStart"/>
+            <w:proofErr w:type="gramStart"/>
             <w:r>
               <w:rPr>
                 <w:rFonts w:asciiTheme="minorHAnsi" w:eastAsia="Times New Roman" w:hAnsiTheme="minorHAnsi" w:cstheme="minorHAnsi"/>
@@ -8822,6 +8922,7 @@
               <w:t>emacs</w:t>
             </w:r>
             <w:proofErr w:type="spellEnd"/>
+            <w:proofErr w:type="gramEnd"/>
           </w:p>
         </w:tc>
         <w:tc>
@@ -8844,6 +8945,7 @@
                 <w:lang w:eastAsia="fr-FR"/>
               </w:rPr>
             </w:pPr>
+            <w:proofErr w:type="gramStart"/>
             <w:r>
               <w:rPr>
                 <w:rFonts w:asciiTheme="minorHAnsi" w:eastAsia="Times New Roman" w:hAnsiTheme="minorHAnsi" w:cstheme="minorHAnsi"/>
@@ -8853,6 +8955,7 @@
               </w:rPr>
               <w:t>size</w:t>
             </w:r>
+            <w:proofErr w:type="gramEnd"/>
           </w:p>
         </w:tc>
         <w:tc>
@@ -8876,6 +8979,7 @@
               </w:rPr>
             </w:pPr>
             <w:proofErr w:type="spellStart"/>
+            <w:proofErr w:type="gramStart"/>
             <w:r>
               <w:rPr>
                 <w:rFonts w:asciiTheme="minorHAnsi" w:eastAsia="Times New Roman" w:hAnsiTheme="minorHAnsi" w:cstheme="minorHAnsi"/>
@@ -8886,6 +8990,7 @@
               <w:t>array</w:t>
             </w:r>
             <w:proofErr w:type="spellEnd"/>
+            <w:proofErr w:type="gramEnd"/>
           </w:p>
         </w:tc>
         <w:tc>
@@ -8909,6 +9014,7 @@
               </w:rPr>
             </w:pPr>
             <w:proofErr w:type="spellStart"/>
+            <w:proofErr w:type="gramStart"/>
             <w:r>
               <w:rPr>
                 <w:rFonts w:asciiTheme="minorHAnsi" w:eastAsia="Times New Roman" w:hAnsiTheme="minorHAnsi" w:cstheme="minorHAnsi"/>
@@ -8919,6 +9025,7 @@
               <w:t>function</w:t>
             </w:r>
             <w:proofErr w:type="spellEnd"/>
+            <w:proofErr w:type="gramEnd"/>
           </w:p>
         </w:tc>
         <w:tc>
@@ -8941,6 +9048,7 @@
                 <w:lang w:eastAsia="fr-FR"/>
               </w:rPr>
             </w:pPr>
+            <w:proofErr w:type="gramStart"/>
             <w:r>
               <w:rPr>
                 <w:rFonts w:asciiTheme="minorHAnsi" w:eastAsia="Times New Roman" w:hAnsiTheme="minorHAnsi" w:cstheme="minorHAnsi"/>
@@ -8950,6 +9058,7 @@
               </w:rPr>
               <w:t>format</w:t>
             </w:r>
+            <w:proofErr w:type="gramEnd"/>
           </w:p>
         </w:tc>
       </w:tr>
@@ -9040,6 +9149,7 @@
               </w:rPr>
             </w:pPr>
             <w:proofErr w:type="spellStart"/>
+            <w:proofErr w:type="gramStart"/>
             <w:r>
               <w:rPr>
                 <w:rFonts w:asciiTheme="minorHAnsi" w:eastAsia="Times New Roman" w:hAnsiTheme="minorHAnsi" w:cstheme="minorHAnsi"/>
@@ -9050,6 +9160,7 @@
               <w:t>project</w:t>
             </w:r>
             <w:proofErr w:type="spellEnd"/>
+            <w:proofErr w:type="gramEnd"/>
           </w:p>
         </w:tc>
         <w:tc>
@@ -9072,6 +9183,7 @@
                 <w:lang w:eastAsia="fr-FR"/>
               </w:rPr>
             </w:pPr>
+            <w:proofErr w:type="gramStart"/>
             <w:r>
               <w:rPr>
                 <w:rFonts w:asciiTheme="minorHAnsi" w:eastAsia="Times New Roman" w:hAnsiTheme="minorHAnsi" w:cstheme="minorHAnsi"/>
@@ -9081,6 +9193,7 @@
               </w:rPr>
               <w:t>code</w:t>
             </w:r>
+            <w:proofErr w:type="gramEnd"/>
           </w:p>
         </w:tc>
         <w:tc>
@@ -9103,6 +9216,7 @@
                 <w:lang w:eastAsia="fr-FR"/>
               </w:rPr>
             </w:pPr>
+            <w:proofErr w:type="gramStart"/>
             <w:r>
               <w:rPr>
                 <w:rFonts w:asciiTheme="minorHAnsi" w:eastAsia="Times New Roman" w:hAnsiTheme="minorHAnsi" w:cstheme="minorHAnsi"/>
@@ -9112,6 +9226,7 @@
               </w:rPr>
               <w:t>version</w:t>
             </w:r>
+            <w:proofErr w:type="gramEnd"/>
           </w:p>
         </w:tc>
         <w:tc>
@@ -9134,6 +9249,7 @@
                 <w:lang w:eastAsia="fr-FR"/>
               </w:rPr>
             </w:pPr>
+            <w:proofErr w:type="gramStart"/>
             <w:r>
               <w:rPr>
                 <w:rFonts w:asciiTheme="minorHAnsi" w:eastAsia="Times New Roman" w:hAnsiTheme="minorHAnsi" w:cstheme="minorHAnsi"/>
@@ -9143,6 +9259,7 @@
               </w:rPr>
               <w:t>script</w:t>
             </w:r>
+            <w:proofErr w:type="gramEnd"/>
           </w:p>
         </w:tc>
         <w:tc>
@@ -9165,6 +9282,7 @@
                 <w:lang w:eastAsia="fr-FR"/>
               </w:rPr>
             </w:pPr>
+            <w:proofErr w:type="gramStart"/>
             <w:r>
               <w:rPr>
                 <w:rFonts w:asciiTheme="minorHAnsi" w:eastAsia="Times New Roman" w:hAnsiTheme="minorHAnsi" w:cstheme="minorHAnsi"/>
@@ -9174,6 +9292,7 @@
               </w:rPr>
               <w:t>command</w:t>
             </w:r>
+            <w:proofErr w:type="gramEnd"/>
           </w:p>
         </w:tc>
         <w:tc>
@@ -9197,6 +9316,7 @@
               </w:rPr>
             </w:pPr>
             <w:proofErr w:type="spellStart"/>
+            <w:proofErr w:type="gramStart"/>
             <w:r>
               <w:rPr>
                 <w:rFonts w:asciiTheme="minorHAnsi" w:eastAsia="Times New Roman" w:hAnsiTheme="minorHAnsi" w:cstheme="minorHAnsi"/>
@@ -9207,6 +9327,7 @@
               <w:t>windows</w:t>
             </w:r>
             <w:proofErr w:type="spellEnd"/>
+            <w:proofErr w:type="gramEnd"/>
           </w:p>
         </w:tc>
         <w:tc>
@@ -9229,6 +9350,7 @@
                 <w:lang w:eastAsia="fr-FR"/>
               </w:rPr>
             </w:pPr>
+            <w:proofErr w:type="gramStart"/>
             <w:r>
               <w:rPr>
                 <w:rFonts w:asciiTheme="minorHAnsi" w:eastAsia="Times New Roman" w:hAnsiTheme="minorHAnsi" w:cstheme="minorHAnsi"/>
@@ -9238,6 +9360,7 @@
               </w:rPr>
               <w:t>output</w:t>
             </w:r>
+            <w:proofErr w:type="gramEnd"/>
           </w:p>
         </w:tc>
       </w:tr>
@@ -9368,6 +9491,7 @@
                 <w:lang w:eastAsia="fr-FR"/>
               </w:rPr>
             </w:pPr>
+            <w:proofErr w:type="gramStart"/>
             <w:r>
               <w:rPr>
                 <w:rFonts w:asciiTheme="minorHAnsi" w:eastAsia="Times New Roman" w:hAnsiTheme="minorHAnsi" w:cstheme="minorHAnsi"/>
@@ -9377,6 +9501,7 @@
               </w:rPr>
               <w:t>.net</w:t>
             </w:r>
+            <w:proofErr w:type="gramEnd"/>
           </w:p>
         </w:tc>
         <w:tc>
@@ -9399,6 +9524,7 @@
                 <w:lang w:eastAsia="fr-FR"/>
               </w:rPr>
             </w:pPr>
+            <w:proofErr w:type="gramStart"/>
             <w:r>
               <w:rPr>
                 <w:rFonts w:asciiTheme="minorHAnsi" w:eastAsia="Times New Roman" w:hAnsiTheme="minorHAnsi" w:cstheme="minorHAnsi"/>
@@ -9408,6 +9534,7 @@
               </w:rPr>
               <w:t>document</w:t>
             </w:r>
+            <w:proofErr w:type="gramEnd"/>
           </w:p>
         </w:tc>
         <w:tc>
@@ -9431,6 +9558,7 @@
               </w:rPr>
             </w:pPr>
             <w:proofErr w:type="spellStart"/>
+            <w:proofErr w:type="gramStart"/>
             <w:r>
               <w:rPr>
                 <w:rFonts w:asciiTheme="minorHAnsi" w:eastAsia="Times New Roman" w:hAnsiTheme="minorHAnsi" w:cstheme="minorHAnsi"/>
@@ -9441,6 +9569,7 @@
               <w:t>delphi</w:t>
             </w:r>
             <w:proofErr w:type="spellEnd"/>
+            <w:proofErr w:type="gramEnd"/>
           </w:p>
         </w:tc>
         <w:tc>
@@ -9463,6 +9592,7 @@
                 <w:lang w:eastAsia="fr-FR"/>
               </w:rPr>
             </w:pPr>
+            <w:proofErr w:type="gramStart"/>
             <w:r>
               <w:rPr>
                 <w:rFonts w:asciiTheme="minorHAnsi" w:eastAsia="Times New Roman" w:hAnsiTheme="minorHAnsi" w:cstheme="minorHAnsi"/>
@@ -9472,6 +9602,7 @@
               </w:rPr>
               <w:t>performance</w:t>
             </w:r>
+            <w:proofErr w:type="gramEnd"/>
           </w:p>
         </w:tc>
         <w:tc>
@@ -9495,6 +9626,7 @@
               </w:rPr>
             </w:pPr>
             <w:proofErr w:type="spellStart"/>
+            <w:proofErr w:type="gramStart"/>
             <w:r>
               <w:rPr>
                 <w:rFonts w:asciiTheme="minorHAnsi" w:eastAsia="Times New Roman" w:hAnsiTheme="minorHAnsi" w:cstheme="minorHAnsi"/>
@@ -9505,6 +9637,7 @@
               <w:t>silverlight</w:t>
             </w:r>
             <w:proofErr w:type="spellEnd"/>
+            <w:proofErr w:type="gramEnd"/>
           </w:p>
         </w:tc>
         <w:tc>
@@ -9527,6 +9660,7 @@
                 <w:lang w:eastAsia="fr-FR"/>
               </w:rPr>
             </w:pPr>
+            <w:proofErr w:type="gramStart"/>
             <w:r>
               <w:rPr>
                 <w:rFonts w:asciiTheme="minorHAnsi" w:eastAsia="Times New Roman" w:hAnsiTheme="minorHAnsi" w:cstheme="minorHAnsi"/>
@@ -9536,6 +9670,7 @@
               </w:rPr>
               <w:t>flash</w:t>
             </w:r>
+            <w:proofErr w:type="gramEnd"/>
           </w:p>
         </w:tc>
       </w:tr>
@@ -9595,6 +9730,7 @@
               </w:rPr>
             </w:pPr>
             <w:proofErr w:type="spellStart"/>
+            <w:proofErr w:type="gramStart"/>
             <w:r>
               <w:rPr>
                 <w:rFonts w:asciiTheme="minorHAnsi" w:eastAsia="Times New Roman" w:hAnsiTheme="minorHAnsi" w:cstheme="minorHAnsi"/>
@@ -9605,6 +9741,7 @@
               <w:t>c#</w:t>
             </w:r>
             <w:proofErr w:type="spellEnd"/>
+            <w:proofErr w:type="gramEnd"/>
           </w:p>
         </w:tc>
         <w:tc>
@@ -9627,6 +9764,7 @@
                 <w:lang w:eastAsia="fr-FR"/>
               </w:rPr>
             </w:pPr>
+            <w:proofErr w:type="gramStart"/>
             <w:r>
               <w:rPr>
                 <w:rFonts w:asciiTheme="minorHAnsi" w:eastAsia="Times New Roman" w:hAnsiTheme="minorHAnsi" w:cstheme="minorHAnsi"/>
@@ -9636,6 +9774,7 @@
               </w:rPr>
               <w:t>class</w:t>
             </w:r>
+            <w:proofErr w:type="gramEnd"/>
           </w:p>
         </w:tc>
         <w:tc>
@@ -9659,6 +9798,7 @@
               </w:rPr>
             </w:pPr>
             <w:proofErr w:type="spellStart"/>
+            <w:proofErr w:type="gramStart"/>
             <w:r>
               <w:rPr>
                 <w:rFonts w:asciiTheme="minorHAnsi" w:eastAsia="Times New Roman" w:hAnsiTheme="minorHAnsi" w:cstheme="minorHAnsi"/>
@@ -9669,6 +9809,7 @@
               <w:t>php</w:t>
             </w:r>
             <w:proofErr w:type="spellEnd"/>
+            <w:proofErr w:type="gramEnd"/>
           </w:p>
         </w:tc>
         <w:tc>
@@ -9691,6 +9832,7 @@
                 <w:lang w:eastAsia="fr-FR"/>
               </w:rPr>
             </w:pPr>
+            <w:proofErr w:type="gramStart"/>
             <w:r>
               <w:rPr>
                 <w:rFonts w:asciiTheme="minorHAnsi" w:eastAsia="Times New Roman" w:hAnsiTheme="minorHAnsi" w:cstheme="minorHAnsi"/>
@@ -9700,6 +9842,7 @@
               </w:rPr>
               <w:t>interface</w:t>
             </w:r>
+            <w:proofErr w:type="gramEnd"/>
           </w:p>
         </w:tc>
         <w:tc>
@@ -9722,6 +9865,7 @@
                 <w:lang w:eastAsia="fr-FR"/>
               </w:rPr>
             </w:pPr>
+            <w:proofErr w:type="gramStart"/>
             <w:r>
               <w:rPr>
                 <w:rFonts w:asciiTheme="minorHAnsi" w:eastAsia="Times New Roman" w:hAnsiTheme="minorHAnsi" w:cstheme="minorHAnsi"/>
@@ -9731,6 +9875,7 @@
               </w:rPr>
               <w:t>pattern</w:t>
             </w:r>
+            <w:proofErr w:type="gramEnd"/>
           </w:p>
         </w:tc>
         <w:tc>
@@ -9753,6 +9898,7 @@
                 <w:lang w:eastAsia="fr-FR"/>
               </w:rPr>
             </w:pPr>
+            <w:proofErr w:type="gramStart"/>
             <w:r>
               <w:rPr>
                 <w:rFonts w:asciiTheme="minorHAnsi" w:eastAsia="Times New Roman" w:hAnsiTheme="minorHAnsi" w:cstheme="minorHAnsi"/>
@@ -9762,6 +9908,7 @@
               </w:rPr>
               <w:t>code</w:t>
             </w:r>
+            <w:proofErr w:type="gramEnd"/>
           </w:p>
         </w:tc>
         <w:tc>
@@ -9785,6 +9932,7 @@
               </w:rPr>
             </w:pPr>
             <w:proofErr w:type="spellStart"/>
+            <w:proofErr w:type="gramStart"/>
             <w:r>
               <w:rPr>
                 <w:rFonts w:asciiTheme="minorHAnsi" w:eastAsia="Times New Roman" w:hAnsiTheme="minorHAnsi" w:cstheme="minorHAnsi"/>
@@ -9795,6 +9943,7 @@
               <w:t>function</w:t>
             </w:r>
             <w:proofErr w:type="spellEnd"/>
+            <w:proofErr w:type="gramEnd"/>
           </w:p>
         </w:tc>
         <w:tc>
@@ -9818,6 +9967,7 @@
               </w:rPr>
             </w:pPr>
             <w:proofErr w:type="spellStart"/>
+            <w:proofErr w:type="gramStart"/>
             <w:r>
               <w:rPr>
                 <w:rFonts w:asciiTheme="minorHAnsi" w:eastAsia="Times New Roman" w:hAnsiTheme="minorHAnsi" w:cstheme="minorHAnsi"/>
@@ -9828,6 +9978,7 @@
               <w:t>library</w:t>
             </w:r>
             <w:proofErr w:type="spellEnd"/>
+            <w:proofErr w:type="gramEnd"/>
           </w:p>
         </w:tc>
       </w:tr>
@@ -9919,6 +10070,7 @@
               </w:rPr>
             </w:pPr>
             <w:proofErr w:type="spellStart"/>
+            <w:proofErr w:type="gramStart"/>
             <w:r>
               <w:rPr>
                 <w:rFonts w:asciiTheme="minorHAnsi" w:eastAsia="Times New Roman" w:hAnsiTheme="minorHAnsi" w:cstheme="minorHAnsi"/>
@@ -9929,6 +10081,7 @@
               <w:t>windows</w:t>
             </w:r>
             <w:proofErr w:type="spellEnd"/>
+            <w:proofErr w:type="gramEnd"/>
           </w:p>
         </w:tc>
         <w:tc>
@@ -9951,6 +10104,7 @@
                 <w:lang w:eastAsia="fr-FR"/>
               </w:rPr>
             </w:pPr>
+            <w:proofErr w:type="gramStart"/>
             <w:r>
               <w:rPr>
                 <w:rFonts w:asciiTheme="minorHAnsi" w:eastAsia="Times New Roman" w:hAnsiTheme="minorHAnsi" w:cstheme="minorHAnsi"/>
@@ -9960,6 +10114,7 @@
               </w:rPr>
               <w:t>client</w:t>
             </w:r>
+            <w:proofErr w:type="gramEnd"/>
           </w:p>
         </w:tc>
         <w:tc>
@@ -9983,6 +10138,7 @@
               </w:rPr>
             </w:pPr>
             <w:proofErr w:type="spellStart"/>
+            <w:proofErr w:type="gramStart"/>
             <w:r>
               <w:rPr>
                 <w:rFonts w:asciiTheme="minorHAnsi" w:eastAsia="Times New Roman" w:hAnsiTheme="minorHAnsi" w:cstheme="minorHAnsi"/>
@@ -9993,6 +10149,7 @@
               <w:t>connection</w:t>
             </w:r>
             <w:proofErr w:type="spellEnd"/>
+            <w:proofErr w:type="gramEnd"/>
           </w:p>
         </w:tc>
         <w:tc>
@@ -10015,6 +10172,7 @@
                 <w:lang w:eastAsia="fr-FR"/>
               </w:rPr>
             </w:pPr>
+            <w:proofErr w:type="gramStart"/>
             <w:r>
               <w:rPr>
                 <w:rFonts w:asciiTheme="minorHAnsi" w:eastAsia="Times New Roman" w:hAnsiTheme="minorHAnsi" w:cstheme="minorHAnsi"/>
@@ -10024,6 +10182,7 @@
               </w:rPr>
               <w:t>machine</w:t>
             </w:r>
+            <w:proofErr w:type="gramEnd"/>
           </w:p>
         </w:tc>
         <w:tc>
@@ -10046,6 +10205,7 @@
                 <w:lang w:eastAsia="fr-FR"/>
               </w:rPr>
             </w:pPr>
+            <w:proofErr w:type="gramStart"/>
             <w:r>
               <w:rPr>
                 <w:rFonts w:asciiTheme="minorHAnsi" w:eastAsia="Times New Roman" w:hAnsiTheme="minorHAnsi" w:cstheme="minorHAnsi"/>
@@ -10055,6 +10215,7 @@
               </w:rPr>
               <w:t>directory</w:t>
             </w:r>
+            <w:proofErr w:type="gramEnd"/>
           </w:p>
         </w:tc>
         <w:tc>
@@ -10077,6 +10238,7 @@
                 <w:lang w:eastAsia="fr-FR"/>
               </w:rPr>
             </w:pPr>
+            <w:proofErr w:type="gramStart"/>
             <w:r>
               <w:rPr>
                 <w:rFonts w:asciiTheme="minorHAnsi" w:eastAsia="Times New Roman" w:hAnsiTheme="minorHAnsi" w:cstheme="minorHAnsi"/>
@@ -10086,6 +10248,7 @@
               </w:rPr>
               <w:t>linux</w:t>
             </w:r>
+            <w:proofErr w:type="gramEnd"/>
           </w:p>
         </w:tc>
         <w:tc>
@@ -10109,6 +10272,7 @@
               </w:rPr>
             </w:pPr>
             <w:proofErr w:type="spellStart"/>
+            <w:proofErr w:type="gramStart"/>
             <w:r>
               <w:rPr>
                 <w:rFonts w:asciiTheme="minorHAnsi" w:eastAsia="Times New Roman" w:hAnsiTheme="minorHAnsi" w:cstheme="minorHAnsi"/>
@@ -10119,6 +10283,7 @@
               <w:t>path</w:t>
             </w:r>
             <w:proofErr w:type="spellEnd"/>
+            <w:proofErr w:type="gramEnd"/>
           </w:p>
         </w:tc>
       </w:tr>
@@ -10209,6 +10374,7 @@
               </w:rPr>
             </w:pPr>
             <w:proofErr w:type="spellStart"/>
+            <w:proofErr w:type="gramStart"/>
             <w:r>
               <w:rPr>
                 <w:rFonts w:asciiTheme="minorHAnsi" w:eastAsia="Times New Roman" w:hAnsiTheme="minorHAnsi" w:cstheme="minorHAnsi"/>
@@ -10219,6 +10385,7 @@
               <w:t>column</w:t>
             </w:r>
             <w:proofErr w:type="spellEnd"/>
+            <w:proofErr w:type="gramEnd"/>
           </w:p>
         </w:tc>
         <w:tc>
@@ -10242,6 +10409,7 @@
               </w:rPr>
             </w:pPr>
             <w:proofErr w:type="spellStart"/>
+            <w:proofErr w:type="gramStart"/>
             <w:r>
               <w:rPr>
                 <w:rFonts w:asciiTheme="minorHAnsi" w:eastAsia="Times New Roman" w:hAnsiTheme="minorHAnsi" w:cstheme="minorHAnsi"/>
@@ -10252,6 +10420,7 @@
               <w:t>row</w:t>
             </w:r>
             <w:proofErr w:type="spellEnd"/>
+            <w:proofErr w:type="gramEnd"/>
           </w:p>
         </w:tc>
         <w:tc>
@@ -10275,6 +10444,7 @@
               </w:rPr>
             </w:pPr>
             <w:proofErr w:type="spellStart"/>
+            <w:proofErr w:type="gramStart"/>
             <w:r>
               <w:rPr>
                 <w:rFonts w:asciiTheme="minorHAnsi" w:eastAsia="Times New Roman" w:hAnsiTheme="minorHAnsi" w:cstheme="minorHAnsi"/>
@@ -10285,6 +10455,7 @@
               <w:t>sql</w:t>
             </w:r>
             <w:proofErr w:type="spellEnd"/>
+            <w:proofErr w:type="gramEnd"/>
           </w:p>
         </w:tc>
         <w:tc>
@@ -10308,6 +10479,7 @@
               </w:rPr>
             </w:pPr>
             <w:proofErr w:type="spellStart"/>
+            <w:proofErr w:type="gramStart"/>
             <w:r>
               <w:rPr>
                 <w:rFonts w:asciiTheme="minorHAnsi" w:eastAsia="Times New Roman" w:hAnsiTheme="minorHAnsi" w:cstheme="minorHAnsi"/>
@@ -10318,6 +10490,7 @@
               <w:t>datum</w:t>
             </w:r>
             <w:proofErr w:type="spellEnd"/>
+            <w:proofErr w:type="gramEnd"/>
           </w:p>
         </w:tc>
         <w:tc>
@@ -10341,6 +10514,7 @@
               </w:rPr>
             </w:pPr>
             <w:proofErr w:type="spellStart"/>
+            <w:proofErr w:type="gramStart"/>
             <w:r>
               <w:rPr>
                 <w:rFonts w:asciiTheme="minorHAnsi" w:eastAsia="Times New Roman" w:hAnsiTheme="minorHAnsi" w:cstheme="minorHAnsi"/>
@@ -10351,6 +10525,7 @@
               <w:t>excel</w:t>
             </w:r>
             <w:proofErr w:type="spellEnd"/>
+            <w:proofErr w:type="gramEnd"/>
           </w:p>
         </w:tc>
         <w:tc>
@@ -10374,6 +10549,7 @@
               </w:rPr>
             </w:pPr>
             <w:proofErr w:type="spellStart"/>
+            <w:proofErr w:type="gramStart"/>
             <w:r>
               <w:rPr>
                 <w:rFonts w:asciiTheme="minorHAnsi" w:eastAsia="Times New Roman" w:hAnsiTheme="minorHAnsi" w:cstheme="minorHAnsi"/>
@@ -10384,6 +10560,7 @@
               <w:t>query</w:t>
             </w:r>
             <w:proofErr w:type="spellEnd"/>
+            <w:proofErr w:type="gramEnd"/>
           </w:p>
         </w:tc>
         <w:tc>
@@ -10407,6 +10584,7 @@
               </w:rPr>
             </w:pPr>
             <w:proofErr w:type="spellStart"/>
+            <w:proofErr w:type="gramStart"/>
             <w:r>
               <w:rPr>
                 <w:rFonts w:asciiTheme="minorHAnsi" w:eastAsia="Times New Roman" w:hAnsiTheme="minorHAnsi" w:cstheme="minorHAnsi"/>
@@ -10417,6 +10595,7 @@
               <w:t>color</w:t>
             </w:r>
             <w:proofErr w:type="spellEnd"/>
+            <w:proofErr w:type="gramEnd"/>
           </w:p>
         </w:tc>
       </w:tr>
@@ -10507,6 +10686,7 @@
                 <w:lang w:eastAsia="fr-FR"/>
               </w:rPr>
             </w:pPr>
+            <w:proofErr w:type="gramStart"/>
             <w:r>
               <w:rPr>
                 <w:rFonts w:asciiTheme="minorHAnsi" w:eastAsia="Times New Roman" w:hAnsiTheme="minorHAnsi" w:cstheme="minorHAnsi"/>
@@ -10516,6 +10696,7 @@
               </w:rPr>
               <w:t>class</w:t>
             </w:r>
+            <w:proofErr w:type="gramEnd"/>
           </w:p>
         </w:tc>
         <w:tc>
@@ -10538,6 +10719,7 @@
                 <w:lang w:eastAsia="fr-FR"/>
               </w:rPr>
             </w:pPr>
+            <w:proofErr w:type="gramStart"/>
             <w:r>
               <w:rPr>
                 <w:rFonts w:asciiTheme="minorHAnsi" w:eastAsia="Times New Roman" w:hAnsiTheme="minorHAnsi" w:cstheme="minorHAnsi"/>
@@ -10547,6 +10729,7 @@
               </w:rPr>
               <w:t>com</w:t>
             </w:r>
+            <w:proofErr w:type="gramEnd"/>
           </w:p>
         </w:tc>
         <w:tc>
@@ -10569,6 +10752,7 @@
                 <w:lang w:eastAsia="fr-FR"/>
               </w:rPr>
             </w:pPr>
+            <w:proofErr w:type="gramStart"/>
             <w:r>
               <w:rPr>
                 <w:rFonts w:asciiTheme="minorHAnsi" w:eastAsia="Times New Roman" w:hAnsiTheme="minorHAnsi" w:cstheme="minorHAnsi"/>
@@ -10578,6 +10762,7 @@
               </w:rPr>
               <w:t>thread</w:t>
             </w:r>
+            <w:proofErr w:type="gramEnd"/>
           </w:p>
         </w:tc>
         <w:tc>
@@ -10600,6 +10785,7 @@
                 <w:lang w:eastAsia="fr-FR"/>
               </w:rPr>
             </w:pPr>
+            <w:proofErr w:type="gramStart"/>
             <w:r>
               <w:rPr>
                 <w:rFonts w:asciiTheme="minorHAnsi" w:eastAsia="Times New Roman" w:hAnsiTheme="minorHAnsi" w:cstheme="minorHAnsi"/>
@@ -10609,6 +10795,7 @@
               </w:rPr>
               <w:t>http</w:t>
             </w:r>
+            <w:proofErr w:type="gramEnd"/>
           </w:p>
         </w:tc>
         <w:tc>
@@ -10631,6 +10818,7 @@
                 <w:lang w:eastAsia="fr-FR"/>
               </w:rPr>
             </w:pPr>
+            <w:proofErr w:type="gramStart"/>
             <w:r>
               <w:rPr>
                 <w:rFonts w:asciiTheme="minorHAnsi" w:eastAsia="Times New Roman" w:hAnsiTheme="minorHAnsi" w:cstheme="minorHAnsi"/>
@@ -10640,6 +10828,7 @@
               </w:rPr>
               <w:t>instance</w:t>
             </w:r>
+            <w:proofErr w:type="gramEnd"/>
           </w:p>
         </w:tc>
         <w:tc>
@@ -10662,6 +10851,7 @@
                 <w:lang w:eastAsia="fr-FR"/>
               </w:rPr>
             </w:pPr>
+            <w:proofErr w:type="gramStart"/>
             <w:r>
               <w:rPr>
                 <w:rFonts w:asciiTheme="minorHAnsi" w:eastAsia="Times New Roman" w:hAnsiTheme="minorHAnsi" w:cstheme="minorHAnsi"/>
@@ -10671,6 +10861,7 @@
               </w:rPr>
               <w:t>collection</w:t>
             </w:r>
+            <w:proofErr w:type="gramEnd"/>
           </w:p>
         </w:tc>
         <w:tc>
@@ -10694,6 +10885,7 @@
               </w:rPr>
             </w:pPr>
             <w:proofErr w:type="spellStart"/>
+            <w:proofErr w:type="gramStart"/>
             <w:r>
               <w:rPr>
                 <w:rFonts w:asciiTheme="minorHAnsi" w:eastAsia="Times New Roman" w:hAnsiTheme="minorHAnsi" w:cstheme="minorHAnsi"/>
@@ -10704,6 +10896,7 @@
               <w:t>constructor</w:t>
             </w:r>
             <w:proofErr w:type="spellEnd"/>
+            <w:proofErr w:type="gramEnd"/>
           </w:p>
         </w:tc>
       </w:tr>
@@ -10834,6 +11027,7 @@
               </w:rPr>
             </w:pPr>
             <w:proofErr w:type="spellStart"/>
+            <w:proofErr w:type="gramStart"/>
             <w:r>
               <w:rPr>
                 <w:rFonts w:asciiTheme="minorHAnsi" w:eastAsia="Times New Roman" w:hAnsiTheme="minorHAnsi" w:cstheme="minorHAnsi"/>
@@ -10844,6 +11038,7 @@
               <w:t>view</w:t>
             </w:r>
             <w:proofErr w:type="spellEnd"/>
+            <w:proofErr w:type="gramEnd"/>
           </w:p>
         </w:tc>
         <w:tc>
@@ -10866,6 +11061,7 @@
                 <w:lang w:eastAsia="fr-FR"/>
               </w:rPr>
             </w:pPr>
+            <w:proofErr w:type="gramStart"/>
             <w:r>
               <w:rPr>
                 <w:rFonts w:asciiTheme="minorHAnsi" w:eastAsia="Times New Roman" w:hAnsiTheme="minorHAnsi" w:cstheme="minorHAnsi"/>
@@ -10875,6 +11071,7 @@
               </w:rPr>
               <w:t>action</w:t>
             </w:r>
+            <w:proofErr w:type="gramEnd"/>
           </w:p>
         </w:tc>
         <w:tc>
@@ -10898,6 +11095,7 @@
               </w:rPr>
             </w:pPr>
             <w:proofErr w:type="spellStart"/>
+            <w:proofErr w:type="gramStart"/>
             <w:r>
               <w:rPr>
                 <w:rFonts w:asciiTheme="minorHAnsi" w:eastAsia="Times New Roman" w:hAnsiTheme="minorHAnsi" w:cstheme="minorHAnsi"/>
@@ -10908,6 +11106,7 @@
               <w:t>controller</w:t>
             </w:r>
             <w:proofErr w:type="spellEnd"/>
+            <w:proofErr w:type="gramEnd"/>
           </w:p>
         </w:tc>
         <w:tc>
@@ -10930,6 +11129,7 @@
                 <w:lang w:eastAsia="fr-FR"/>
               </w:rPr>
             </w:pPr>
+            <w:proofErr w:type="gramStart"/>
             <w:r>
               <w:rPr>
                 <w:rFonts w:asciiTheme="minorHAnsi" w:eastAsia="Times New Roman" w:hAnsiTheme="minorHAnsi" w:cstheme="minorHAnsi"/>
@@ -10939,6 +11139,7 @@
               </w:rPr>
               <w:t>web</w:t>
             </w:r>
+            <w:proofErr w:type="gramEnd"/>
           </w:p>
         </w:tc>
         <w:tc>
@@ -10962,6 +11163,7 @@
               </w:rPr>
             </w:pPr>
             <w:proofErr w:type="spellStart"/>
+            <w:proofErr w:type="gramStart"/>
             <w:r>
               <w:rPr>
                 <w:rFonts w:asciiTheme="minorHAnsi" w:eastAsia="Times New Roman" w:hAnsiTheme="minorHAnsi" w:cstheme="minorHAnsi"/>
@@ -10972,6 +11174,7 @@
               <w:t>iis</w:t>
             </w:r>
             <w:proofErr w:type="spellEnd"/>
+            <w:proofErr w:type="gramEnd"/>
           </w:p>
         </w:tc>
         <w:tc>
@@ -10995,6 +11198,7 @@
               </w:rPr>
             </w:pPr>
             <w:proofErr w:type="spellStart"/>
+            <w:proofErr w:type="gramStart"/>
             <w:r>
               <w:rPr>
                 <w:rFonts w:asciiTheme="minorHAnsi" w:eastAsia="Times New Roman" w:hAnsiTheme="minorHAnsi" w:cstheme="minorHAnsi"/>
@@ -11005,6 +11209,7 @@
               <w:t>website</w:t>
             </w:r>
             <w:proofErr w:type="spellEnd"/>
+            <w:proofErr w:type="gramEnd"/>
           </w:p>
         </w:tc>
       </w:tr>
@@ -11138,6 +11343,7 @@
               </w:rPr>
             </w:pPr>
             <w:proofErr w:type="spellStart"/>
+            <w:proofErr w:type="gramStart"/>
             <w:r>
               <w:rPr>
                 <w:rFonts w:asciiTheme="minorHAnsi" w:eastAsia="Times New Roman" w:hAnsiTheme="minorHAnsi" w:cstheme="minorHAnsi"/>
@@ -11148,6 +11354,7 @@
               <w:t>button</w:t>
             </w:r>
             <w:proofErr w:type="spellEnd"/>
+            <w:proofErr w:type="gramEnd"/>
           </w:p>
         </w:tc>
         <w:tc>
@@ -11171,6 +11378,7 @@
               </w:rPr>
             </w:pPr>
             <w:proofErr w:type="spellStart"/>
+            <w:proofErr w:type="gramStart"/>
             <w:r>
               <w:rPr>
                 <w:rFonts w:asciiTheme="minorHAnsi" w:eastAsia="Times New Roman" w:hAnsiTheme="minorHAnsi" w:cstheme="minorHAnsi"/>
@@ -11181,6 +11389,7 @@
               <w:t>ruby</w:t>
             </w:r>
             <w:proofErr w:type="spellEnd"/>
+            <w:proofErr w:type="gramEnd"/>
           </w:p>
         </w:tc>
         <w:tc>
@@ -11204,6 +11413,7 @@
               </w:rPr>
             </w:pPr>
             <w:proofErr w:type="spellStart"/>
+            <w:proofErr w:type="gramStart"/>
             <w:r>
               <w:rPr>
                 <w:rFonts w:asciiTheme="minorHAnsi" w:eastAsia="Times New Roman" w:hAnsiTheme="minorHAnsi" w:cstheme="minorHAnsi"/>
@@ -11214,6 +11424,7 @@
               <w:t>window</w:t>
             </w:r>
             <w:proofErr w:type="spellEnd"/>
+            <w:proofErr w:type="gramEnd"/>
           </w:p>
         </w:tc>
         <w:tc>
@@ -11236,6 +11447,7 @@
                 <w:lang w:eastAsia="fr-FR"/>
               </w:rPr>
             </w:pPr>
+            <w:proofErr w:type="gramStart"/>
             <w:r>
               <w:rPr>
                 <w:rFonts w:asciiTheme="minorHAnsi" w:eastAsia="Times New Roman" w:hAnsiTheme="minorHAnsi" w:cstheme="minorHAnsi"/>
@@ -11245,6 +11457,7 @@
               </w:rPr>
               <w:t>variable</w:t>
             </w:r>
+            <w:proofErr w:type="gramEnd"/>
           </w:p>
         </w:tc>
         <w:tc>
@@ -11267,6 +11480,7 @@
                 <w:lang w:eastAsia="fr-FR"/>
               </w:rPr>
             </w:pPr>
+            <w:proofErr w:type="gramStart"/>
             <w:r>
               <w:rPr>
                 <w:rFonts w:asciiTheme="minorHAnsi" w:eastAsia="Times New Roman" w:hAnsiTheme="minorHAnsi" w:cstheme="minorHAnsi"/>
@@ -11276,6 +11490,7 @@
               </w:rPr>
               <w:t>item</w:t>
             </w:r>
+            <w:proofErr w:type="gramEnd"/>
           </w:p>
         </w:tc>
         <w:tc>
@@ -11298,6 +11513,7 @@
                 <w:lang w:eastAsia="fr-FR"/>
               </w:rPr>
             </w:pPr>
+            <w:proofErr w:type="gramStart"/>
             <w:r>
               <w:rPr>
                 <w:rFonts w:asciiTheme="minorHAnsi" w:eastAsia="Times New Roman" w:hAnsiTheme="minorHAnsi" w:cstheme="minorHAnsi"/>
@@ -11307,6 +11523,7 @@
               </w:rPr>
               <w:t>screen</w:t>
             </w:r>
+            <w:proofErr w:type="gramEnd"/>
           </w:p>
         </w:tc>
       </w:tr>
@@ -11397,6 +11614,7 @@
               </w:rPr>
             </w:pPr>
             <w:proofErr w:type="spellStart"/>
+            <w:proofErr w:type="gramStart"/>
             <w:r>
               <w:rPr>
                 <w:rFonts w:asciiTheme="minorHAnsi" w:eastAsia="Times New Roman" w:hAnsiTheme="minorHAnsi" w:cstheme="minorHAnsi"/>
@@ -11407,6 +11625,7 @@
               <w:t>project</w:t>
             </w:r>
             <w:proofErr w:type="spellEnd"/>
+            <w:proofErr w:type="gramEnd"/>
           </w:p>
         </w:tc>
         <w:tc>
@@ -11430,6 +11649,7 @@
               </w:rPr>
             </w:pPr>
             <w:proofErr w:type="spellStart"/>
+            <w:proofErr w:type="gramStart"/>
             <w:r>
               <w:rPr>
                 <w:rFonts w:asciiTheme="minorHAnsi" w:eastAsia="Times New Roman" w:hAnsiTheme="minorHAnsi" w:cstheme="minorHAnsi"/>
@@ -11440,6 +11660,7 @@
               <w:t>eclipse</w:t>
             </w:r>
             <w:proofErr w:type="spellEnd"/>
+            <w:proofErr w:type="gramEnd"/>
           </w:p>
         </w:tc>
         <w:tc>
@@ -11462,6 +11683,7 @@
                 <w:lang w:eastAsia="fr-FR"/>
               </w:rPr>
             </w:pPr>
+            <w:proofErr w:type="gramStart"/>
             <w:r>
               <w:rPr>
                 <w:rFonts w:asciiTheme="minorHAnsi" w:eastAsia="Times New Roman" w:hAnsiTheme="minorHAnsi" w:cstheme="minorHAnsi"/>
@@ -11471,6 +11693,7 @@
               </w:rPr>
               <w:t>source</w:t>
             </w:r>
+            <w:proofErr w:type="gramEnd"/>
           </w:p>
         </w:tc>
         <w:tc>
@@ -11493,6 +11716,7 @@
                 <w:lang w:eastAsia="fr-FR"/>
               </w:rPr>
             </w:pPr>
+            <w:proofErr w:type="gramStart"/>
             <w:r>
               <w:rPr>
                 <w:rFonts w:asciiTheme="minorHAnsi" w:eastAsia="Times New Roman" w:hAnsiTheme="minorHAnsi" w:cstheme="minorHAnsi"/>
@@ -11502,6 +11726,7 @@
               </w:rPr>
               <w:t>version</w:t>
             </w:r>
+            <w:proofErr w:type="gramEnd"/>
           </w:p>
         </w:tc>
         <w:tc>
@@ -11524,6 +11749,7 @@
                 <w:lang w:eastAsia="fr-FR"/>
               </w:rPr>
             </w:pPr>
+            <w:proofErr w:type="gramStart"/>
             <w:r>
               <w:rPr>
                 <w:rFonts w:asciiTheme="minorHAnsi" w:eastAsia="Times New Roman" w:hAnsiTheme="minorHAnsi" w:cstheme="minorHAnsi"/>
@@ -11533,6 +11759,7 @@
               </w:rPr>
               <w:t>code</w:t>
             </w:r>
+            <w:proofErr w:type="gramEnd"/>
           </w:p>
         </w:tc>
         <w:tc>
@@ -11556,6 +11783,7 @@
               </w:rPr>
             </w:pPr>
             <w:proofErr w:type="spellStart"/>
+            <w:proofErr w:type="gramStart"/>
             <w:r>
               <w:rPr>
                 <w:rFonts w:asciiTheme="minorHAnsi" w:eastAsia="Times New Roman" w:hAnsiTheme="minorHAnsi" w:cstheme="minorHAnsi"/>
@@ -11566,6 +11794,7 @@
               <w:t>library</w:t>
             </w:r>
             <w:proofErr w:type="spellEnd"/>
+            <w:proofErr w:type="gramEnd"/>
           </w:p>
         </w:tc>
         <w:tc>
@@ -11588,6 +11817,7 @@
                 <w:lang w:eastAsia="fr-FR"/>
               </w:rPr>
             </w:pPr>
+            <w:proofErr w:type="gramStart"/>
             <w:r>
               <w:rPr>
                 <w:rFonts w:asciiTheme="minorHAnsi" w:eastAsia="Times New Roman" w:hAnsiTheme="minorHAnsi" w:cstheme="minorHAnsi"/>
@@ -11597,6 +11827,7 @@
               </w:rPr>
               <w:t>software</w:t>
             </w:r>
+            <w:proofErr w:type="gramEnd"/>
           </w:p>
         </w:tc>
       </w:tr>
@@ -11688,6 +11919,7 @@
               </w:rPr>
             </w:pPr>
             <w:proofErr w:type="spellStart"/>
+            <w:proofErr w:type="gramStart"/>
             <w:r>
               <w:rPr>
                 <w:rFonts w:asciiTheme="minorHAnsi" w:eastAsia="Times New Roman" w:hAnsiTheme="minorHAnsi" w:cstheme="minorHAnsi"/>
@@ -11698,6 +11930,7 @@
               <w:t>function</w:t>
             </w:r>
             <w:proofErr w:type="spellEnd"/>
+            <w:proofErr w:type="gramEnd"/>
           </w:p>
         </w:tc>
         <w:tc>
@@ -11721,6 +11954,7 @@
               </w:rPr>
             </w:pPr>
             <w:proofErr w:type="spellStart"/>
+            <w:proofErr w:type="gramStart"/>
             <w:r>
               <w:rPr>
                 <w:rFonts w:asciiTheme="minorHAnsi" w:eastAsia="Times New Roman" w:hAnsiTheme="minorHAnsi" w:cstheme="minorHAnsi"/>
@@ -11731,6 +11965,7 @@
               <w:t>sql</w:t>
             </w:r>
             <w:proofErr w:type="spellEnd"/>
+            <w:proofErr w:type="gramEnd"/>
           </w:p>
         </w:tc>
         <w:tc>
@@ -11753,6 +11988,7 @@
                 <w:lang w:eastAsia="fr-FR"/>
               </w:rPr>
             </w:pPr>
+            <w:proofErr w:type="gramStart"/>
             <w:r>
               <w:rPr>
                 <w:rFonts w:asciiTheme="minorHAnsi" w:eastAsia="Times New Roman" w:hAnsiTheme="minorHAnsi" w:cstheme="minorHAnsi"/>
@@ -11762,6 +11998,7 @@
               </w:rPr>
               <w:t>bit</w:t>
             </w:r>
+            <w:proofErr w:type="gramEnd"/>
           </w:p>
         </w:tc>
         <w:tc>
@@ -11785,6 +12022,7 @@
               </w:rPr>
             </w:pPr>
             <w:proofErr w:type="spellStart"/>
+            <w:proofErr w:type="gramStart"/>
             <w:r>
               <w:rPr>
                 <w:rFonts w:asciiTheme="minorHAnsi" w:eastAsia="Times New Roman" w:hAnsiTheme="minorHAnsi" w:cstheme="minorHAnsi"/>
@@ -11795,6 +12033,7 @@
               <w:t>statement</w:t>
             </w:r>
             <w:proofErr w:type="spellEnd"/>
+            <w:proofErr w:type="gramEnd"/>
           </w:p>
         </w:tc>
         <w:tc>
@@ -11818,6 +12057,7 @@
               </w:rPr>
             </w:pPr>
             <w:proofErr w:type="spellStart"/>
+            <w:proofErr w:type="gramStart"/>
             <w:r>
               <w:rPr>
                 <w:rFonts w:asciiTheme="minorHAnsi" w:eastAsia="Times New Roman" w:hAnsiTheme="minorHAnsi" w:cstheme="minorHAnsi"/>
@@ -11828,6 +12068,7 @@
               <w:t>procedure</w:t>
             </w:r>
             <w:proofErr w:type="spellEnd"/>
+            <w:proofErr w:type="gramEnd"/>
           </w:p>
         </w:tc>
         <w:tc>
@@ -11850,6 +12091,7 @@
                 <w:lang w:eastAsia="fr-FR"/>
               </w:rPr>
             </w:pPr>
+            <w:proofErr w:type="gramStart"/>
             <w:r>
               <w:rPr>
                 <w:rFonts w:asciiTheme="minorHAnsi" w:eastAsia="Times New Roman" w:hAnsiTheme="minorHAnsi" w:cstheme="minorHAnsi"/>
@@ -11859,6 +12101,7 @@
               </w:rPr>
               <w:t>oracle</w:t>
             </w:r>
+            <w:proofErr w:type="gramEnd"/>
           </w:p>
         </w:tc>
         <w:tc>
@@ -11882,6 +12125,7 @@
               </w:rPr>
             </w:pPr>
             <w:proofErr w:type="spellStart"/>
+            <w:proofErr w:type="gramStart"/>
             <w:r>
               <w:rPr>
                 <w:rFonts w:asciiTheme="minorHAnsi" w:eastAsia="Times New Roman" w:hAnsiTheme="minorHAnsi" w:cstheme="minorHAnsi"/>
@@ -11892,6 +12136,7 @@
               <w:t>integer</w:t>
             </w:r>
             <w:proofErr w:type="spellEnd"/>
+            <w:proofErr w:type="gramEnd"/>
           </w:p>
         </w:tc>
       </w:tr>
@@ -11981,6 +12226,7 @@
                 <w:lang w:eastAsia="fr-FR"/>
               </w:rPr>
             </w:pPr>
+            <w:proofErr w:type="gramStart"/>
             <w:r>
               <w:rPr>
                 <w:rFonts w:asciiTheme="minorHAnsi" w:eastAsia="Times New Roman" w:hAnsiTheme="minorHAnsi" w:cstheme="minorHAnsi"/>
@@ -11990,6 +12236,7 @@
               </w:rPr>
               <w:t>memory</w:t>
             </w:r>
+            <w:proofErr w:type="gramEnd"/>
           </w:p>
         </w:tc>
         <w:tc>
@@ -12012,6 +12259,7 @@
                 <w:lang w:eastAsia="fr-FR"/>
               </w:rPr>
             </w:pPr>
+            <w:proofErr w:type="gramStart"/>
             <w:r>
               <w:rPr>
                 <w:rFonts w:asciiTheme="minorHAnsi" w:eastAsia="Times New Roman" w:hAnsiTheme="minorHAnsi" w:cstheme="minorHAnsi"/>
@@ -12021,6 +12269,7 @@
               </w:rPr>
               <w:t>class</w:t>
             </w:r>
+            <w:proofErr w:type="gramEnd"/>
           </w:p>
         </w:tc>
         <w:tc>
@@ -12043,6 +12292,7 @@
                 <w:lang w:eastAsia="fr-FR"/>
               </w:rPr>
             </w:pPr>
+            <w:proofErr w:type="gramStart"/>
             <w:r>
               <w:rPr>
                 <w:rFonts w:asciiTheme="minorHAnsi" w:eastAsia="Times New Roman" w:hAnsiTheme="minorHAnsi" w:cstheme="minorHAnsi"/>
@@ -12052,6 +12302,7 @@
               </w:rPr>
               <w:t>program</w:t>
             </w:r>
+            <w:proofErr w:type="gramEnd"/>
           </w:p>
         </w:tc>
         <w:tc>
@@ -12074,6 +12325,7 @@
                 <w:lang w:eastAsia="fr-FR"/>
               </w:rPr>
             </w:pPr>
+            <w:proofErr w:type="gramStart"/>
             <w:r>
               <w:rPr>
                 <w:rFonts w:asciiTheme="minorHAnsi" w:eastAsia="Times New Roman" w:hAnsiTheme="minorHAnsi" w:cstheme="minorHAnsi"/>
@@ -12083,6 +12335,7 @@
               </w:rPr>
               <w:t>process</w:t>
             </w:r>
+            <w:proofErr w:type="gramEnd"/>
           </w:p>
         </w:tc>
         <w:tc>
@@ -12105,6 +12358,7 @@
                 <w:lang w:eastAsia="fr-FR"/>
               </w:rPr>
             </w:pPr>
+            <w:proofErr w:type="gramStart"/>
             <w:r>
               <w:rPr>
                 <w:rFonts w:asciiTheme="minorHAnsi" w:eastAsia="Times New Roman" w:hAnsiTheme="minorHAnsi" w:cstheme="minorHAnsi"/>
@@ -12114,6 +12368,7 @@
               </w:rPr>
               <w:t>hash</w:t>
             </w:r>
+            <w:proofErr w:type="gramEnd"/>
           </w:p>
         </w:tc>
         <w:tc>
@@ -12136,6 +12391,7 @@
                 <w:lang w:eastAsia="fr-FR"/>
               </w:rPr>
             </w:pPr>
+            <w:proofErr w:type="gramStart"/>
             <w:r>
               <w:rPr>
                 <w:rFonts w:asciiTheme="minorHAnsi" w:eastAsia="Times New Roman" w:hAnsiTheme="minorHAnsi" w:cstheme="minorHAnsi"/>
@@ -12145,6 +12401,7 @@
               </w:rPr>
               <w:t>performance</w:t>
             </w:r>
+            <w:proofErr w:type="gramEnd"/>
           </w:p>
         </w:tc>
         <w:tc>
@@ -12167,6 +12424,7 @@
                 <w:lang w:eastAsia="fr-FR"/>
               </w:rPr>
             </w:pPr>
+            <w:proofErr w:type="gramStart"/>
             <w:r>
               <w:rPr>
                 <w:rFonts w:asciiTheme="minorHAnsi" w:eastAsia="Times New Roman" w:hAnsiTheme="minorHAnsi" w:cstheme="minorHAnsi"/>
@@ -12176,6 +12434,7 @@
               </w:rPr>
               <w:t>usage</w:t>
             </w:r>
+            <w:proofErr w:type="gramEnd"/>
           </w:p>
         </w:tc>
       </w:tr>
@@ -12266,6 +12525,7 @@
                 <w:lang w:eastAsia="fr-FR"/>
               </w:rPr>
             </w:pPr>
+            <w:proofErr w:type="gramStart"/>
             <w:r>
               <w:rPr>
                 <w:rFonts w:asciiTheme="minorHAnsi" w:eastAsia="Times New Roman" w:hAnsiTheme="minorHAnsi" w:cstheme="minorHAnsi"/>
@@ -12275,6 +12535,7 @@
               </w:rPr>
               <w:t>unit</w:t>
             </w:r>
+            <w:proofErr w:type="gramEnd"/>
           </w:p>
         </w:tc>
         <w:tc>
@@ -12298,6 +12559,7 @@
               </w:rPr>
             </w:pPr>
             <w:proofErr w:type="spellStart"/>
+            <w:proofErr w:type="gramStart"/>
             <w:r>
               <w:rPr>
                 <w:rFonts w:asciiTheme="minorHAnsi" w:eastAsia="Times New Roman" w:hAnsiTheme="minorHAnsi" w:cstheme="minorHAnsi"/>
@@ -12308,6 +12570,7 @@
               <w:t>testing</w:t>
             </w:r>
             <w:proofErr w:type="spellEnd"/>
+            <w:proofErr w:type="gramEnd"/>
           </w:p>
         </w:tc>
         <w:tc>
@@ -12330,6 +12593,7 @@
                 <w:lang w:eastAsia="fr-FR"/>
               </w:rPr>
             </w:pPr>
+            <w:proofErr w:type="gramStart"/>
             <w:r>
               <w:rPr>
                 <w:rFonts w:asciiTheme="minorHAnsi" w:eastAsia="Times New Roman" w:hAnsiTheme="minorHAnsi" w:cstheme="minorHAnsi"/>
@@ -12339,6 +12603,7 @@
               </w:rPr>
               <w:t>git</w:t>
             </w:r>
+            <w:proofErr w:type="gramEnd"/>
           </w:p>
         </w:tc>
         <w:tc>
@@ -12362,6 +12627,7 @@
               </w:rPr>
             </w:pPr>
             <w:proofErr w:type="spellStart"/>
+            <w:proofErr w:type="gramStart"/>
             <w:r>
               <w:rPr>
                 <w:rFonts w:asciiTheme="minorHAnsi" w:eastAsia="Times New Roman" w:hAnsiTheme="minorHAnsi" w:cstheme="minorHAnsi"/>
@@ -12372,6 +12638,7 @@
               <w:t>svn</w:t>
             </w:r>
             <w:proofErr w:type="spellEnd"/>
+            <w:proofErr w:type="gramEnd"/>
           </w:p>
         </w:tc>
         <w:tc>
@@ -12395,6 +12662,7 @@
               </w:rPr>
             </w:pPr>
             <w:proofErr w:type="spellStart"/>
+            <w:proofErr w:type="gramStart"/>
             <w:r>
               <w:rPr>
                 <w:rFonts w:asciiTheme="minorHAnsi" w:eastAsia="Times New Roman" w:hAnsiTheme="minorHAnsi" w:cstheme="minorHAnsi"/>
@@ -12405,6 +12673,7 @@
               <w:t>branch</w:t>
             </w:r>
             <w:proofErr w:type="spellEnd"/>
+            <w:proofErr w:type="gramEnd"/>
           </w:p>
         </w:tc>
         <w:tc>
@@ -12427,6 +12696,7 @@
                 <w:lang w:eastAsia="fr-FR"/>
               </w:rPr>
             </w:pPr>
+            <w:proofErr w:type="gramStart"/>
             <w:r>
               <w:rPr>
                 <w:rFonts w:asciiTheme="minorHAnsi" w:eastAsia="Times New Roman" w:hAnsiTheme="minorHAnsi" w:cstheme="minorHAnsi"/>
@@ -12436,6 +12706,7 @@
               </w:rPr>
               <w:t>code</w:t>
             </w:r>
+            <w:proofErr w:type="gramEnd"/>
           </w:p>
         </w:tc>
         <w:tc>
@@ -12458,6 +12729,7 @@
                 <w:lang w:eastAsia="fr-FR"/>
               </w:rPr>
             </w:pPr>
+            <w:proofErr w:type="gramStart"/>
             <w:r>
               <w:rPr>
                 <w:rFonts w:asciiTheme="minorHAnsi" w:eastAsia="Times New Roman" w:hAnsiTheme="minorHAnsi" w:cstheme="minorHAnsi"/>
@@ -12467,6 +12739,7 @@
               </w:rPr>
               <w:t>extension</w:t>
             </w:r>
+            <w:proofErr w:type="gramEnd"/>
           </w:p>
         </w:tc>
       </w:tr>
@@ -12556,6 +12829,7 @@
                 <w:lang w:eastAsia="fr-FR"/>
               </w:rPr>
             </w:pPr>
+            <w:proofErr w:type="gramStart"/>
             <w:r>
               <w:rPr>
                 <w:rFonts w:asciiTheme="minorHAnsi" w:eastAsia="Times New Roman" w:hAnsiTheme="minorHAnsi" w:cstheme="minorHAnsi"/>
@@ -12565,6 +12839,7 @@
               </w:rPr>
               <w:t>system</w:t>
             </w:r>
+            <w:proofErr w:type="gramEnd"/>
           </w:p>
         </w:tc>
         <w:tc>
@@ -12588,6 +12863,7 @@
               </w:rPr>
             </w:pPr>
             <w:proofErr w:type="spellStart"/>
+            <w:proofErr w:type="gramStart"/>
             <w:r>
               <w:rPr>
                 <w:rFonts w:asciiTheme="minorHAnsi" w:eastAsia="Times New Roman" w:hAnsiTheme="minorHAnsi" w:cstheme="minorHAnsi"/>
@@ -12598,6 +12874,7 @@
               <w:t>windows</w:t>
             </w:r>
             <w:proofErr w:type="spellEnd"/>
+            <w:proofErr w:type="gramEnd"/>
           </w:p>
         </w:tc>
         <w:tc>
@@ -12621,6 +12898,7 @@
               </w:rPr>
             </w:pPr>
             <w:proofErr w:type="spellStart"/>
+            <w:proofErr w:type="gramStart"/>
             <w:r>
               <w:rPr>
                 <w:rFonts w:asciiTheme="minorHAnsi" w:eastAsia="Times New Roman" w:hAnsiTheme="minorHAnsi" w:cstheme="minorHAnsi"/>
@@ -12631,6 +12909,7 @@
               <w:t>event</w:t>
             </w:r>
             <w:proofErr w:type="spellEnd"/>
+            <w:proofErr w:type="gramEnd"/>
           </w:p>
         </w:tc>
         <w:tc>
@@ -12653,6 +12932,7 @@
                 <w:lang w:eastAsia="fr-FR"/>
               </w:rPr>
             </w:pPr>
+            <w:proofErr w:type="gramStart"/>
             <w:r>
               <w:rPr>
                 <w:rFonts w:asciiTheme="minorHAnsi" w:eastAsia="Times New Roman" w:hAnsiTheme="minorHAnsi" w:cstheme="minorHAnsi"/>
@@ -12662,6 +12942,7 @@
               </w:rPr>
               <w:t>thread</w:t>
             </w:r>
+            <w:proofErr w:type="gramEnd"/>
           </w:p>
         </w:tc>
         <w:tc>
@@ -12684,6 +12965,7 @@
                 <w:lang w:eastAsia="fr-FR"/>
               </w:rPr>
             </w:pPr>
+            <w:proofErr w:type="gramStart"/>
             <w:r>
               <w:rPr>
                 <w:rFonts w:asciiTheme="minorHAnsi" w:eastAsia="Times New Roman" w:hAnsiTheme="minorHAnsi" w:cstheme="minorHAnsi"/>
@@ -12693,6 +12975,7 @@
               </w:rPr>
               <w:t>process</w:t>
             </w:r>
+            <w:proofErr w:type="gramEnd"/>
           </w:p>
         </w:tc>
         <w:tc>
@@ -12715,6 +12998,7 @@
                 <w:lang w:eastAsia="fr-FR"/>
               </w:rPr>
             </w:pPr>
+            <w:proofErr w:type="gramStart"/>
             <w:r>
               <w:rPr>
                 <w:rFonts w:asciiTheme="minorHAnsi" w:eastAsia="Times New Roman" w:hAnsiTheme="minorHAnsi" w:cstheme="minorHAnsi"/>
@@ -12724,6 +13008,7 @@
               </w:rPr>
               <w:t>service</w:t>
             </w:r>
+            <w:proofErr w:type="gramEnd"/>
           </w:p>
         </w:tc>
         <w:tc>
@@ -12746,6 +13031,7 @@
                 <w:lang w:eastAsia="fr-FR"/>
               </w:rPr>
             </w:pPr>
+            <w:proofErr w:type="gramStart"/>
             <w:r>
               <w:rPr>
                 <w:rFonts w:asciiTheme="minorHAnsi" w:eastAsia="Times New Roman" w:hAnsiTheme="minorHAnsi" w:cstheme="minorHAnsi"/>
@@ -12755,6 +13041,7 @@
               </w:rPr>
               <w:t>application</w:t>
             </w:r>
+            <w:proofErr w:type="gramEnd"/>
           </w:p>
         </w:tc>
       </w:tr>
@@ -12845,6 +13132,7 @@
                 <w:lang w:eastAsia="fr-FR"/>
               </w:rPr>
             </w:pPr>
+            <w:proofErr w:type="gramStart"/>
             <w:r>
               <w:rPr>
                 <w:rFonts w:asciiTheme="minorHAnsi" w:eastAsia="Times New Roman" w:hAnsiTheme="minorHAnsi" w:cstheme="minorHAnsi"/>
@@ -12854,6 +13142,7 @@
               </w:rPr>
               <w:t>model</w:t>
             </w:r>
+            <w:proofErr w:type="gramEnd"/>
           </w:p>
         </w:tc>
         <w:tc>
@@ -12876,6 +13165,7 @@
                 <w:lang w:eastAsia="fr-FR"/>
               </w:rPr>
             </w:pPr>
+            <w:proofErr w:type="gramStart"/>
             <w:r>
               <w:rPr>
                 <w:rFonts w:asciiTheme="minorHAnsi" w:eastAsia="Times New Roman" w:hAnsiTheme="minorHAnsi" w:cstheme="minorHAnsi"/>
@@ -12885,6 +13175,7 @@
               </w:rPr>
               <w:t>email</w:t>
             </w:r>
+            <w:proofErr w:type="gramEnd"/>
           </w:p>
         </w:tc>
         <w:tc>
@@ -12908,6 +13199,7 @@
               </w:rPr>
             </w:pPr>
             <w:proofErr w:type="spellStart"/>
+            <w:proofErr w:type="gramStart"/>
             <w:r>
               <w:rPr>
                 <w:rFonts w:asciiTheme="minorHAnsi" w:eastAsia="Times New Roman" w:hAnsiTheme="minorHAnsi" w:cstheme="minorHAnsi"/>
@@ -12918,6 +13210,7 @@
               <w:t>address</w:t>
             </w:r>
             <w:proofErr w:type="spellEnd"/>
+            <w:proofErr w:type="gramEnd"/>
           </w:p>
         </w:tc>
         <w:tc>
@@ -12941,6 +13234,7 @@
               </w:rPr>
             </w:pPr>
             <w:proofErr w:type="spellStart"/>
+            <w:proofErr w:type="gramStart"/>
             <w:r>
               <w:rPr>
                 <w:rFonts w:asciiTheme="minorHAnsi" w:eastAsia="Times New Roman" w:hAnsiTheme="minorHAnsi" w:cstheme="minorHAnsi"/>
@@ -12951,6 +13245,7 @@
               <w:t>django</w:t>
             </w:r>
             <w:proofErr w:type="spellEnd"/>
+            <w:proofErr w:type="gramEnd"/>
           </w:p>
         </w:tc>
         <w:tc>
@@ -12974,6 +13269,7 @@
               </w:rPr>
             </w:pPr>
             <w:proofErr w:type="spellStart"/>
+            <w:proofErr w:type="gramStart"/>
             <w:r>
               <w:rPr>
                 <w:rFonts w:asciiTheme="minorHAnsi" w:eastAsia="Times New Roman" w:hAnsiTheme="minorHAnsi" w:cstheme="minorHAnsi"/>
@@ -12984,6 +13280,7 @@
               <w:t>wpf</w:t>
             </w:r>
             <w:proofErr w:type="spellEnd"/>
+            <w:proofErr w:type="gramEnd"/>
           </w:p>
         </w:tc>
         <w:tc>
@@ -13007,6 +13304,7 @@
               </w:rPr>
             </w:pPr>
             <w:proofErr w:type="spellStart"/>
+            <w:proofErr w:type="gramStart"/>
             <w:r>
               <w:rPr>
                 <w:rFonts w:asciiTheme="minorHAnsi" w:eastAsia="Times New Roman" w:hAnsiTheme="minorHAnsi" w:cstheme="minorHAnsi"/>
@@ -13017,6 +13315,7 @@
               <w:t>print</w:t>
             </w:r>
             <w:proofErr w:type="spellEnd"/>
+            <w:proofErr w:type="gramEnd"/>
           </w:p>
         </w:tc>
         <w:tc>
@@ -13040,6 +13339,7 @@
               </w:rPr>
             </w:pPr>
             <w:proofErr w:type="spellStart"/>
+            <w:proofErr w:type="gramStart"/>
             <w:r>
               <w:rPr>
                 <w:rFonts w:asciiTheme="minorHAnsi" w:eastAsia="Times New Roman" w:hAnsiTheme="minorHAnsi" w:cstheme="minorHAnsi"/>
@@ -13050,6 +13350,7 @@
               <w:t>field</w:t>
             </w:r>
             <w:proofErr w:type="spellEnd"/>
+            <w:proofErr w:type="gramEnd"/>
           </w:p>
         </w:tc>
       </w:tr>
@@ -13139,6 +13440,7 @@
                 <w:lang w:eastAsia="fr-FR"/>
               </w:rPr>
             </w:pPr>
+            <w:proofErr w:type="gramStart"/>
             <w:r>
               <w:rPr>
                 <w:rFonts w:asciiTheme="minorHAnsi" w:eastAsia="Times New Roman" w:hAnsiTheme="minorHAnsi" w:cstheme="minorHAnsi"/>
@@ -13148,6 +13450,7 @@
               </w:rPr>
               <w:t>application</w:t>
             </w:r>
+            <w:proofErr w:type="gramEnd"/>
           </w:p>
         </w:tc>
         <w:tc>
@@ -13170,6 +13473,7 @@
                 <w:lang w:eastAsia="fr-FR"/>
               </w:rPr>
             </w:pPr>
+            <w:proofErr w:type="gramStart"/>
             <w:r>
               <w:rPr>
                 <w:rFonts w:asciiTheme="minorHAnsi" w:eastAsia="Times New Roman" w:hAnsiTheme="minorHAnsi" w:cstheme="minorHAnsi"/>
@@ -13179,6 +13483,7 @@
               </w:rPr>
               <w:t>service</w:t>
             </w:r>
+            <w:proofErr w:type="gramEnd"/>
           </w:p>
         </w:tc>
         <w:tc>
@@ -13201,6 +13506,7 @@
                 <w:lang w:eastAsia="fr-FR"/>
               </w:rPr>
             </w:pPr>
+            <w:proofErr w:type="gramStart"/>
             <w:r>
               <w:rPr>
                 <w:rFonts w:asciiTheme="minorHAnsi" w:eastAsia="Times New Roman" w:hAnsiTheme="minorHAnsi" w:cstheme="minorHAnsi"/>
@@ -13210,6 +13516,7 @@
               </w:rPr>
               <w:t>app</w:t>
             </w:r>
+            <w:proofErr w:type="gramEnd"/>
           </w:p>
         </w:tc>
         <w:tc>
@@ -13232,6 +13539,7 @@
                 <w:lang w:eastAsia="fr-FR"/>
               </w:rPr>
             </w:pPr>
+            <w:proofErr w:type="gramStart"/>
             <w:r>
               <w:rPr>
                 <w:rFonts w:asciiTheme="minorHAnsi" w:eastAsia="Times New Roman" w:hAnsiTheme="minorHAnsi" w:cstheme="minorHAnsi"/>
@@ -13241,6 +13549,7 @@
               </w:rPr>
               <w:t>perl</w:t>
             </w:r>
+            <w:proofErr w:type="gramEnd"/>
           </w:p>
         </w:tc>
         <w:tc>
@@ -13264,6 +13573,7 @@
               </w:rPr>
             </w:pPr>
             <w:proofErr w:type="spellStart"/>
+            <w:proofErr w:type="gramStart"/>
             <w:r>
               <w:rPr>
                 <w:rFonts w:asciiTheme="minorHAnsi" w:eastAsia="Times New Roman" w:hAnsiTheme="minorHAnsi" w:cstheme="minorHAnsi"/>
@@ -13274,6 +13584,7 @@
               <w:t>iphone</w:t>
             </w:r>
             <w:proofErr w:type="spellEnd"/>
+            <w:proofErr w:type="gramEnd"/>
           </w:p>
         </w:tc>
         <w:tc>
@@ -13296,6 +13607,7 @@
                 <w:lang w:eastAsia="fr-FR"/>
               </w:rPr>
             </w:pPr>
+            <w:proofErr w:type="gramStart"/>
             <w:r>
               <w:rPr>
                 <w:rFonts w:asciiTheme="minorHAnsi" w:eastAsia="Times New Roman" w:hAnsiTheme="minorHAnsi" w:cstheme="minorHAnsi"/>
@@ -13305,6 +13617,7 @@
               </w:rPr>
               <w:t>config</w:t>
             </w:r>
+            <w:proofErr w:type="gramEnd"/>
           </w:p>
         </w:tc>
         <w:tc>
@@ -13328,6 +13641,7 @@
               </w:rPr>
             </w:pPr>
             <w:proofErr w:type="spellStart"/>
+            <w:proofErr w:type="gramStart"/>
             <w:r>
               <w:rPr>
                 <w:rFonts w:asciiTheme="minorHAnsi" w:eastAsia="Times New Roman" w:hAnsiTheme="minorHAnsi" w:cstheme="minorHAnsi"/>
@@ -13338,6 +13652,7 @@
               <w:t>security</w:t>
             </w:r>
             <w:proofErr w:type="spellEnd"/>
+            <w:proofErr w:type="gramEnd"/>
           </w:p>
         </w:tc>
       </w:tr>
@@ -14508,12 +14823,21 @@
                 <w:szCs w:val="16"/>
               </w:rPr>
             </w:pPr>
-            <w:r>
-              <w:rPr>
-                <w:sz w:val="16"/>
-                <w:szCs w:val="16"/>
-              </w:rPr>
-              <w:t xml:space="preserve">python, c++, c, </w:t>
+            <w:proofErr w:type="gramStart"/>
+            <w:r>
+              <w:rPr>
+                <w:sz w:val="16"/>
+                <w:szCs w:val="16"/>
+              </w:rPr>
+              <w:t>python</w:t>
+            </w:r>
+            <w:proofErr w:type="gramEnd"/>
+            <w:r>
+              <w:rPr>
+                <w:sz w:val="16"/>
+                <w:szCs w:val="16"/>
+              </w:rPr>
+              <w:t xml:space="preserve">, c++, c, </w:t>
             </w:r>
             <w:proofErr w:type="spellStart"/>
             <w:r>
@@ -14564,15 +14888,27 @@
                 <w:lang w:eastAsia="fr-FR"/>
               </w:rPr>
             </w:pPr>
-            <w:r>
-              <w:rPr>
-                <w:rFonts w:asciiTheme="minorHAnsi" w:eastAsia="Times New Roman" w:hAnsiTheme="minorHAnsi" w:cstheme="minorHAnsi"/>
-                <w:color w:val="000000"/>
-                <w:sz w:val="16"/>
-                <w:szCs w:val="16"/>
-                <w:lang w:eastAsia="fr-FR"/>
-              </w:rPr>
-              <w:t xml:space="preserve">c </w:t>
+            <w:proofErr w:type="gramStart"/>
+            <w:r>
+              <w:rPr>
+                <w:rFonts w:asciiTheme="minorHAnsi" w:eastAsia="Times New Roman" w:hAnsiTheme="minorHAnsi" w:cstheme="minorHAnsi"/>
+                <w:color w:val="000000"/>
+                <w:sz w:val="16"/>
+                <w:szCs w:val="16"/>
+                <w:lang w:eastAsia="fr-FR"/>
+              </w:rPr>
+              <w:t>c</w:t>
+            </w:r>
+            <w:proofErr w:type="gramEnd"/>
+            <w:r>
+              <w:rPr>
+                <w:rFonts w:asciiTheme="minorHAnsi" w:eastAsia="Times New Roman" w:hAnsiTheme="minorHAnsi" w:cstheme="minorHAnsi"/>
+                <w:color w:val="000000"/>
+                <w:sz w:val="16"/>
+                <w:szCs w:val="16"/>
+                <w:lang w:eastAsia="fr-FR"/>
+              </w:rPr>
+              <w:t xml:space="preserve"> </w:t>
             </w:r>
             <w:proofErr w:type="spellStart"/>
             <w:r>
@@ -14691,12 +15027,21 @@
                 <w:szCs w:val="16"/>
               </w:rPr>
             </w:pPr>
-            <w:r>
-              <w:rPr>
-                <w:sz w:val="16"/>
-                <w:szCs w:val="16"/>
-              </w:rPr>
-              <w:t xml:space="preserve">control, </w:t>
+            <w:proofErr w:type="gramStart"/>
+            <w:r>
+              <w:rPr>
+                <w:sz w:val="16"/>
+                <w:szCs w:val="16"/>
+              </w:rPr>
+              <w:t>control</w:t>
+            </w:r>
+            <w:proofErr w:type="gramEnd"/>
+            <w:r>
+              <w:rPr>
+                <w:sz w:val="16"/>
+                <w:szCs w:val="16"/>
+              </w:rPr>
+              <w:t xml:space="preserve">, </w:t>
             </w:r>
             <w:proofErr w:type="spellStart"/>
             <w:r>
@@ -14903,12 +15248,21 @@
                 <w:szCs w:val="16"/>
               </w:rPr>
             </w:pPr>
-            <w:r>
-              <w:rPr>
-                <w:sz w:val="16"/>
-                <w:szCs w:val="16"/>
-              </w:rPr>
-              <w:t>time, memory, class, program, process</w:t>
+            <w:proofErr w:type="gramStart"/>
+            <w:r>
+              <w:rPr>
+                <w:sz w:val="16"/>
+                <w:szCs w:val="16"/>
+              </w:rPr>
+              <w:t>time</w:t>
+            </w:r>
+            <w:proofErr w:type="gramEnd"/>
+            <w:r>
+              <w:rPr>
+                <w:sz w:val="16"/>
+                <w:szCs w:val="16"/>
+              </w:rPr>
+              <w:t>, memory, class, program, process</w:t>
             </w:r>
           </w:p>
         </w:tc>
@@ -15061,12 +15415,21 @@
                 <w:szCs w:val="16"/>
               </w:rPr>
             </w:pPr>
-            <w:r>
-              <w:rPr>
-                <w:sz w:val="16"/>
-                <w:szCs w:val="16"/>
-              </w:rPr>
-              <w:t xml:space="preserve">java, </w:t>
+            <w:proofErr w:type="gramStart"/>
+            <w:r>
+              <w:rPr>
+                <w:sz w:val="16"/>
+                <w:szCs w:val="16"/>
+              </w:rPr>
+              <w:t>java</w:t>
+            </w:r>
+            <w:proofErr w:type="gramEnd"/>
+            <w:r>
+              <w:rPr>
+                <w:sz w:val="16"/>
+                <w:szCs w:val="16"/>
+              </w:rPr>
+              <w:t xml:space="preserve">, </w:t>
             </w:r>
             <w:proofErr w:type="spellStart"/>
             <w:r>
@@ -15124,15 +15487,27 @@
                 <w:lang w:eastAsia="fr-FR"/>
               </w:rPr>
             </w:pPr>
-            <w:r>
-              <w:rPr>
-                <w:rFonts w:asciiTheme="minorHAnsi" w:eastAsia="Times New Roman" w:hAnsiTheme="minorHAnsi" w:cstheme="minorHAnsi"/>
-                <w:color w:val="000000"/>
-                <w:sz w:val="16"/>
-                <w:szCs w:val="16"/>
-                <w:lang w:eastAsia="fr-FR"/>
-              </w:rPr>
-              <w:t xml:space="preserve">java </w:t>
+            <w:proofErr w:type="gramStart"/>
+            <w:r>
+              <w:rPr>
+                <w:rFonts w:asciiTheme="minorHAnsi" w:eastAsia="Times New Roman" w:hAnsiTheme="minorHAnsi" w:cstheme="minorHAnsi"/>
+                <w:color w:val="000000"/>
+                <w:sz w:val="16"/>
+                <w:szCs w:val="16"/>
+                <w:lang w:eastAsia="fr-FR"/>
+              </w:rPr>
+              <w:t>java</w:t>
+            </w:r>
+            <w:proofErr w:type="gramEnd"/>
+            <w:r>
+              <w:rPr>
+                <w:rFonts w:asciiTheme="minorHAnsi" w:eastAsia="Times New Roman" w:hAnsiTheme="minorHAnsi" w:cstheme="minorHAnsi"/>
+                <w:color w:val="000000"/>
+                <w:sz w:val="16"/>
+                <w:szCs w:val="16"/>
+                <w:lang w:eastAsia="fr-FR"/>
+              </w:rPr>
+              <w:t xml:space="preserve"> </w:t>
             </w:r>
             <w:proofErr w:type="spellStart"/>
             <w:r>
@@ -15239,12 +15614,21 @@
                 <w:szCs w:val="16"/>
               </w:rPr>
             </w:pPr>
-            <w:r>
-              <w:rPr>
-                <w:sz w:val="16"/>
-                <w:szCs w:val="16"/>
-              </w:rPr>
-              <w:t xml:space="preserve">web, asp.net, application, site, </w:t>
+            <w:proofErr w:type="gramStart"/>
+            <w:r>
+              <w:rPr>
+                <w:sz w:val="16"/>
+                <w:szCs w:val="16"/>
+              </w:rPr>
+              <w:t>web</w:t>
+            </w:r>
+            <w:proofErr w:type="gramEnd"/>
+            <w:r>
+              <w:rPr>
+                <w:sz w:val="16"/>
+                <w:szCs w:val="16"/>
+              </w:rPr>
+              <w:t xml:space="preserve">, asp.net, application, site, </w:t>
             </w:r>
             <w:proofErr w:type="spellStart"/>
             <w:r>
@@ -16543,32 +16927,54 @@
                 <w:lang w:val="en-US"/>
               </w:rPr>
             </w:pPr>
+            <w:proofErr w:type="gramStart"/>
             <w:r>
               <w:rPr>
                 <w:lang w:val="en-US"/>
               </w:rPr>
-              <w:t>alpha : [0.0001, 0.001, 0.01, 0.1]</w:t>
-            </w:r>
-          </w:p>
-          <w:p>
-            <w:pPr>
+              <w:t>alpha :</w:t>
+            </w:r>
+            <w:proofErr w:type="gramEnd"/>
+            <w:r>
               <w:rPr>
                 <w:lang w:val="en-US"/>
               </w:rPr>
+              <w:t xml:space="preserve"> [0.0001, 0.001, 0.01, 0.1]</w:t>
+            </w:r>
+          </w:p>
+          <w:p>
+            <w:pPr>
+              <w:rPr>
+                <w:lang w:val="en-US"/>
+              </w:rPr>
             </w:pPr>
             <w:proofErr w:type="spellStart"/>
             <w:r>
               <w:rPr>
                 <w:lang w:val="en-US"/>
               </w:rPr>
-              <w:t>fit_prior</w:t>
+              <w:t>fit_</w:t>
+            </w:r>
+            <w:proofErr w:type="gramStart"/>
+            <w:r>
+              <w:rPr>
+                <w:lang w:val="en-US"/>
+              </w:rPr>
+              <w:t>prior</w:t>
             </w:r>
             <w:proofErr w:type="spellEnd"/>
             <w:r>
               <w:rPr>
                 <w:lang w:val="en-US"/>
               </w:rPr>
-              <w:t> : [True, False]</w:t>
+              <w:t> :</w:t>
+            </w:r>
+            <w:proofErr w:type="gramEnd"/>
+            <w:r>
+              <w:rPr>
+                <w:lang w:val="en-US"/>
+              </w:rPr>
+              <w:t xml:space="preserve"> [True, False]</w:t>
             </w:r>
           </w:p>
         </w:tc>
@@ -16592,14 +16998,24 @@
             <w:tcW w:w="0" w:type="auto"/>
           </w:tcPr>
           <w:p>
-            <w:r>
-              <w:t>alpha : 0.001</w:t>
+            <w:proofErr w:type="gramStart"/>
+            <w:r>
+              <w:t>alpha</w:t>
+            </w:r>
+            <w:proofErr w:type="gramEnd"/>
+            <w:r>
+              <w:t> : 0.001</w:t>
             </w:r>
           </w:p>
           <w:p>
             <w:proofErr w:type="spellStart"/>
-            <w:r>
-              <w:t>fit_prior</w:t>
+            <w:proofErr w:type="gramStart"/>
+            <w:r>
+              <w:t>fit</w:t>
+            </w:r>
+            <w:proofErr w:type="gramEnd"/>
+            <w:r>
+              <w:t>_prior</w:t>
             </w:r>
             <w:proofErr w:type="spellEnd"/>
             <w:r>
@@ -16787,8 +17203,13 @@
             <w:tcW w:w="4531" w:type="dxa"/>
           </w:tcPr>
           <w:p>
-            <w:r>
-              <w:t xml:space="preserve">penalty : </w:t>
+            <w:proofErr w:type="gramStart"/>
+            <w:r>
+              <w:t>penalty</w:t>
+            </w:r>
+            <w:proofErr w:type="gramEnd"/>
+            <w:r>
+              <w:t xml:space="preserve"> : </w:t>
             </w:r>
             <w:r>
               <w:t>['l1', 'l2']</w:t>
@@ -16820,8 +17241,13 @@
             <w:tcW w:w="4531" w:type="dxa"/>
           </w:tcPr>
           <w:p>
-            <w:r>
-              <w:t xml:space="preserve">penalty : </w:t>
+            <w:proofErr w:type="gramStart"/>
+            <w:r>
+              <w:t>penalty</w:t>
+            </w:r>
+            <w:proofErr w:type="gramEnd"/>
+            <w:r>
+              <w:t xml:space="preserve"> : </w:t>
             </w:r>
             <w:r>
               <w:t>l1</w:t>
@@ -16936,39 +17362,101 @@
     <w:p>
       <w:pPr>
         <w:spacing w:after="0"/>
+        <w:jc w:val="both"/>
+      </w:pPr>
+    </w:p>
+    <w:p>
+      <w:pPr>
+        <w:spacing w:after="0"/>
+        <w:jc w:val="both"/>
+      </w:pPr>
+    </w:p>
+    <w:p>
+      <w:pPr>
+        <w:spacing w:after="0"/>
         <w:rPr>
           <w:b/>
           <w:bCs/>
         </w:rPr>
       </w:pPr>
-      <w:r>
+    </w:p>
+    <w:p>
+      <w:pPr>
+        <w:spacing w:after="0"/>
         <w:rPr>
           <w:b/>
           <w:bCs/>
         </w:rPr>
-        <w:t xml:space="preserve">Optimisation du </w:t>
-      </w:r>
-      <w:proofErr w:type="spellStart"/>
+      </w:pPr>
       <w:r>
         <w:rPr>
           <w:b/>
           <w:bCs/>
         </w:rPr>
-        <w:t>threshold</w:t>
-      </w:r>
-      <w:proofErr w:type="spellEnd"/>
+        <w:lastRenderedPageBreak/>
+        <w:t xml:space="preserve">Optimisation du </w:t>
+      </w:r>
+      <w:proofErr w:type="spellStart"/>
       <w:r>
         <w:rPr>
           <w:b/>
           <w:bCs/>
         </w:rPr>
+        <w:t>threshold</w:t>
+      </w:r>
+      <w:proofErr w:type="spellEnd"/>
+      <w:r>
+        <w:rPr>
+          <w:b/>
+          <w:bCs/>
+        </w:rPr>
         <w:t xml:space="preserve"> </w:t>
       </w:r>
     </w:p>
     <w:p>
       <w:pPr>
         <w:spacing w:after="0"/>
-      </w:pPr>
+        <w:jc w:val="both"/>
+      </w:pPr>
+      <w:r>
+        <w:t>Je teste différentes valeurs pour le seuil de probabilité visant à déterminer la</w:t>
+      </w:r>
+      <w:r>
+        <w:t xml:space="preserve"> classe binaire finale</w:t>
+      </w:r>
+      <w:r>
+        <w:t xml:space="preserve"> pour chaque label</w:t>
+      </w:r>
+      <w:r>
+        <w:t xml:space="preserve"> mais constate que modifier le seuil par défaut (= 0.5) n’aurait pas </w:t>
+      </w:r>
+      <w:r>
+        <w:t xml:space="preserve">vraiment </w:t>
+      </w:r>
+      <w:r>
+        <w:t xml:space="preserve">d’impact sur </w:t>
+      </w:r>
+      <w:proofErr w:type="gramStart"/>
+      <w:r>
+        <w:t>la</w:t>
+      </w:r>
+      <w:proofErr w:type="gramEnd"/>
+      <w:r>
+        <w:t xml:space="preserve"> capacité du modèle à mieux généraliser. </w:t>
+      </w:r>
+      <w:r>
+        <w:t xml:space="preserve">Toutefois, je vais réduire le </w:t>
+      </w:r>
+      <w:r>
+        <w:rPr>
+          <w:b/>
+          <w:bCs/>
+        </w:rPr>
+        <w:t>seuil à 0.22</w:t>
+      </w:r>
+      <w:r>
+        <w:t xml:space="preserve">, ce qui va avoir pour effet de favoriser la capacité de mon modèle à fournir une prédiction sans en dégrader la performance. </w:t>
+      </w:r>
     </w:p>
     <w:p>
       <w:pPr>
@@ -16976,46 +17464,10 @@
         <w:jc w:val="both"/>
       </w:pPr>
       <w:r>
-        <w:lastRenderedPageBreak/>
-        <w:t>Je teste différentes valeurs pour le seuil de probabilité visant à déterminer la</w:t>
-      </w:r>
-      <w:r>
-        <w:t xml:space="preserve"> classe binaire finale</w:t>
-      </w:r>
-      <w:r>
-        <w:t xml:space="preserve"> pour chaque label</w:t>
-      </w:r>
-      <w:r>
-        <w:t xml:space="preserve"> mais constate que modifier le seuil par défaut (= 0.5) n’aurait pas </w:t>
-      </w:r>
-      <w:r>
-        <w:t xml:space="preserve">vraiment </w:t>
-      </w:r>
-      <w:r>
-        <w:t xml:space="preserve">d’impact sur la capacité du modèle à mieux généraliser. </w:t>
-      </w:r>
-      <w:r>
-        <w:t xml:space="preserve">Toutefois, je vais réduire le </w:t>
-      </w:r>
-      <w:r>
-        <w:rPr>
-          <w:b/>
-          <w:bCs/>
-        </w:rPr>
-        <w:t>seuil à 0.22</w:t>
-      </w:r>
-      <w:r>
-        <w:t xml:space="preserve">, ce qui va avoir pour effet de favoriser la capacité de mon modèle à fournir une prédiction sans en dégrader la performance. </w:t>
-      </w:r>
-    </w:p>
-    <w:p>
-      <w:pPr>
-        <w:spacing w:after="0"/>
-        <w:jc w:val="both"/>
-      </w:pPr>
-      <w:r>
         <w:t xml:space="preserve"> </w:t>
       </w:r>
+      <w:bookmarkStart w:id="18" w:name="_GoBack"/>
+      <w:bookmarkEnd w:id="18"/>
     </w:p>
     <w:p>
       <w:pPr>
@@ -17285,6 +17737,7 @@
               <w:t>(</w:t>
             </w:r>
             <w:proofErr w:type="spellStart"/>
+            <w:proofErr w:type="gramStart"/>
             <w:r>
               <w:rPr>
                 <w:rFonts w:eastAsia="Times New Roman" w:cs="Calibri"/>
@@ -17296,6 +17749,7 @@
               <w:t>ruby</w:t>
             </w:r>
             <w:proofErr w:type="spellEnd"/>
+            <w:proofErr w:type="gramEnd"/>
             <w:r>
               <w:rPr>
                 <w:rFonts w:eastAsia="Times New Roman" w:cs="Calibri"/>
@@ -17434,7 +17888,29 @@
                 <w:szCs w:val="16"/>
                 <w:lang w:eastAsia="fr-FR"/>
               </w:rPr>
-              <w:t>(c#,)</w:t>
+              <w:t>(</w:t>
+            </w:r>
+            <w:proofErr w:type="gramStart"/>
+            <w:r>
+              <w:rPr>
+                <w:rFonts w:eastAsia="Times New Roman" w:cs="Calibri"/>
+                <w:color w:val="000000"/>
+                <w:sz w:val="16"/>
+                <w:szCs w:val="16"/>
+                <w:lang w:eastAsia="fr-FR"/>
+              </w:rPr>
+              <w:t>c#</w:t>
+            </w:r>
+            <w:proofErr w:type="gramEnd"/>
+            <w:r>
+              <w:rPr>
+                <w:rFonts w:eastAsia="Times New Roman" w:cs="Calibri"/>
+                <w:color w:val="000000"/>
+                <w:sz w:val="16"/>
+                <w:szCs w:val="16"/>
+                <w:lang w:eastAsia="fr-FR"/>
+              </w:rPr>
+              <w:t>,)</w:t>
             </w:r>
           </w:p>
         </w:tc>
@@ -17502,7 +17978,29 @@
                 <w:szCs w:val="16"/>
                 <w:lang w:eastAsia="fr-FR"/>
               </w:rPr>
-              <w:t>(c#,)</w:t>
+              <w:t>(</w:t>
+            </w:r>
+            <w:proofErr w:type="gramStart"/>
+            <w:r>
+              <w:rPr>
+                <w:rFonts w:eastAsia="Times New Roman" w:cs="Calibri"/>
+                <w:color w:val="000000"/>
+                <w:sz w:val="16"/>
+                <w:szCs w:val="16"/>
+                <w:lang w:eastAsia="fr-FR"/>
+              </w:rPr>
+              <w:t>c#</w:t>
+            </w:r>
+            <w:proofErr w:type="gramEnd"/>
+            <w:r>
+              <w:rPr>
+                <w:rFonts w:eastAsia="Times New Roman" w:cs="Calibri"/>
+                <w:color w:val="000000"/>
+                <w:sz w:val="16"/>
+                <w:szCs w:val="16"/>
+                <w:lang w:eastAsia="fr-FR"/>
+              </w:rPr>
+              <w:t>,)</w:t>
             </w:r>
           </w:p>
         </w:tc>
@@ -17542,7 +18040,29 @@
                 <w:szCs w:val="16"/>
                 <w:lang w:eastAsia="fr-FR"/>
               </w:rPr>
-              <w:t>(version-control,)</w:t>
+              <w:t>(</w:t>
+            </w:r>
+            <w:proofErr w:type="gramStart"/>
+            <w:r>
+              <w:rPr>
+                <w:rFonts w:eastAsia="Times New Roman" w:cs="Calibri"/>
+                <w:color w:val="000000"/>
+                <w:sz w:val="16"/>
+                <w:szCs w:val="16"/>
+                <w:lang w:eastAsia="fr-FR"/>
+              </w:rPr>
+              <w:t>version</w:t>
+            </w:r>
+            <w:proofErr w:type="gramEnd"/>
+            <w:r>
+              <w:rPr>
+                <w:rFonts w:eastAsia="Times New Roman" w:cs="Calibri"/>
+                <w:color w:val="000000"/>
+                <w:sz w:val="16"/>
+                <w:szCs w:val="16"/>
+                <w:lang w:eastAsia="fr-FR"/>
+              </w:rPr>
+              <w:t>-control,)</w:t>
             </w:r>
           </w:p>
         </w:tc>
@@ -17579,6 +18099,7 @@
               <w:t>(</w:t>
             </w:r>
             <w:proofErr w:type="spellStart"/>
+            <w:proofErr w:type="gramStart"/>
             <w:r>
               <w:rPr>
                 <w:rFonts w:eastAsia="Times New Roman" w:cs="Calibri"/>
@@ -17590,6 +18111,7 @@
               <w:t>algorithm</w:t>
             </w:r>
             <w:proofErr w:type="spellEnd"/>
+            <w:proofErr w:type="gramEnd"/>
             <w:r>
               <w:rPr>
                 <w:rFonts w:eastAsia="Times New Roman" w:cs="Calibri"/>
@@ -17635,6 +18157,7 @@
               <w:t>(</w:t>
             </w:r>
             <w:proofErr w:type="spellStart"/>
+            <w:proofErr w:type="gramStart"/>
             <w:r>
               <w:rPr>
                 <w:rFonts w:eastAsia="Times New Roman" w:cs="Calibri"/>
@@ -17646,6 +18169,7 @@
               <w:t>algorithm</w:t>
             </w:r>
             <w:proofErr w:type="spellEnd"/>
+            <w:proofErr w:type="gramEnd"/>
             <w:r>
               <w:rPr>
                 <w:rFonts w:eastAsia="Times New Roman" w:cs="Calibri"/>
@@ -17694,7 +18218,29 @@
                 <w:szCs w:val="16"/>
                 <w:lang w:eastAsia="fr-FR"/>
               </w:rPr>
-              <w:t>(.net, c++)</w:t>
+              <w:t>(</w:t>
+            </w:r>
+            <w:proofErr w:type="gramStart"/>
+            <w:r>
+              <w:rPr>
+                <w:rFonts w:eastAsia="Times New Roman" w:cs="Calibri"/>
+                <w:color w:val="000000"/>
+                <w:sz w:val="16"/>
+                <w:szCs w:val="16"/>
+                <w:lang w:eastAsia="fr-FR"/>
+              </w:rPr>
+              <w:t>.net</w:t>
+            </w:r>
+            <w:proofErr w:type="gramEnd"/>
+            <w:r>
+              <w:rPr>
+                <w:rFonts w:eastAsia="Times New Roman" w:cs="Calibri"/>
+                <w:color w:val="000000"/>
+                <w:sz w:val="16"/>
+                <w:szCs w:val="16"/>
+                <w:lang w:eastAsia="fr-FR"/>
+              </w:rPr>
+              <w:t>, c++)</w:t>
             </w:r>
           </w:p>
         </w:tc>
@@ -17728,7 +18274,29 @@
                 <w:szCs w:val="16"/>
                 <w:lang w:eastAsia="fr-FR"/>
               </w:rPr>
-              <w:t>(c++,)</w:t>
+              <w:t>(</w:t>
+            </w:r>
+            <w:proofErr w:type="gramStart"/>
+            <w:r>
+              <w:rPr>
+                <w:rFonts w:eastAsia="Times New Roman" w:cs="Calibri"/>
+                <w:color w:val="000000"/>
+                <w:sz w:val="16"/>
+                <w:szCs w:val="16"/>
+                <w:lang w:eastAsia="fr-FR"/>
+              </w:rPr>
+              <w:t>c++</w:t>
+            </w:r>
+            <w:proofErr w:type="gramEnd"/>
+            <w:r>
+              <w:rPr>
+                <w:rFonts w:eastAsia="Times New Roman" w:cs="Calibri"/>
+                <w:color w:val="000000"/>
+                <w:sz w:val="16"/>
+                <w:szCs w:val="16"/>
+                <w:lang w:eastAsia="fr-FR"/>
+              </w:rPr>
+              <w:t>,)</w:t>
             </w:r>
           </w:p>
         </w:tc>
@@ -17762,7 +18330,29 @@
                 <w:szCs w:val="16"/>
                 <w:lang w:eastAsia="fr-FR"/>
               </w:rPr>
-              <w:t>(c++,)</w:t>
+              <w:t>(</w:t>
+            </w:r>
+            <w:proofErr w:type="gramStart"/>
+            <w:r>
+              <w:rPr>
+                <w:rFonts w:eastAsia="Times New Roman" w:cs="Calibri"/>
+                <w:color w:val="000000"/>
+                <w:sz w:val="16"/>
+                <w:szCs w:val="16"/>
+                <w:lang w:eastAsia="fr-FR"/>
+              </w:rPr>
+              <w:t>c++</w:t>
+            </w:r>
+            <w:proofErr w:type="gramEnd"/>
+            <w:r>
+              <w:rPr>
+                <w:rFonts w:eastAsia="Times New Roman" w:cs="Calibri"/>
+                <w:color w:val="000000"/>
+                <w:sz w:val="16"/>
+                <w:szCs w:val="16"/>
+                <w:lang w:eastAsia="fr-FR"/>
+              </w:rPr>
+              <w:t>,)</w:t>
             </w:r>
           </w:p>
         </w:tc>
@@ -17802,7 +18392,29 @@
                 <w:szCs w:val="16"/>
                 <w:lang w:eastAsia="fr-FR"/>
               </w:rPr>
-              <w:t>(javascript,)</w:t>
+              <w:t>(</w:t>
+            </w:r>
+            <w:proofErr w:type="gramStart"/>
+            <w:r>
+              <w:rPr>
+                <w:rFonts w:eastAsia="Times New Roman" w:cs="Calibri"/>
+                <w:color w:val="000000"/>
+                <w:sz w:val="16"/>
+                <w:szCs w:val="16"/>
+                <w:lang w:eastAsia="fr-FR"/>
+              </w:rPr>
+              <w:t>javascript</w:t>
+            </w:r>
+            <w:proofErr w:type="gramEnd"/>
+            <w:r>
+              <w:rPr>
+                <w:rFonts w:eastAsia="Times New Roman" w:cs="Calibri"/>
+                <w:color w:val="000000"/>
+                <w:sz w:val="16"/>
+                <w:szCs w:val="16"/>
+                <w:lang w:eastAsia="fr-FR"/>
+              </w:rPr>
+              <w:t>,)</w:t>
             </w:r>
           </w:p>
         </w:tc>
@@ -17836,7 +18448,29 @@
                 <w:szCs w:val="16"/>
                 <w:lang w:eastAsia="fr-FR"/>
               </w:rPr>
-              <w:t>(javascript,)</w:t>
+              <w:t>(</w:t>
+            </w:r>
+            <w:proofErr w:type="gramStart"/>
+            <w:r>
+              <w:rPr>
+                <w:rFonts w:eastAsia="Times New Roman" w:cs="Calibri"/>
+                <w:color w:val="000000"/>
+                <w:sz w:val="16"/>
+                <w:szCs w:val="16"/>
+                <w:lang w:eastAsia="fr-FR"/>
+              </w:rPr>
+              <w:t>javascript</w:t>
+            </w:r>
+            <w:proofErr w:type="gramEnd"/>
+            <w:r>
+              <w:rPr>
+                <w:rFonts w:eastAsia="Times New Roman" w:cs="Calibri"/>
+                <w:color w:val="000000"/>
+                <w:sz w:val="16"/>
+                <w:szCs w:val="16"/>
+                <w:lang w:eastAsia="fr-FR"/>
+              </w:rPr>
+              <w:t>,)</w:t>
             </w:r>
           </w:p>
         </w:tc>
@@ -17870,7 +18504,29 @@
                 <w:szCs w:val="16"/>
                 <w:lang w:eastAsia="fr-FR"/>
               </w:rPr>
-              <w:t>(internet-explorer, javascript)</w:t>
+              <w:t>(</w:t>
+            </w:r>
+            <w:proofErr w:type="gramStart"/>
+            <w:r>
+              <w:rPr>
+                <w:rFonts w:eastAsia="Times New Roman" w:cs="Calibri"/>
+                <w:color w:val="000000"/>
+                <w:sz w:val="16"/>
+                <w:szCs w:val="16"/>
+                <w:lang w:eastAsia="fr-FR"/>
+              </w:rPr>
+              <w:t>internet</w:t>
+            </w:r>
+            <w:proofErr w:type="gramEnd"/>
+            <w:r>
+              <w:rPr>
+                <w:rFonts w:eastAsia="Times New Roman" w:cs="Calibri"/>
+                <w:color w:val="000000"/>
+                <w:sz w:val="16"/>
+                <w:szCs w:val="16"/>
+                <w:lang w:eastAsia="fr-FR"/>
+              </w:rPr>
+              <w:t>-explorer, javascript)</w:t>
             </w:r>
           </w:p>
         </w:tc>
@@ -17910,7 +18566,29 @@
                 <w:szCs w:val="16"/>
                 <w:lang w:eastAsia="fr-FR"/>
               </w:rPr>
-              <w:t>(command-line, linux)</w:t>
+              <w:t>(</w:t>
+            </w:r>
+            <w:proofErr w:type="gramStart"/>
+            <w:r>
+              <w:rPr>
+                <w:rFonts w:eastAsia="Times New Roman" w:cs="Calibri"/>
+                <w:color w:val="000000"/>
+                <w:sz w:val="16"/>
+                <w:szCs w:val="16"/>
+                <w:lang w:eastAsia="fr-FR"/>
+              </w:rPr>
+              <w:t>command</w:t>
+            </w:r>
+            <w:proofErr w:type="gramEnd"/>
+            <w:r>
+              <w:rPr>
+                <w:rFonts w:eastAsia="Times New Roman" w:cs="Calibri"/>
+                <w:color w:val="000000"/>
+                <w:sz w:val="16"/>
+                <w:szCs w:val="16"/>
+                <w:lang w:eastAsia="fr-FR"/>
+              </w:rPr>
+              <w:t>-line, linux)</w:t>
             </w:r>
           </w:p>
         </w:tc>
@@ -17981,6 +18659,7 @@
               <w:t>(</w:t>
             </w:r>
             <w:proofErr w:type="spellStart"/>
+            <w:proofErr w:type="gramStart"/>
             <w:r>
               <w:rPr>
                 <w:rFonts w:eastAsia="Times New Roman" w:cs="Calibri"/>
@@ -17992,6 +18671,7 @@
               <w:t>shell</w:t>
             </w:r>
             <w:proofErr w:type="spellEnd"/>
+            <w:proofErr w:type="gramEnd"/>
             <w:r>
               <w:rPr>
                 <w:rFonts w:eastAsia="Times New Roman" w:cs="Calibri"/>
@@ -18040,7 +18720,29 @@
                 <w:szCs w:val="16"/>
                 <w:lang w:eastAsia="fr-FR"/>
               </w:rPr>
-              <w:t>(vb.net,)</w:t>
+              <w:t>(</w:t>
+            </w:r>
+            <w:proofErr w:type="gramStart"/>
+            <w:r>
+              <w:rPr>
+                <w:rFonts w:eastAsia="Times New Roman" w:cs="Calibri"/>
+                <w:color w:val="000000"/>
+                <w:sz w:val="16"/>
+                <w:szCs w:val="16"/>
+                <w:lang w:eastAsia="fr-FR"/>
+              </w:rPr>
+              <w:t>vb.net</w:t>
+            </w:r>
+            <w:proofErr w:type="gramEnd"/>
+            <w:r>
+              <w:rPr>
+                <w:rFonts w:eastAsia="Times New Roman" w:cs="Calibri"/>
+                <w:color w:val="000000"/>
+                <w:sz w:val="16"/>
+                <w:szCs w:val="16"/>
+                <w:lang w:eastAsia="fr-FR"/>
+              </w:rPr>
+              <w:t>,)</w:t>
             </w:r>
           </w:p>
         </w:tc>
@@ -18074,7 +18776,29 @@
                 <w:szCs w:val="16"/>
                 <w:lang w:eastAsia="fr-FR"/>
               </w:rPr>
-              <w:t>(vb.net,)</w:t>
+              <w:t>(</w:t>
+            </w:r>
+            <w:proofErr w:type="gramStart"/>
+            <w:r>
+              <w:rPr>
+                <w:rFonts w:eastAsia="Times New Roman" w:cs="Calibri"/>
+                <w:color w:val="000000"/>
+                <w:sz w:val="16"/>
+                <w:szCs w:val="16"/>
+                <w:lang w:eastAsia="fr-FR"/>
+              </w:rPr>
+              <w:t>vb.net</w:t>
+            </w:r>
+            <w:proofErr w:type="gramEnd"/>
+            <w:r>
+              <w:rPr>
+                <w:rFonts w:eastAsia="Times New Roman" w:cs="Calibri"/>
+                <w:color w:val="000000"/>
+                <w:sz w:val="16"/>
+                <w:szCs w:val="16"/>
+                <w:lang w:eastAsia="fr-FR"/>
+              </w:rPr>
+              <w:t>,)</w:t>
             </w:r>
           </w:p>
         </w:tc>
@@ -18108,7 +18832,29 @@
                 <w:szCs w:val="16"/>
                 <w:lang w:eastAsia="fr-FR"/>
               </w:rPr>
-              <w:t>(.net, vb.net)</w:t>
+              <w:t>(</w:t>
+            </w:r>
+            <w:proofErr w:type="gramStart"/>
+            <w:r>
+              <w:rPr>
+                <w:rFonts w:eastAsia="Times New Roman" w:cs="Calibri"/>
+                <w:color w:val="000000"/>
+                <w:sz w:val="16"/>
+                <w:szCs w:val="16"/>
+                <w:lang w:eastAsia="fr-FR"/>
+              </w:rPr>
+              <w:t>.net</w:t>
+            </w:r>
+            <w:proofErr w:type="gramEnd"/>
+            <w:r>
+              <w:rPr>
+                <w:rFonts w:eastAsia="Times New Roman" w:cs="Calibri"/>
+                <w:color w:val="000000"/>
+                <w:sz w:val="16"/>
+                <w:szCs w:val="16"/>
+                <w:lang w:eastAsia="fr-FR"/>
+              </w:rPr>
+              <w:t>, vb.net)</w:t>
             </w:r>
           </w:p>
         </w:tc>
@@ -18148,7 +18894,29 @@
                 <w:szCs w:val="16"/>
                 <w:lang w:eastAsia="fr-FR"/>
               </w:rPr>
-              <w:t>(.net, user-interface, vb.net)</w:t>
+              <w:t>(</w:t>
+            </w:r>
+            <w:proofErr w:type="gramStart"/>
+            <w:r>
+              <w:rPr>
+                <w:rFonts w:eastAsia="Times New Roman" w:cs="Calibri"/>
+                <w:color w:val="000000"/>
+                <w:sz w:val="16"/>
+                <w:szCs w:val="16"/>
+                <w:lang w:eastAsia="fr-FR"/>
+              </w:rPr>
+              <w:t>.net</w:t>
+            </w:r>
+            <w:proofErr w:type="gramEnd"/>
+            <w:r>
+              <w:rPr>
+                <w:rFonts w:eastAsia="Times New Roman" w:cs="Calibri"/>
+                <w:color w:val="000000"/>
+                <w:sz w:val="16"/>
+                <w:szCs w:val="16"/>
+                <w:lang w:eastAsia="fr-FR"/>
+              </w:rPr>
+              <w:t>, user-interface, vb.net)</w:t>
             </w:r>
           </w:p>
         </w:tc>
@@ -18182,7 +18950,29 @@
                 <w:szCs w:val="16"/>
                 <w:lang w:eastAsia="fr-FR"/>
               </w:rPr>
-              <w:t>(.net,)</w:t>
+              <w:t>(</w:t>
+            </w:r>
+            <w:proofErr w:type="gramStart"/>
+            <w:r>
+              <w:rPr>
+                <w:rFonts w:eastAsia="Times New Roman" w:cs="Calibri"/>
+                <w:color w:val="000000"/>
+                <w:sz w:val="16"/>
+                <w:szCs w:val="16"/>
+                <w:lang w:eastAsia="fr-FR"/>
+              </w:rPr>
+              <w:t>.net</w:t>
+            </w:r>
+            <w:proofErr w:type="gramEnd"/>
+            <w:r>
+              <w:rPr>
+                <w:rFonts w:eastAsia="Times New Roman" w:cs="Calibri"/>
+                <w:color w:val="000000"/>
+                <w:sz w:val="16"/>
+                <w:szCs w:val="16"/>
+                <w:lang w:eastAsia="fr-FR"/>
+              </w:rPr>
+              <w:t>,)</w:t>
             </w:r>
           </w:p>
         </w:tc>
@@ -18216,7 +19006,29 @@
                 <w:szCs w:val="16"/>
                 <w:lang w:eastAsia="fr-FR"/>
               </w:rPr>
-              <w:t>(.net, multithreading)</w:t>
+              <w:t>(</w:t>
+            </w:r>
+            <w:proofErr w:type="gramStart"/>
+            <w:r>
+              <w:rPr>
+                <w:rFonts w:eastAsia="Times New Roman" w:cs="Calibri"/>
+                <w:color w:val="000000"/>
+                <w:sz w:val="16"/>
+                <w:szCs w:val="16"/>
+                <w:lang w:eastAsia="fr-FR"/>
+              </w:rPr>
+              <w:t>.net</w:t>
+            </w:r>
+            <w:proofErr w:type="gramEnd"/>
+            <w:r>
+              <w:rPr>
+                <w:rFonts w:eastAsia="Times New Roman" w:cs="Calibri"/>
+                <w:color w:val="000000"/>
+                <w:sz w:val="16"/>
+                <w:szCs w:val="16"/>
+                <w:lang w:eastAsia="fr-FR"/>
+              </w:rPr>
+              <w:t>, multithreading)</w:t>
             </w:r>
           </w:p>
         </w:tc>
@@ -18259,6 +19071,7 @@
               <w:t>(</w:t>
             </w:r>
             <w:proofErr w:type="spellStart"/>
+            <w:proofErr w:type="gramStart"/>
             <w:r>
               <w:rPr>
                 <w:rFonts w:eastAsia="Times New Roman" w:cs="Calibri"/>
@@ -18270,6 +19083,7 @@
               <w:t>css</w:t>
             </w:r>
             <w:proofErr w:type="spellEnd"/>
+            <w:proofErr w:type="gramEnd"/>
             <w:r>
               <w:rPr>
                 <w:rFonts w:eastAsia="Times New Roman" w:cs="Calibri"/>
@@ -18346,7 +19160,29 @@
                 <w:szCs w:val="16"/>
                 <w:lang w:eastAsia="fr-FR"/>
               </w:rPr>
-              <w:t>(java,)</w:t>
+              <w:t>(</w:t>
+            </w:r>
+            <w:proofErr w:type="gramStart"/>
+            <w:r>
+              <w:rPr>
+                <w:rFonts w:eastAsia="Times New Roman" w:cs="Calibri"/>
+                <w:color w:val="000000"/>
+                <w:sz w:val="16"/>
+                <w:szCs w:val="16"/>
+                <w:lang w:eastAsia="fr-FR"/>
+              </w:rPr>
+              <w:t>java</w:t>
+            </w:r>
+            <w:proofErr w:type="gramEnd"/>
+            <w:r>
+              <w:rPr>
+                <w:rFonts w:eastAsia="Times New Roman" w:cs="Calibri"/>
+                <w:color w:val="000000"/>
+                <w:sz w:val="16"/>
+                <w:szCs w:val="16"/>
+                <w:lang w:eastAsia="fr-FR"/>
+              </w:rPr>
+              <w:t>,)</w:t>
             </w:r>
           </w:p>
         </w:tc>
@@ -18386,7 +19222,29 @@
                 <w:szCs w:val="16"/>
                 <w:lang w:eastAsia="fr-FR"/>
               </w:rPr>
-              <w:t>(c#, xml)</w:t>
+              <w:t>(</w:t>
+            </w:r>
+            <w:proofErr w:type="gramStart"/>
+            <w:r>
+              <w:rPr>
+                <w:rFonts w:eastAsia="Times New Roman" w:cs="Calibri"/>
+                <w:color w:val="000000"/>
+                <w:sz w:val="16"/>
+                <w:szCs w:val="16"/>
+                <w:lang w:eastAsia="fr-FR"/>
+              </w:rPr>
+              <w:t>c#</w:t>
+            </w:r>
+            <w:proofErr w:type="gramEnd"/>
+            <w:r>
+              <w:rPr>
+                <w:rFonts w:eastAsia="Times New Roman" w:cs="Calibri"/>
+                <w:color w:val="000000"/>
+                <w:sz w:val="16"/>
+                <w:szCs w:val="16"/>
+                <w:lang w:eastAsia="fr-FR"/>
+              </w:rPr>
+              <w:t>, xml)</w:t>
             </w:r>
           </w:p>
         </w:tc>
@@ -18420,7 +19278,29 @@
                 <w:szCs w:val="16"/>
                 <w:lang w:eastAsia="fr-FR"/>
               </w:rPr>
-              <w:t>(c#, xml)</w:t>
+              <w:t>(</w:t>
+            </w:r>
+            <w:proofErr w:type="gramStart"/>
+            <w:r>
+              <w:rPr>
+                <w:rFonts w:eastAsia="Times New Roman" w:cs="Calibri"/>
+                <w:color w:val="000000"/>
+                <w:sz w:val="16"/>
+                <w:szCs w:val="16"/>
+                <w:lang w:eastAsia="fr-FR"/>
+              </w:rPr>
+              <w:t>c#</w:t>
+            </w:r>
+            <w:proofErr w:type="gramEnd"/>
+            <w:r>
+              <w:rPr>
+                <w:rFonts w:eastAsia="Times New Roman" w:cs="Calibri"/>
+                <w:color w:val="000000"/>
+                <w:sz w:val="16"/>
+                <w:szCs w:val="16"/>
+                <w:lang w:eastAsia="fr-FR"/>
+              </w:rPr>
+              <w:t>, xml)</w:t>
             </w:r>
           </w:p>
         </w:tc>
@@ -18454,7 +19334,29 @@
                 <w:szCs w:val="16"/>
                 <w:lang w:eastAsia="fr-FR"/>
               </w:rPr>
-              <w:t>(c#, xml)</w:t>
+              <w:t>(</w:t>
+            </w:r>
+            <w:proofErr w:type="gramStart"/>
+            <w:r>
+              <w:rPr>
+                <w:rFonts w:eastAsia="Times New Roman" w:cs="Calibri"/>
+                <w:color w:val="000000"/>
+                <w:sz w:val="16"/>
+                <w:szCs w:val="16"/>
+                <w:lang w:eastAsia="fr-FR"/>
+              </w:rPr>
+              <w:t>c#</w:t>
+            </w:r>
+            <w:proofErr w:type="gramEnd"/>
+            <w:r>
+              <w:rPr>
+                <w:rFonts w:eastAsia="Times New Roman" w:cs="Calibri"/>
+                <w:color w:val="000000"/>
+                <w:sz w:val="16"/>
+                <w:szCs w:val="16"/>
+                <w:lang w:eastAsia="fr-FR"/>
+              </w:rPr>
+              <w:t>, xml)</w:t>
             </w:r>
           </w:p>
         </w:tc>
@@ -18469,11 +19371,11 @@
       <w:pPr>
         <w:pStyle w:val="Titre1"/>
       </w:pPr>
-      <w:bookmarkStart w:id="18" w:name="_Toc30787874"/>
+      <w:bookmarkStart w:id="19" w:name="_Toc30787874"/>
       <w:r>
         <w:t>API</w:t>
       </w:r>
-      <w:bookmarkEnd w:id="18"/>
+      <w:bookmarkEnd w:id="19"/>
     </w:p>
     <w:p>
       <w:pPr>
@@ -18545,8 +19447,13 @@
         </w:numPr>
       </w:pPr>
       <w:proofErr w:type="spellStart"/>
-      <w:r>
-        <w:t>ignore_words</w:t>
+      <w:proofErr w:type="gramStart"/>
+      <w:r>
+        <w:t>ignore</w:t>
+      </w:r>
+      <w:proofErr w:type="gramEnd"/>
+      <w:r>
+        <w:t>_words</w:t>
       </w:r>
       <w:proofErr w:type="spellEnd"/>
       <w:r>
@@ -18573,10 +19480,12 @@
         </w:numPr>
       </w:pPr>
       <w:proofErr w:type="spellStart"/>
+      <w:proofErr w:type="gramStart"/>
       <w:r>
         <w:t>specialtags</w:t>
       </w:r>
       <w:proofErr w:type="spellEnd"/>
+      <w:proofErr w:type="gramEnd"/>
       <w:r>
         <w:t xml:space="preserve"> (</w:t>
       </w:r>
@@ -18601,8 +19510,13 @@
         </w:numPr>
       </w:pPr>
       <w:proofErr w:type="spellStart"/>
-      <w:r>
-        <w:t>manual_stopwords</w:t>
+      <w:proofErr w:type="gramStart"/>
+      <w:r>
+        <w:t>manual</w:t>
+      </w:r>
+      <w:proofErr w:type="gramEnd"/>
+      <w:r>
+        <w:t>_stopwords</w:t>
       </w:r>
       <w:proofErr w:type="spellEnd"/>
       <w:r>
@@ -18637,10 +19551,12 @@
         </w:numPr>
       </w:pPr>
       <w:proofErr w:type="spellStart"/>
+      <w:proofErr w:type="gramStart"/>
       <w:r>
         <w:t>mlb</w:t>
       </w:r>
       <w:proofErr w:type="spellEnd"/>
+      <w:proofErr w:type="gramEnd"/>
       <w:r>
         <w:t xml:space="preserve"> (</w:t>
       </w:r>
@@ -18670,8 +19586,13 @@
         </w:numPr>
       </w:pPr>
       <w:proofErr w:type="spellStart"/>
-      <w:r>
-        <w:t>tf_unsupervised</w:t>
+      <w:proofErr w:type="gramStart"/>
+      <w:r>
+        <w:t>tf</w:t>
+      </w:r>
+      <w:proofErr w:type="gramEnd"/>
+      <w:r>
+        <w:t>_unsupervised</w:t>
       </w:r>
       <w:proofErr w:type="spellEnd"/>
       <w:r>
@@ -18698,8 +19619,14 @@
         </w:numPr>
       </w:pPr>
       <w:proofErr w:type="spellStart"/>
-      <w:r>
-        <w:t>tfidf_supervised</w:t>
+      <w:proofErr w:type="gramStart"/>
+      <w:r>
+        <w:lastRenderedPageBreak/>
+        <w:t>tfidf</w:t>
+      </w:r>
+      <w:proofErr w:type="gramEnd"/>
+      <w:r>
+        <w:t>_supervised</w:t>
       </w:r>
       <w:proofErr w:type="spellEnd"/>
       <w:r>
@@ -18726,9 +19653,13 @@
         </w:numPr>
       </w:pPr>
       <w:proofErr w:type="spellStart"/>
-      <w:r>
-        <w:lastRenderedPageBreak/>
-        <w:t>lda_model</w:t>
+      <w:proofErr w:type="gramStart"/>
+      <w:r>
+        <w:t>lda</w:t>
+      </w:r>
+      <w:proofErr w:type="gramEnd"/>
+      <w:r>
+        <w:t>_model</w:t>
       </w:r>
       <w:proofErr w:type="spellEnd"/>
       <w:r>
@@ -18743,8 +19674,13 @@
           <w:numId w:val="4"/>
         </w:numPr>
       </w:pPr>
-      <w:r>
-        <w:t>lr_top100tags_3labels (recommandation) : modèle supervisé</w:t>
+      <w:proofErr w:type="gramStart"/>
+      <w:r>
+        <w:t>lr</w:t>
+      </w:r>
+      <w:proofErr w:type="gramEnd"/>
+      <w:r>
+        <w:t>_top100tags_3labels (recommandation) : modèle supervisé</w:t>
       </w:r>
     </w:p>
     <w:p>
@@ -18781,8 +19717,13 @@
         <w:jc w:val="both"/>
       </w:pPr>
       <w:proofErr w:type="spellStart"/>
-      <w:r>
-        <w:t>clean_whitespace_and_code</w:t>
+      <w:proofErr w:type="gramStart"/>
+      <w:r>
+        <w:t>clean</w:t>
+      </w:r>
+      <w:proofErr w:type="gramEnd"/>
+      <w:r>
+        <w:t>_whitespace_and_code</w:t>
       </w:r>
       <w:proofErr w:type="spellEnd"/>
     </w:p>
@@ -18796,8 +19737,13 @@
         <w:jc w:val="both"/>
       </w:pPr>
       <w:proofErr w:type="spellStart"/>
-      <w:r>
-        <w:t>apply_specialtags_transco</w:t>
+      <w:proofErr w:type="gramStart"/>
+      <w:r>
+        <w:t>apply</w:t>
+      </w:r>
+      <w:proofErr w:type="gramEnd"/>
+      <w:r>
+        <w:t>_specialtags_transco</w:t>
       </w:r>
       <w:proofErr w:type="spellEnd"/>
     </w:p>
@@ -18811,8 +19757,13 @@
         <w:jc w:val="both"/>
       </w:pPr>
       <w:proofErr w:type="spellStart"/>
-      <w:r>
-        <w:t>clean_punctuation</w:t>
+      <w:proofErr w:type="gramStart"/>
+      <w:r>
+        <w:t>clean</w:t>
+      </w:r>
+      <w:proofErr w:type="gramEnd"/>
+      <w:r>
+        <w:t>_punctuation</w:t>
       </w:r>
       <w:proofErr w:type="spellEnd"/>
     </w:p>
@@ -18826,10 +19777,12 @@
         <w:jc w:val="both"/>
       </w:pPr>
       <w:proofErr w:type="spellStart"/>
+      <w:proofErr w:type="gramStart"/>
       <w:r>
         <w:t>stopWordsRemove</w:t>
       </w:r>
       <w:proofErr w:type="spellEnd"/>
+      <w:proofErr w:type="gramEnd"/>
     </w:p>
     <w:p>
       <w:pPr>
@@ -18841,10 +19794,12 @@
         <w:jc w:val="both"/>
       </w:pPr>
       <w:proofErr w:type="spellStart"/>
+      <w:proofErr w:type="gramStart"/>
       <w:r>
         <w:t>lemmatization</w:t>
       </w:r>
       <w:proofErr w:type="spellEnd"/>
+      <w:proofErr w:type="gramEnd"/>
     </w:p>
     <w:p>
       <w:pPr>
@@ -18856,8 +19811,13 @@
         <w:jc w:val="both"/>
       </w:pPr>
       <w:proofErr w:type="spellStart"/>
-      <w:r>
-        <w:t>pred_nwords_unsupervised</w:t>
+      <w:proofErr w:type="gramStart"/>
+      <w:r>
+        <w:t>pred</w:t>
+      </w:r>
+      <w:proofErr w:type="gramEnd"/>
+      <w:r>
+        <w:t>_nwords_unsupervised</w:t>
       </w:r>
       <w:proofErr w:type="spellEnd"/>
     </w:p>
@@ -18871,8 +19831,13 @@
         <w:jc w:val="both"/>
       </w:pPr>
       <w:proofErr w:type="spellStart"/>
-      <w:r>
-        <w:t>recommend_tags</w:t>
+      <w:proofErr w:type="gramStart"/>
+      <w:r>
+        <w:t>recommend</w:t>
+      </w:r>
+      <w:proofErr w:type="gramEnd"/>
+      <w:r>
+        <w:t>_tags</w:t>
       </w:r>
       <w:proofErr w:type="spellEnd"/>
     </w:p>
@@ -18917,6 +19882,7 @@
         <w:t xml:space="preserve">text = </w:t>
       </w:r>
       <w:proofErr w:type="spellStart"/>
+      <w:proofErr w:type="gramStart"/>
       <w:r>
         <w:rPr>
           <w:lang w:val="en-US"/>
@@ -18924,6 +19890,7 @@
         <w:t>text.apply</w:t>
       </w:r>
       <w:proofErr w:type="spellEnd"/>
+      <w:proofErr w:type="gramEnd"/>
       <w:r>
         <w:rPr>
           <w:lang w:val="en-US"/>
@@ -18960,6 +19927,7 @@
         <w:t xml:space="preserve">        text = </w:t>
       </w:r>
       <w:proofErr w:type="spellStart"/>
+      <w:proofErr w:type="gramStart"/>
       <w:r>
         <w:rPr>
           <w:lang w:val="en-US"/>
@@ -18967,6 +19935,7 @@
         <w:t>text.apply</w:t>
       </w:r>
       <w:proofErr w:type="spellEnd"/>
+      <w:proofErr w:type="gramEnd"/>
       <w:r>
         <w:rPr>
           <w:lang w:val="en-US"/>
@@ -19017,6 +19986,7 @@
         <w:t xml:space="preserve">        text = </w:t>
       </w:r>
       <w:proofErr w:type="spellStart"/>
+      <w:proofErr w:type="gramStart"/>
       <w:r>
         <w:rPr>
           <w:lang w:val="en-US"/>
@@ -19024,6 +19994,7 @@
         <w:t>text.apply</w:t>
       </w:r>
       <w:proofErr w:type="spellEnd"/>
+      <w:proofErr w:type="gramEnd"/>
       <w:r>
         <w:rPr>
           <w:lang w:val="en-US"/>
@@ -19074,6 +20045,7 @@
         <w:t xml:space="preserve">        text = </w:t>
       </w:r>
       <w:proofErr w:type="spellStart"/>
+      <w:proofErr w:type="gramStart"/>
       <w:r>
         <w:rPr>
           <w:lang w:val="en-US"/>
@@ -19081,6 +20053,7 @@
         <w:t>text.apply</w:t>
       </w:r>
       <w:proofErr w:type="spellEnd"/>
+      <w:proofErr w:type="gramEnd"/>
       <w:r>
         <w:rPr>
           <w:lang w:val="en-US"/>
@@ -19117,6 +20090,7 @@
         <w:t xml:space="preserve">        text = </w:t>
       </w:r>
       <w:proofErr w:type="spellStart"/>
+      <w:proofErr w:type="gramStart"/>
       <w:r>
         <w:rPr>
           <w:lang w:val="en-US"/>
@@ -19124,6 +20098,7 @@
         <w:t>text.apply</w:t>
       </w:r>
       <w:proofErr w:type="spellEnd"/>
+      <w:proofErr w:type="gramEnd"/>
       <w:r>
         <w:rPr>
           <w:lang w:val="en-US"/>
@@ -19174,6 +20149,7 @@
         <w:t xml:space="preserve">        text = </w:t>
       </w:r>
       <w:proofErr w:type="spellStart"/>
+      <w:proofErr w:type="gramStart"/>
       <w:r>
         <w:rPr>
           <w:lang w:val="en-US"/>
@@ -19181,6 +20157,7 @@
         <w:t>text.apply</w:t>
       </w:r>
       <w:proofErr w:type="spellEnd"/>
+      <w:proofErr w:type="gramEnd"/>
       <w:r>
         <w:rPr>
           <w:lang w:val="en-US"/>
@@ -19217,6 +20194,7 @@
         <w:t xml:space="preserve">        text = </w:t>
       </w:r>
       <w:proofErr w:type="spellStart"/>
+      <w:proofErr w:type="gramStart"/>
       <w:r>
         <w:rPr>
           <w:lang w:val="en-US"/>
@@ -19224,6 +20202,7 @@
         <w:t>text.apply</w:t>
       </w:r>
       <w:proofErr w:type="spellEnd"/>
+      <w:proofErr w:type="gramEnd"/>
       <w:r>
         <w:rPr>
           <w:lang w:val="en-US"/>
@@ -19338,14 +20317,14 @@
       <w:pPr>
         <w:pStyle w:val="Titre1"/>
       </w:pPr>
-      <w:bookmarkStart w:id="19" w:name="_Toc30787875"/>
+      <w:bookmarkStart w:id="20" w:name="_Toc30787875"/>
       <w:r>
         <w:t>Pistes d’</w:t>
       </w:r>
       <w:r>
         <w:t>amélioration</w:t>
       </w:r>
-      <w:bookmarkEnd w:id="19"/>
+      <w:bookmarkEnd w:id="20"/>
     </w:p>
     <w:p>
       <w:pPr>
@@ -19394,15 +20373,16 @@
         <w:jc w:val="both"/>
       </w:pPr>
       <w:r>
-        <w:t xml:space="preserve">Il faudrait arriver à gérer l’effet de bord induit par le faible taille des documents qui </w:t>
-      </w:r>
-      <w:r>
-        <w:t xml:space="preserve">n’aide pas </w:t>
-      </w:r>
-      <w:bookmarkStart w:id="20" w:name="_GoBack"/>
-      <w:bookmarkEnd w:id="20"/>
-      <w:r>
-        <w:t xml:space="preserve">à </w:t>
+        <w:t>Il faudrait arriver à gérer l’effet de bord induit par l</w:t>
+      </w:r>
+      <w:r>
+        <w:t>a</w:t>
+      </w:r>
+      <w:r>
+        <w:t xml:space="preserve"> faible taille des documents qui </w:t>
+      </w:r>
+      <w:r>
+        <w:t xml:space="preserve">n’aide pas à </w:t>
       </w:r>
       <w:r>
         <w:t xml:space="preserve">bien </w:t>
@@ -19444,10 +20424,7 @@
         <w:t xml:space="preserve">Je pourrais éviter </w:t>
       </w:r>
       <w:r>
-        <w:t>de prédire les mêmes tags entre supervisé et non supervisé</w:t>
-      </w:r>
-      <w:r>
-        <w:t xml:space="preserve"> et donc </w:t>
+        <w:t xml:space="preserve">de prédire les mêmes tags entre supervisé et non supervisé et donc </w:t>
       </w:r>
       <w:r>
         <w:t xml:space="preserve">intégrer les tags comme </w:t>
@@ -19488,9 +20465,6 @@
       </w:r>
       <w:r>
         <w:t xml:space="preserve">la technologie </w:t>
-      </w:r>
-      <w:r>
-        <w:t xml:space="preserve">ou langage </w:t>
       </w:r>
       <w:r>
         <w:t xml:space="preserve">concernée par la question tandis qu’un autre classifieur se concentrerait plutôt à décrire la nature du problème. </w:t>
@@ -19545,6 +20519,7 @@
         <w:docPartUnique/>
       </w:docPartObj>
     </w:sdtPr>
+    <w:sdtEndPr/>
     <w:sdtContent>
       <w:p>
         <w:pPr>
@@ -20204,6 +21179,7 @@
     <w:lsdException w:name="HTML Sample" w:semiHidden="1" w:unhideWhenUsed="1"/>
     <w:lsdException w:name="HTML Typewriter" w:semiHidden="1" w:unhideWhenUsed="1"/>
     <w:lsdException w:name="HTML Variable" w:semiHidden="1" w:unhideWhenUsed="1"/>
+    <w:lsdException w:name="Normal Table" w:semiHidden="1" w:unhideWhenUsed="1"/>
     <w:lsdException w:name="annotation subject" w:semiHidden="1" w:unhideWhenUsed="1"/>
     <w:lsdException w:name="No List" w:semiHidden="1" w:unhideWhenUsed="1"/>
     <w:lsdException w:name="Outline List 1" w:semiHidden="1" w:unhideWhenUsed="1"/>
@@ -20250,8 +21226,10 @@
     <w:lsdException w:name="Table Subtle 2" w:semiHidden="1" w:unhideWhenUsed="1"/>
     <w:lsdException w:name="Table Web 1" w:semiHidden="1" w:unhideWhenUsed="1"/>
     <w:lsdException w:name="Table Web 2" w:semiHidden="1" w:unhideWhenUsed="1"/>
+    <w:lsdException w:name="Table Web 3" w:semiHidden="1" w:unhideWhenUsed="1"/>
     <w:lsdException w:name="Balloon Text" w:semiHidden="1" w:unhideWhenUsed="1"/>
     <w:lsdException w:name="Table Grid" w:uiPriority="39"/>
+    <w:lsdException w:name="Table Theme" w:semiHidden="1" w:unhideWhenUsed="1"/>
     <w:lsdException w:name="Placeholder Text" w:semiHidden="1"/>
     <w:lsdException w:name="No Spacing" w:uiPriority="1" w:qFormat="1"/>
     <w:lsdException w:name="Light Shading" w:uiPriority="60"/>
@@ -21183,9 +22161,11 @@
   <w:rsids>
     <w:rsidRoot w:val="00383AAB"/>
     <w:rsid w:val="00383AAB"/>
+    <w:rsid w:val="00733C79"/>
     <w:rsid w:val="009038E6"/>
     <w:rsid w:val="00A963B1"/>
     <w:rsid w:val="00B65C60"/>
+    <w:rsid w:val="00E578A8"/>
   </w:rsids>
   <m:mathPr>
     <m:mathFont m:val="Cambria Math"/>
@@ -21331,6 +22311,7 @@
     <w:lsdException w:name="HTML Sample" w:semiHidden="1" w:unhideWhenUsed="1"/>
     <w:lsdException w:name="HTML Typewriter" w:semiHidden="1" w:unhideWhenUsed="1"/>
     <w:lsdException w:name="HTML Variable" w:semiHidden="1" w:unhideWhenUsed="1"/>
+    <w:lsdException w:name="Normal Table" w:semiHidden="1" w:unhideWhenUsed="1"/>
     <w:lsdException w:name="annotation subject" w:semiHidden="1" w:unhideWhenUsed="1"/>
     <w:lsdException w:name="No List" w:semiHidden="1" w:unhideWhenUsed="1"/>
     <w:lsdException w:name="Outline List 1" w:semiHidden="1" w:unhideWhenUsed="1"/>
@@ -21377,8 +22358,10 @@
     <w:lsdException w:name="Table Subtle 2" w:semiHidden="1" w:unhideWhenUsed="1"/>
     <w:lsdException w:name="Table Web 1" w:semiHidden="1" w:unhideWhenUsed="1"/>
     <w:lsdException w:name="Table Web 2" w:semiHidden="1" w:unhideWhenUsed="1"/>
+    <w:lsdException w:name="Table Web 3" w:semiHidden="1" w:unhideWhenUsed="1"/>
     <w:lsdException w:name="Balloon Text" w:semiHidden="1" w:unhideWhenUsed="1"/>
     <w:lsdException w:name="Table Grid" w:uiPriority="39"/>
+    <w:lsdException w:name="Table Theme" w:semiHidden="1" w:unhideWhenUsed="1"/>
     <w:lsdException w:name="Placeholder Text" w:semiHidden="1"/>
     <w:lsdException w:name="No Spacing" w:uiPriority="1" w:qFormat="1"/>
     <w:lsdException w:name="Light Shading" w:uiPriority="60"/>
@@ -22000,7 +22983,7 @@
 </file>
 
 <file path=customXml/itemProps2.xml><?xml version="1.0" encoding="utf-8"?>
-<ds:datastoreItem xmlns:ds="http://schemas.openxmlformats.org/officeDocument/2006/customXml" ds:itemID="{B26307AA-FA2B-4726-B03E-3C99BF900C67}">
+<ds:datastoreItem xmlns:ds="http://schemas.openxmlformats.org/officeDocument/2006/customXml" ds:itemID="{7D7ACC70-631E-4A5A-BBDF-C00176D65C47}">
   <ds:schemaRefs>
     <ds:schemaRef ds:uri="http://schemas.openxmlformats.org/officeDocument/2006/bibliography"/>
   </ds:schemaRefs>

</xml_diff>

<commit_message>
v2 du rapport et de la présentation
</commit_message>
<xml_diff>
--- a/Catégorisez automatiquement des questions (rapport).docx
+++ b/Catégorisez automatiquement des questions (rapport).docx
@@ -10,6 +10,7 @@
           <w:docPartUnique/>
         </w:docPartObj>
       </w:sdtPr>
+      <w:sdtEndPr/>
       <w:sdtContent>
         <w:p/>
         <w:tbl>
@@ -107,6 +108,7 @@
                   <w:dataBinding w:prefixMappings="xmlns:ns0='http://schemas.openxmlformats.org/package/2006/metadata/core-properties' xmlns:ns1='http://purl.org/dc/elements/1.1/'" w:xpath="/ns0:coreProperties[1]/ns1:title[1]" w:storeItemID="{6C3C8BC8-F283-45AE-878A-BAB7291924A1}"/>
                   <w:text/>
                 </w:sdtPr>
+                <w:sdtEndPr/>
                 <w:sdtContent>
                   <w:p>
                     <w:pPr>
@@ -282,6 +284,7 @@
                   <w:dataBinding w:prefixMappings="xmlns:ns0='http://schemas.openxmlformats.org/package/2006/metadata/core-properties' xmlns:ns1='http://purl.org/dc/elements/1.1/'" w:xpath="/ns0:coreProperties[1]/ns1:creator[1]" w:storeItemID="{6C3C8BC8-F283-45AE-878A-BAB7291924A1}"/>
                   <w:text/>
                 </w:sdtPr>
+                <w:sdtEndPr/>
                 <w:sdtContent>
                   <w:p>
                     <w:pPr>
@@ -324,6 +327,7 @@
                     <w:calendar w:val="gregorian"/>
                   </w:date>
                 </w:sdtPr>
+                <w:sdtEndPr/>
                 <w:sdtContent>
                   <w:p>
                     <w:pPr>
@@ -396,8 +400,6 @@
             <w:t>Table des matières</w:t>
           </w:r>
         </w:p>
-        <w:bookmarkStart w:id="0" w:name="_GoBack"/>
-        <w:bookmarkEnd w:id="0"/>
         <w:p>
           <w:pPr>
             <w:pStyle w:val="TM1"/>
@@ -1802,11 +1804,11 @@
       <w:pPr>
         <w:pStyle w:val="Titre1"/>
       </w:pPr>
-      <w:bookmarkStart w:id="1" w:name="_Toc30940846"/>
+      <w:bookmarkStart w:id="0" w:name="_Toc30940846"/>
       <w:r>
         <w:t>Récupération des données</w:t>
       </w:r>
-      <w:bookmarkEnd w:id="1"/>
+      <w:bookmarkEnd w:id="0"/>
     </w:p>
     <w:p>
       <w:pPr>
@@ -2255,6 +2257,7 @@
         </w:rPr>
         <w:t xml:space="preserve">  </w:t>
       </w:r>
+      <w:proofErr w:type="gramStart"/>
       <w:r>
         <w:rPr>
           <w:rFonts w:ascii="Consolas" w:hAnsi="Consolas" w:cs="Calibri"/>
@@ -2262,7 +2265,17 @@
           <w:sz w:val="16"/>
           <w:szCs w:val="16"/>
         </w:rPr>
-        <w:t xml:space="preserve">and </w:t>
+        <w:t>and</w:t>
+      </w:r>
+      <w:proofErr w:type="gramEnd"/>
+      <w:r>
+        <w:rPr>
+          <w:rFonts w:ascii="Consolas" w:hAnsi="Consolas" w:cs="Calibri"/>
+          <w:color w:val="000000"/>
+          <w:sz w:val="16"/>
+          <w:szCs w:val="16"/>
+        </w:rPr>
+        <w:t xml:space="preserve"> </w:t>
       </w:r>
       <w:proofErr w:type="spellStart"/>
       <w:r>
@@ -3389,6 +3402,7 @@
               <w:t>&lt;</w:t>
             </w:r>
             <w:proofErr w:type="spellStart"/>
+            <w:proofErr w:type="gramStart"/>
             <w:r>
               <w:rPr>
                 <w:rFonts w:asciiTheme="minorHAnsi" w:hAnsiTheme="minorHAnsi" w:cstheme="minorHAnsi"/>
@@ -3398,6 +3412,7 @@
               <w:t>c#</w:t>
             </w:r>
             <w:proofErr w:type="spellEnd"/>
+            <w:proofErr w:type="gramEnd"/>
             <w:r>
               <w:rPr>
                 <w:rFonts w:asciiTheme="minorHAnsi" w:hAnsiTheme="minorHAnsi" w:cstheme="minorHAnsi"/>
@@ -3623,7 +3638,7 @@
       <w:pPr>
         <w:pStyle w:val="Titre1"/>
       </w:pPr>
-      <w:bookmarkStart w:id="2" w:name="_Toc30940847"/>
+      <w:bookmarkStart w:id="1" w:name="_Toc30940847"/>
       <w:r>
         <w:t xml:space="preserve">Analyse de la variable </w:t>
       </w:r>
@@ -3634,7 +3649,7 @@
         </w:rPr>
         <w:t>Tags</w:t>
       </w:r>
-      <w:bookmarkEnd w:id="2"/>
+      <w:bookmarkEnd w:id="1"/>
     </w:p>
     <w:p>
       <w:pPr>
@@ -4141,7 +4156,7 @@
       <w:pPr>
         <w:pStyle w:val="Titre1"/>
       </w:pPr>
-      <w:bookmarkStart w:id="3" w:name="_Toc30940848"/>
+      <w:bookmarkStart w:id="2" w:name="_Toc30940848"/>
       <w:r>
         <w:lastRenderedPageBreak/>
         <w:t xml:space="preserve">Natural </w:t>
@@ -4172,7 +4187,7 @@
         </w:rPr>
         <w:t>Body</w:t>
       </w:r>
-      <w:bookmarkEnd w:id="3"/>
+      <w:bookmarkEnd w:id="2"/>
     </w:p>
     <w:p>
       <w:pPr>
@@ -5107,7 +5122,27 @@
           <w:szCs w:val="16"/>
           <w:lang w:val="en-US" w:eastAsia="en-US"/>
         </w:rPr>
-        <w:t xml:space="preserve"> would like to remove  and  (notice the additional tag content inside them that also needs to be removed) without using a xml parser (overhead too large for tiny strings).  any regex in vb.net or </w:t>
+        <w:t xml:space="preserve"> would like to </w:t>
+      </w:r>
+      <w:proofErr w:type="gramStart"/>
+      <w:r>
+        <w:rPr>
+          <w:rFonts w:asciiTheme="minorHAnsi" w:eastAsia="Calibri" w:hAnsiTheme="minorHAnsi" w:cstheme="minorHAnsi"/>
+          <w:sz w:val="16"/>
+          <w:szCs w:val="16"/>
+          <w:lang w:val="en-US" w:eastAsia="en-US"/>
+        </w:rPr>
+        <w:t>remove  and</w:t>
+      </w:r>
+      <w:proofErr w:type="gramEnd"/>
+      <w:r>
+        <w:rPr>
+          <w:rFonts w:asciiTheme="minorHAnsi" w:eastAsia="Calibri" w:hAnsiTheme="minorHAnsi" w:cstheme="minorHAnsi"/>
+          <w:sz w:val="16"/>
+          <w:szCs w:val="16"/>
+          <w:lang w:val="en-US" w:eastAsia="en-US"/>
+        </w:rPr>
+        <w:t xml:space="preserve">  (notice the additional tag content inside them that also needs to be removed) without using a xml parser (overhead too large for tiny strings).  any regex in vb.net or </w:t>
       </w:r>
       <w:proofErr w:type="spellStart"/>
       <w:r>
@@ -6125,7 +6160,7 @@
       <w:pPr>
         <w:pStyle w:val="Titre1"/>
       </w:pPr>
-      <w:bookmarkStart w:id="4" w:name="_Toc30940849"/>
+      <w:bookmarkStart w:id="3" w:name="_Toc30940849"/>
       <w:proofErr w:type="spellStart"/>
       <w:r>
         <w:t>Préprocessing</w:t>
@@ -6134,23 +6169,23 @@
       <w:r>
         <w:t xml:space="preserve"> des données avant modélisation</w:t>
       </w:r>
+      <w:bookmarkEnd w:id="3"/>
+    </w:p>
+    <w:p>
+      <w:pPr>
+        <w:pStyle w:val="Titre2"/>
+      </w:pPr>
+      <w:bookmarkStart w:id="4" w:name="_Toc30940850"/>
+      <w:r>
+        <w:t xml:space="preserve">Transformation de la variable </w:t>
+      </w:r>
+      <w:r>
+        <w:rPr>
+          <w:rStyle w:val="Titre2Car"/>
+        </w:rPr>
+        <w:t>Tags</w:t>
+      </w:r>
       <w:bookmarkEnd w:id="4"/>
-    </w:p>
-    <w:p>
-      <w:pPr>
-        <w:pStyle w:val="Titre2"/>
-      </w:pPr>
-      <w:bookmarkStart w:id="5" w:name="_Toc30940850"/>
-      <w:r>
-        <w:t xml:space="preserve">Transformation de la variable </w:t>
-      </w:r>
-      <w:r>
-        <w:rPr>
-          <w:rStyle w:val="Titre2Car"/>
-        </w:rPr>
-        <w:t>Tags</w:t>
-      </w:r>
-      <w:bookmarkEnd w:id="5"/>
     </w:p>
     <w:p>
       <w:pPr>
@@ -6304,11 +6339,11 @@
       <w:pPr>
         <w:pStyle w:val="Titre2"/>
       </w:pPr>
-      <w:bookmarkStart w:id="6" w:name="_Toc30940851"/>
+      <w:bookmarkStart w:id="5" w:name="_Toc30940851"/>
       <w:r>
         <w:t>Séparation des jeux de données en jeux d’entraînement et validation</w:t>
       </w:r>
-      <w:bookmarkEnd w:id="6"/>
+      <w:bookmarkEnd w:id="5"/>
     </w:p>
     <w:p>
       <w:pPr>
@@ -6576,7 +6611,7 @@
       <w:pPr>
         <w:pStyle w:val="Titre2"/>
       </w:pPr>
-      <w:bookmarkStart w:id="7" w:name="_Toc30940852"/>
+      <w:bookmarkStart w:id="6" w:name="_Toc30940852"/>
       <w:r>
         <w:t xml:space="preserve">Transformation de la variable </w:t>
       </w:r>
@@ -6604,7 +6639,7 @@
       <w:r>
         <w:t> »</w:t>
       </w:r>
-      <w:bookmarkEnd w:id="7"/>
+      <w:bookmarkEnd w:id="6"/>
       <w:r>
         <w:t xml:space="preserve"> </w:t>
       </w:r>
@@ -6849,7 +6884,7 @@
       <w:pPr>
         <w:pStyle w:val="Titre1"/>
       </w:pPr>
-      <w:bookmarkStart w:id="8" w:name="_Toc30940853"/>
+      <w:bookmarkStart w:id="7" w:name="_Toc30940853"/>
       <w:r>
         <w:t xml:space="preserve">Analyse </w:t>
       </w:r>
@@ -6859,29 +6894,29 @@
       <w:r>
         <w:t>supervisée</w:t>
       </w:r>
+      <w:bookmarkEnd w:id="7"/>
+      <w:r>
+        <w:t xml:space="preserve"> </w:t>
+      </w:r>
+    </w:p>
+    <w:p>
+      <w:pPr>
+        <w:pStyle w:val="Titre2"/>
+      </w:pPr>
+      <w:bookmarkStart w:id="8" w:name="_Toc30940854"/>
+      <w:r>
+        <w:t xml:space="preserve">Méthode </w:t>
+      </w:r>
+      <w:r>
+        <w:t xml:space="preserve">Latent Dirichlet </w:t>
+      </w:r>
+      <w:r>
+        <w:t>A</w:t>
+      </w:r>
+      <w:r>
+        <w:t>llocation</w:t>
+      </w:r>
       <w:bookmarkEnd w:id="8"/>
-      <w:r>
-        <w:t xml:space="preserve"> </w:t>
-      </w:r>
-    </w:p>
-    <w:p>
-      <w:pPr>
-        <w:pStyle w:val="Titre2"/>
-      </w:pPr>
-      <w:bookmarkStart w:id="9" w:name="_Toc30940854"/>
-      <w:r>
-        <w:t xml:space="preserve">Méthode </w:t>
-      </w:r>
-      <w:r>
-        <w:t xml:space="preserve">Latent Dirichlet </w:t>
-      </w:r>
-      <w:r>
-        <w:t>A</w:t>
-      </w:r>
-      <w:r>
-        <w:t>llocation</w:t>
-      </w:r>
-      <w:bookmarkEnd w:id="9"/>
     </w:p>
     <w:p>
       <w:pPr>
@@ -7653,6 +7688,7 @@
               </w:rPr>
             </w:pPr>
             <w:proofErr w:type="spellStart"/>
+            <w:proofErr w:type="gramStart"/>
             <w:r>
               <w:rPr>
                 <w:rFonts w:asciiTheme="minorHAnsi" w:hAnsiTheme="minorHAnsi" w:cstheme="minorHAnsi"/>
@@ -7662,6 +7698,7 @@
               <w:t>database</w:t>
             </w:r>
             <w:proofErr w:type="spellEnd"/>
+            <w:proofErr w:type="gramEnd"/>
           </w:p>
         </w:tc>
         <w:tc>
@@ -7680,6 +7717,7 @@
               </w:rPr>
             </w:pPr>
             <w:proofErr w:type="spellStart"/>
+            <w:proofErr w:type="gramStart"/>
             <w:r>
               <w:rPr>
                 <w:rFonts w:asciiTheme="minorHAnsi" w:hAnsiTheme="minorHAnsi" w:cstheme="minorHAnsi"/>
@@ -7689,6 +7727,7 @@
               <w:t>datum</w:t>
             </w:r>
             <w:proofErr w:type="spellEnd"/>
+            <w:proofErr w:type="gramEnd"/>
           </w:p>
         </w:tc>
         <w:tc>
@@ -7707,6 +7746,7 @@
               </w:rPr>
             </w:pPr>
             <w:proofErr w:type="spellStart"/>
+            <w:proofErr w:type="gramStart"/>
             <w:r>
               <w:rPr>
                 <w:rFonts w:asciiTheme="minorHAnsi" w:hAnsiTheme="minorHAnsi" w:cstheme="minorHAnsi"/>
@@ -7716,6 +7756,7 @@
               <w:t>sql</w:t>
             </w:r>
             <w:proofErr w:type="spellEnd"/>
+            <w:proofErr w:type="gramEnd"/>
           </w:p>
         </w:tc>
         <w:tc>
@@ -7733,6 +7774,7 @@
                 <w:szCs w:val="20"/>
               </w:rPr>
             </w:pPr>
+            <w:proofErr w:type="gramStart"/>
             <w:r>
               <w:rPr>
                 <w:rFonts w:asciiTheme="minorHAnsi" w:hAnsiTheme="minorHAnsi" w:cstheme="minorHAnsi"/>
@@ -7741,6 +7783,7 @@
               </w:rPr>
               <w:t>server</w:t>
             </w:r>
+            <w:proofErr w:type="gramEnd"/>
           </w:p>
         </w:tc>
         <w:tc>
@@ -7759,6 +7802,7 @@
               </w:rPr>
             </w:pPr>
             <w:proofErr w:type="spellStart"/>
+            <w:proofErr w:type="gramStart"/>
             <w:r>
               <w:rPr>
                 <w:rFonts w:asciiTheme="minorHAnsi" w:hAnsiTheme="minorHAnsi" w:cstheme="minorHAnsi"/>
@@ -7768,6 +7812,7 @@
               <w:t>access</w:t>
             </w:r>
             <w:proofErr w:type="spellEnd"/>
+            <w:proofErr w:type="gramEnd"/>
           </w:p>
         </w:tc>
         <w:tc>
@@ -7786,6 +7831,7 @@
               </w:rPr>
             </w:pPr>
             <w:proofErr w:type="spellStart"/>
+            <w:proofErr w:type="gramStart"/>
             <w:r>
               <w:rPr>
                 <w:rFonts w:asciiTheme="minorHAnsi" w:hAnsiTheme="minorHAnsi" w:cstheme="minorHAnsi"/>
@@ -7795,6 +7841,7 @@
               <w:t>mysql</w:t>
             </w:r>
             <w:proofErr w:type="spellEnd"/>
+            <w:proofErr w:type="gramEnd"/>
           </w:p>
         </w:tc>
         <w:tc>
@@ -7812,6 +7859,7 @@
                 <w:szCs w:val="20"/>
               </w:rPr>
             </w:pPr>
+            <w:proofErr w:type="gramStart"/>
             <w:r>
               <w:rPr>
                 <w:rFonts w:asciiTheme="minorHAnsi" w:hAnsiTheme="minorHAnsi" w:cstheme="minorHAnsi"/>
@@ -7820,6 +7868,7 @@
               </w:rPr>
               <w:t>data</w:t>
             </w:r>
+            <w:proofErr w:type="gramEnd"/>
           </w:p>
         </w:tc>
         <w:tc>
@@ -7837,6 +7886,7 @@
                 <w:szCs w:val="20"/>
               </w:rPr>
             </w:pPr>
+            <w:proofErr w:type="gramStart"/>
             <w:r>
               <w:rPr>
                 <w:rFonts w:asciiTheme="minorHAnsi" w:hAnsiTheme="minorHAnsi" w:cstheme="minorHAnsi"/>
@@ -7845,6 +7895,7 @@
               </w:rPr>
               <w:t>store</w:t>
             </w:r>
+            <w:proofErr w:type="gramEnd"/>
           </w:p>
         </w:tc>
       </w:tr>
@@ -7894,6 +7945,7 @@
               </w:rPr>
             </w:pPr>
             <w:proofErr w:type="spellStart"/>
+            <w:proofErr w:type="gramStart"/>
             <w:r>
               <w:rPr>
                 <w:rFonts w:asciiTheme="minorHAnsi" w:hAnsiTheme="minorHAnsi" w:cstheme="minorHAnsi"/>
@@ -7903,6 +7955,7 @@
               <w:t>list</w:t>
             </w:r>
             <w:proofErr w:type="spellEnd"/>
+            <w:proofErr w:type="gramEnd"/>
           </w:p>
         </w:tc>
         <w:tc>
@@ -7920,6 +7973,7 @@
                 <w:szCs w:val="20"/>
               </w:rPr>
             </w:pPr>
+            <w:proofErr w:type="gramStart"/>
             <w:r>
               <w:rPr>
                 <w:rFonts w:asciiTheme="minorHAnsi" w:hAnsiTheme="minorHAnsi" w:cstheme="minorHAnsi"/>
@@ -7928,6 +7982,7 @@
               </w:rPr>
               <w:t>time</w:t>
             </w:r>
+            <w:proofErr w:type="gramEnd"/>
           </w:p>
         </w:tc>
         <w:tc>
@@ -7945,6 +8000,7 @@
                 <w:szCs w:val="20"/>
               </w:rPr>
             </w:pPr>
+            <w:proofErr w:type="gramStart"/>
             <w:r>
               <w:rPr>
                 <w:rFonts w:asciiTheme="minorHAnsi" w:hAnsiTheme="minorHAnsi" w:cstheme="minorHAnsi"/>
@@ -7953,6 +8009,7 @@
               </w:rPr>
               <w:t>date</w:t>
             </w:r>
+            <w:proofErr w:type="gramEnd"/>
           </w:p>
         </w:tc>
         <w:tc>
@@ -7970,6 +8027,7 @@
                 <w:szCs w:val="20"/>
               </w:rPr>
             </w:pPr>
+            <w:proofErr w:type="gramStart"/>
             <w:r>
               <w:rPr>
                 <w:rFonts w:asciiTheme="minorHAnsi" w:hAnsiTheme="minorHAnsi" w:cstheme="minorHAnsi"/>
@@ -7978,6 +8036,7 @@
               </w:rPr>
               <w:t>item</w:t>
             </w:r>
+            <w:proofErr w:type="gramEnd"/>
           </w:p>
         </w:tc>
         <w:tc>
@@ -7996,6 +8055,7 @@
               </w:rPr>
             </w:pPr>
             <w:proofErr w:type="spellStart"/>
+            <w:proofErr w:type="gramStart"/>
             <w:r>
               <w:rPr>
                 <w:rFonts w:asciiTheme="minorHAnsi" w:hAnsiTheme="minorHAnsi" w:cstheme="minorHAnsi"/>
@@ -8005,6 +8065,7 @@
               <w:t>search</w:t>
             </w:r>
             <w:proofErr w:type="spellEnd"/>
+            <w:proofErr w:type="gramEnd"/>
           </w:p>
         </w:tc>
         <w:tc>
@@ -8023,6 +8084,7 @@
               </w:rPr>
             </w:pPr>
             <w:proofErr w:type="spellStart"/>
+            <w:proofErr w:type="gramStart"/>
             <w:r>
               <w:rPr>
                 <w:rFonts w:asciiTheme="minorHAnsi" w:hAnsiTheme="minorHAnsi" w:cstheme="minorHAnsi"/>
@@ -8032,6 +8094,7 @@
               <w:t>algorithm</w:t>
             </w:r>
             <w:proofErr w:type="spellEnd"/>
+            <w:proofErr w:type="gramEnd"/>
           </w:p>
         </w:tc>
         <w:tc>
@@ -8050,6 +8113,7 @@
               </w:rPr>
             </w:pPr>
             <w:proofErr w:type="spellStart"/>
+            <w:proofErr w:type="gramStart"/>
             <w:r>
               <w:rPr>
                 <w:rFonts w:asciiTheme="minorHAnsi" w:hAnsiTheme="minorHAnsi" w:cstheme="minorHAnsi"/>
@@ -8059,6 +8123,7 @@
               <w:t>linq</w:t>
             </w:r>
             <w:proofErr w:type="spellEnd"/>
+            <w:proofErr w:type="gramEnd"/>
           </w:p>
         </w:tc>
         <w:tc>
@@ -8076,6 +8141,7 @@
                 <w:szCs w:val="20"/>
               </w:rPr>
             </w:pPr>
+            <w:proofErr w:type="gramStart"/>
             <w:r>
               <w:rPr>
                 <w:rFonts w:asciiTheme="minorHAnsi" w:hAnsiTheme="minorHAnsi" w:cstheme="minorHAnsi"/>
@@ -8084,6 +8150,7 @@
               </w:rPr>
               <w:t>regex</w:t>
             </w:r>
+            <w:proofErr w:type="gramEnd"/>
           </w:p>
         </w:tc>
       </w:tr>
@@ -8134,6 +8201,7 @@
               </w:rPr>
             </w:pPr>
             <w:proofErr w:type="spellStart"/>
+            <w:proofErr w:type="gramStart"/>
             <w:r>
               <w:rPr>
                 <w:rFonts w:asciiTheme="minorHAnsi" w:hAnsiTheme="minorHAnsi" w:cstheme="minorHAnsi"/>
@@ -8143,6 +8211,7 @@
               <w:t>c++</w:t>
             </w:r>
             <w:proofErr w:type="spellEnd"/>
+            <w:proofErr w:type="gramEnd"/>
           </w:p>
         </w:tc>
         <w:tc>
@@ -8160,6 +8229,7 @@
                 <w:szCs w:val="20"/>
               </w:rPr>
             </w:pPr>
+            <w:proofErr w:type="gramStart"/>
             <w:r>
               <w:rPr>
                 <w:rFonts w:asciiTheme="minorHAnsi" w:hAnsiTheme="minorHAnsi" w:cstheme="minorHAnsi"/>
@@ -8168,6 +8238,7 @@
               </w:rPr>
               <w:t>c</w:t>
             </w:r>
+            <w:proofErr w:type="gramEnd"/>
           </w:p>
         </w:tc>
         <w:tc>
@@ -8186,6 +8257,7 @@
               </w:rPr>
             </w:pPr>
             <w:proofErr w:type="spellStart"/>
+            <w:proofErr w:type="gramStart"/>
             <w:r>
               <w:rPr>
                 <w:rFonts w:asciiTheme="minorHAnsi" w:hAnsiTheme="minorHAnsi" w:cstheme="minorHAnsi"/>
@@ -8195,6 +8267,7 @@
               <w:t>language</w:t>
             </w:r>
             <w:proofErr w:type="spellEnd"/>
+            <w:proofErr w:type="gramEnd"/>
           </w:p>
         </w:tc>
         <w:tc>
@@ -8212,6 +8285,7 @@
                 <w:szCs w:val="20"/>
               </w:rPr>
             </w:pPr>
+            <w:proofErr w:type="gramStart"/>
             <w:r>
               <w:rPr>
                 <w:rFonts w:asciiTheme="minorHAnsi" w:hAnsiTheme="minorHAnsi" w:cstheme="minorHAnsi"/>
@@ -8220,6 +8294,7 @@
               </w:rPr>
               <w:t>session</w:t>
             </w:r>
+            <w:proofErr w:type="gramEnd"/>
           </w:p>
         </w:tc>
         <w:tc>
@@ -8237,6 +8312,7 @@
                 <w:szCs w:val="20"/>
               </w:rPr>
             </w:pPr>
+            <w:proofErr w:type="gramStart"/>
             <w:r>
               <w:rPr>
                 <w:rFonts w:asciiTheme="minorHAnsi" w:hAnsiTheme="minorHAnsi" w:cstheme="minorHAnsi"/>
@@ -8245,6 +8321,7 @@
               </w:rPr>
               <w:t>point</w:t>
             </w:r>
+            <w:proofErr w:type="gramEnd"/>
           </w:p>
         </w:tc>
         <w:tc>
@@ -8262,6 +8339,7 @@
                 <w:szCs w:val="20"/>
               </w:rPr>
             </w:pPr>
+            <w:proofErr w:type="gramStart"/>
             <w:r>
               <w:rPr>
                 <w:rFonts w:asciiTheme="minorHAnsi" w:hAnsiTheme="minorHAnsi" w:cstheme="minorHAnsi"/>
@@ -8270,6 +8348,7 @@
               </w:rPr>
               <w:t>compiler</w:t>
             </w:r>
+            <w:proofErr w:type="gramEnd"/>
           </w:p>
         </w:tc>
         <w:tc>
@@ -8287,6 +8366,7 @@
                 <w:szCs w:val="20"/>
               </w:rPr>
             </w:pPr>
+            <w:proofErr w:type="gramStart"/>
             <w:r>
               <w:rPr>
                 <w:rFonts w:asciiTheme="minorHAnsi" w:hAnsiTheme="minorHAnsi" w:cstheme="minorHAnsi"/>
@@ -8295,6 +8375,7 @@
               </w:rPr>
               <w:t>code</w:t>
             </w:r>
+            <w:proofErr w:type="gramEnd"/>
           </w:p>
         </w:tc>
         <w:tc>
@@ -8313,6 +8394,7 @@
               </w:rPr>
             </w:pPr>
             <w:proofErr w:type="spellStart"/>
+            <w:proofErr w:type="gramStart"/>
             <w:r>
               <w:rPr>
                 <w:rFonts w:asciiTheme="minorHAnsi" w:hAnsiTheme="minorHAnsi" w:cstheme="minorHAnsi"/>
@@ -8322,6 +8404,7 @@
               <w:t>tree</w:t>
             </w:r>
             <w:proofErr w:type="spellEnd"/>
+            <w:proofErr w:type="gramEnd"/>
           </w:p>
         </w:tc>
       </w:tr>
@@ -8370,6 +8453,7 @@
                 <w:szCs w:val="20"/>
               </w:rPr>
             </w:pPr>
+            <w:proofErr w:type="gramStart"/>
             <w:r>
               <w:rPr>
                 <w:rFonts w:asciiTheme="minorHAnsi" w:hAnsiTheme="minorHAnsi" w:cstheme="minorHAnsi"/>
@@ -8378,6 +8462,7 @@
               </w:rPr>
               <w:t>javascript</w:t>
             </w:r>
+            <w:proofErr w:type="gramEnd"/>
           </w:p>
         </w:tc>
         <w:tc>
@@ -8395,6 +8480,7 @@
                 <w:szCs w:val="20"/>
               </w:rPr>
             </w:pPr>
+            <w:proofErr w:type="gramStart"/>
             <w:r>
               <w:rPr>
                 <w:rFonts w:asciiTheme="minorHAnsi" w:hAnsiTheme="minorHAnsi" w:cstheme="minorHAnsi"/>
@@ -8403,6 +8489,7 @@
               </w:rPr>
               <w:t>html</w:t>
             </w:r>
+            <w:proofErr w:type="gramEnd"/>
           </w:p>
         </w:tc>
         <w:tc>
@@ -8421,6 +8508,7 @@
               </w:rPr>
             </w:pPr>
             <w:proofErr w:type="spellStart"/>
+            <w:proofErr w:type="gramStart"/>
             <w:r>
               <w:rPr>
                 <w:rFonts w:asciiTheme="minorHAnsi" w:hAnsiTheme="minorHAnsi" w:cstheme="minorHAnsi"/>
@@ -8430,6 +8518,7 @@
               <w:t>function</w:t>
             </w:r>
             <w:proofErr w:type="spellEnd"/>
+            <w:proofErr w:type="gramEnd"/>
           </w:p>
         </w:tc>
         <w:tc>
@@ -8448,6 +8537,7 @@
               </w:rPr>
             </w:pPr>
             <w:proofErr w:type="spellStart"/>
+            <w:proofErr w:type="gramStart"/>
             <w:r>
               <w:rPr>
                 <w:rFonts w:asciiTheme="minorHAnsi" w:hAnsiTheme="minorHAnsi" w:cstheme="minorHAnsi"/>
@@ -8457,6 +8547,7 @@
               <w:t>jquery</w:t>
             </w:r>
             <w:proofErr w:type="spellEnd"/>
+            <w:proofErr w:type="gramEnd"/>
           </w:p>
         </w:tc>
         <w:tc>
@@ -8475,6 +8566,7 @@
               </w:rPr>
             </w:pPr>
             <w:proofErr w:type="spellStart"/>
+            <w:proofErr w:type="gramStart"/>
             <w:r>
               <w:rPr>
                 <w:rFonts w:asciiTheme="minorHAnsi" w:hAnsiTheme="minorHAnsi" w:cstheme="minorHAnsi"/>
@@ -8484,6 +8576,7 @@
               <w:t>event</w:t>
             </w:r>
             <w:proofErr w:type="spellEnd"/>
+            <w:proofErr w:type="gramEnd"/>
           </w:p>
         </w:tc>
         <w:tc>
@@ -8501,6 +8594,7 @@
                 <w:szCs w:val="20"/>
               </w:rPr>
             </w:pPr>
+            <w:proofErr w:type="gramStart"/>
             <w:r>
               <w:rPr>
                 <w:rFonts w:asciiTheme="minorHAnsi" w:hAnsiTheme="minorHAnsi" w:cstheme="minorHAnsi"/>
@@ -8509,6 +8603,7 @@
               </w:rPr>
               <w:t>content</w:t>
             </w:r>
+            <w:proofErr w:type="gramEnd"/>
           </w:p>
         </w:tc>
         <w:tc>
@@ -8526,6 +8621,7 @@
                 <w:szCs w:val="20"/>
               </w:rPr>
             </w:pPr>
+            <w:proofErr w:type="gramStart"/>
             <w:r>
               <w:rPr>
                 <w:rFonts w:asciiTheme="minorHAnsi" w:hAnsiTheme="minorHAnsi" w:cstheme="minorHAnsi"/>
@@ -8534,6 +8630,7 @@
               </w:rPr>
               <w:t>browser</w:t>
             </w:r>
+            <w:proofErr w:type="gramEnd"/>
           </w:p>
         </w:tc>
         <w:tc>
@@ -8552,6 +8649,7 @@
               </w:rPr>
             </w:pPr>
             <w:proofErr w:type="spellStart"/>
+            <w:proofErr w:type="gramStart"/>
             <w:r>
               <w:rPr>
                 <w:rFonts w:asciiTheme="minorHAnsi" w:hAnsiTheme="minorHAnsi" w:cstheme="minorHAnsi"/>
@@ -8561,6 +8659,7 @@
               <w:t>css</w:t>
             </w:r>
             <w:proofErr w:type="spellEnd"/>
+            <w:proofErr w:type="gramEnd"/>
           </w:p>
         </w:tc>
       </w:tr>
@@ -8610,6 +8709,7 @@
                 <w:szCs w:val="20"/>
               </w:rPr>
             </w:pPr>
+            <w:proofErr w:type="gramStart"/>
             <w:r>
               <w:rPr>
                 <w:rFonts w:asciiTheme="minorHAnsi" w:hAnsiTheme="minorHAnsi" w:cstheme="minorHAnsi"/>
@@ -8618,6 +8718,7 @@
               </w:rPr>
               <w:t>string</w:t>
             </w:r>
+            <w:proofErr w:type="gramEnd"/>
           </w:p>
         </w:tc>
         <w:tc>
@@ -8636,6 +8737,7 @@
               </w:rPr>
             </w:pPr>
             <w:proofErr w:type="spellStart"/>
+            <w:proofErr w:type="gramStart"/>
             <w:r>
               <w:rPr>
                 <w:rFonts w:asciiTheme="minorHAnsi" w:hAnsiTheme="minorHAnsi" w:cstheme="minorHAnsi"/>
@@ -8645,6 +8747,7 @@
               <w:t>property</w:t>
             </w:r>
             <w:proofErr w:type="spellEnd"/>
+            <w:proofErr w:type="gramEnd"/>
           </w:p>
         </w:tc>
         <w:tc>
@@ -8663,6 +8766,7 @@
               </w:rPr>
             </w:pPr>
             <w:proofErr w:type="spellStart"/>
+            <w:proofErr w:type="gramStart"/>
             <w:r>
               <w:rPr>
                 <w:rFonts w:asciiTheme="minorHAnsi" w:hAnsiTheme="minorHAnsi" w:cstheme="minorHAnsi"/>
@@ -8672,6 +8776,7 @@
               <w:t>character</w:t>
             </w:r>
             <w:proofErr w:type="spellEnd"/>
+            <w:proofErr w:type="gramEnd"/>
           </w:p>
         </w:tc>
         <w:tc>
@@ -8690,6 +8795,7 @@
               </w:rPr>
             </w:pPr>
             <w:proofErr w:type="spellStart"/>
+            <w:proofErr w:type="gramStart"/>
             <w:r>
               <w:rPr>
                 <w:rFonts w:asciiTheme="minorHAnsi" w:hAnsiTheme="minorHAnsi" w:cstheme="minorHAnsi"/>
@@ -8699,6 +8805,7 @@
               <w:t>path</w:t>
             </w:r>
             <w:proofErr w:type="spellEnd"/>
+            <w:proofErr w:type="gramEnd"/>
           </w:p>
         </w:tc>
         <w:tc>
@@ -8717,6 +8824,7 @@
               </w:rPr>
             </w:pPr>
             <w:proofErr w:type="spellStart"/>
+            <w:proofErr w:type="gramStart"/>
             <w:r>
               <w:rPr>
                 <w:rFonts w:asciiTheme="minorHAnsi" w:hAnsiTheme="minorHAnsi" w:cstheme="minorHAnsi"/>
@@ -8726,6 +8834,7 @@
               <w:t>field</w:t>
             </w:r>
             <w:proofErr w:type="spellEnd"/>
+            <w:proofErr w:type="gramEnd"/>
           </w:p>
         </w:tc>
         <w:tc>
@@ -8743,6 +8852,7 @@
                 <w:szCs w:val="20"/>
               </w:rPr>
             </w:pPr>
+            <w:proofErr w:type="gramStart"/>
             <w:r>
               <w:rPr>
                 <w:rFonts w:asciiTheme="minorHAnsi" w:hAnsiTheme="minorHAnsi" w:cstheme="minorHAnsi"/>
@@ -8751,6 +8861,7 @@
               </w:rPr>
               <w:t>format</w:t>
             </w:r>
+            <w:proofErr w:type="gramEnd"/>
           </w:p>
         </w:tc>
         <w:tc>
@@ -8768,6 +8879,7 @@
                 <w:szCs w:val="20"/>
               </w:rPr>
             </w:pPr>
+            <w:proofErr w:type="gramStart"/>
             <w:r>
               <w:rPr>
                 <w:rFonts w:asciiTheme="minorHAnsi" w:hAnsiTheme="minorHAnsi" w:cstheme="minorHAnsi"/>
@@ -8776,6 +8888,7 @@
               </w:rPr>
               <w:t>size</w:t>
             </w:r>
+            <w:proofErr w:type="gramEnd"/>
           </w:p>
         </w:tc>
         <w:tc>
@@ -8793,6 +8906,7 @@
                 <w:szCs w:val="20"/>
               </w:rPr>
             </w:pPr>
+            <w:proofErr w:type="gramStart"/>
             <w:r>
               <w:rPr>
                 <w:rFonts w:asciiTheme="minorHAnsi" w:hAnsiTheme="minorHAnsi" w:cstheme="minorHAnsi"/>
@@ -8801,6 +8915,7 @@
               </w:rPr>
               <w:t>system</w:t>
             </w:r>
+            <w:proofErr w:type="gramEnd"/>
           </w:p>
         </w:tc>
       </w:tr>
@@ -8850,6 +8965,7 @@
               </w:rPr>
             </w:pPr>
             <w:proofErr w:type="spellStart"/>
+            <w:proofErr w:type="gramStart"/>
             <w:r>
               <w:rPr>
                 <w:rFonts w:asciiTheme="minorHAnsi" w:hAnsiTheme="minorHAnsi" w:cstheme="minorHAnsi"/>
@@ -8859,6 +8975,7 @@
               <w:t>windows</w:t>
             </w:r>
             <w:proofErr w:type="spellEnd"/>
+            <w:proofErr w:type="gramEnd"/>
           </w:p>
         </w:tc>
         <w:tc>
@@ -8876,6 +8993,7 @@
                 <w:szCs w:val="20"/>
               </w:rPr>
             </w:pPr>
+            <w:proofErr w:type="gramStart"/>
             <w:r>
               <w:rPr>
                 <w:rFonts w:asciiTheme="minorHAnsi" w:hAnsiTheme="minorHAnsi" w:cstheme="minorHAnsi"/>
@@ -8884,6 +9002,7 @@
               </w:rPr>
               <w:t>studio</w:t>
             </w:r>
+            <w:proofErr w:type="gramEnd"/>
           </w:p>
         </w:tc>
         <w:tc>
@@ -8902,6 +9021,7 @@
               </w:rPr>
             </w:pPr>
             <w:proofErr w:type="spellStart"/>
+            <w:proofErr w:type="gramStart"/>
             <w:r>
               <w:rPr>
                 <w:rFonts w:asciiTheme="minorHAnsi" w:hAnsiTheme="minorHAnsi" w:cstheme="minorHAnsi"/>
@@ -8911,6 +9031,7 @@
               <w:t>project</w:t>
             </w:r>
             <w:proofErr w:type="spellEnd"/>
+            <w:proofErr w:type="gramEnd"/>
           </w:p>
         </w:tc>
         <w:tc>
@@ -8928,6 +9049,7 @@
                 <w:szCs w:val="20"/>
               </w:rPr>
             </w:pPr>
+            <w:proofErr w:type="gramStart"/>
             <w:r>
               <w:rPr>
                 <w:rFonts w:asciiTheme="minorHAnsi" w:hAnsiTheme="minorHAnsi" w:cstheme="minorHAnsi"/>
@@ -8936,6 +9058,7 @@
               </w:rPr>
               <w:t>process</w:t>
             </w:r>
+            <w:proofErr w:type="gramEnd"/>
           </w:p>
         </w:tc>
         <w:tc>
@@ -8953,6 +9076,7 @@
                 <w:szCs w:val="20"/>
               </w:rPr>
             </w:pPr>
+            <w:proofErr w:type="gramStart"/>
             <w:r>
               <w:rPr>
                 <w:rFonts w:asciiTheme="minorHAnsi" w:hAnsiTheme="minorHAnsi" w:cstheme="minorHAnsi"/>
@@ -8961,6 +9085,7 @@
               </w:rPr>
               <w:t>command</w:t>
             </w:r>
+            <w:proofErr w:type="gramEnd"/>
           </w:p>
         </w:tc>
         <w:tc>
@@ -8978,6 +9103,7 @@
                 <w:szCs w:val="20"/>
               </w:rPr>
             </w:pPr>
+            <w:proofErr w:type="gramStart"/>
             <w:r>
               <w:rPr>
                 <w:rFonts w:asciiTheme="minorHAnsi" w:hAnsiTheme="minorHAnsi" w:cstheme="minorHAnsi"/>
@@ -8986,6 +9112,7 @@
               </w:rPr>
               <w:t>script</w:t>
             </w:r>
+            <w:proofErr w:type="gramEnd"/>
           </w:p>
         </w:tc>
         <w:tc>
@@ -9003,6 +9130,7 @@
                 <w:szCs w:val="20"/>
               </w:rPr>
             </w:pPr>
+            <w:proofErr w:type="gramStart"/>
             <w:r>
               <w:rPr>
                 <w:rFonts w:asciiTheme="minorHAnsi" w:hAnsiTheme="minorHAnsi" w:cstheme="minorHAnsi"/>
@@ -9011,6 +9139,7 @@
               </w:rPr>
               <w:t>folder</w:t>
             </w:r>
+            <w:proofErr w:type="gramEnd"/>
           </w:p>
         </w:tc>
         <w:tc>
@@ -9028,6 +9157,7 @@
                 <w:szCs w:val="20"/>
               </w:rPr>
             </w:pPr>
+            <w:proofErr w:type="gramStart"/>
             <w:r>
               <w:rPr>
                 <w:rFonts w:asciiTheme="minorHAnsi" w:hAnsiTheme="minorHAnsi" w:cstheme="minorHAnsi"/>
@@ -9036,6 +9166,7 @@
               </w:rPr>
               <w:t>service</w:t>
             </w:r>
+            <w:proofErr w:type="gramEnd"/>
           </w:p>
         </w:tc>
       </w:tr>
@@ -9085,6 +9216,7 @@
                 <w:szCs w:val="20"/>
               </w:rPr>
             </w:pPr>
+            <w:proofErr w:type="gramStart"/>
             <w:r>
               <w:rPr>
                 <w:rFonts w:asciiTheme="minorHAnsi" w:hAnsiTheme="minorHAnsi" w:cstheme="minorHAnsi"/>
@@ -9093,6 +9225,7 @@
               </w:rPr>
               <w:t>application</w:t>
             </w:r>
+            <w:proofErr w:type="gramEnd"/>
           </w:p>
         </w:tc>
         <w:tc>
@@ -9110,6 +9243,7 @@
                 <w:szCs w:val="20"/>
               </w:rPr>
             </w:pPr>
+            <w:proofErr w:type="gramStart"/>
             <w:r>
               <w:rPr>
                 <w:rFonts w:asciiTheme="minorHAnsi" w:hAnsiTheme="minorHAnsi" w:cstheme="minorHAnsi"/>
@@ -9118,6 +9252,7 @@
               </w:rPr>
               <w:t>xml</w:t>
             </w:r>
+            <w:proofErr w:type="gramEnd"/>
           </w:p>
         </w:tc>
         <w:tc>
@@ -9135,6 +9270,7 @@
                 <w:szCs w:val="20"/>
               </w:rPr>
             </w:pPr>
+            <w:proofErr w:type="gramStart"/>
             <w:r>
               <w:rPr>
                 <w:rFonts w:asciiTheme="minorHAnsi" w:hAnsiTheme="minorHAnsi" w:cstheme="minorHAnsi"/>
@@ -9143,6 +9279,7 @@
               </w:rPr>
               <w:t>web</w:t>
             </w:r>
+            <w:proofErr w:type="gramEnd"/>
           </w:p>
         </w:tc>
         <w:tc>
@@ -9160,6 +9297,7 @@
                 <w:szCs w:val="20"/>
               </w:rPr>
             </w:pPr>
+            <w:proofErr w:type="gramStart"/>
             <w:r>
               <w:rPr>
                 <w:rFonts w:asciiTheme="minorHAnsi" w:hAnsiTheme="minorHAnsi" w:cstheme="minorHAnsi"/>
@@ -9168,6 +9306,7 @@
               </w:rPr>
               <w:t>.net</w:t>
             </w:r>
+            <w:proofErr w:type="gramEnd"/>
           </w:p>
         </w:tc>
         <w:tc>
@@ -9185,6 +9324,7 @@
                 <w:szCs w:val="20"/>
               </w:rPr>
             </w:pPr>
+            <w:proofErr w:type="gramStart"/>
             <w:r>
               <w:rPr>
                 <w:rFonts w:asciiTheme="minorHAnsi" w:hAnsiTheme="minorHAnsi" w:cstheme="minorHAnsi"/>
@@ -9193,6 +9333,7 @@
               </w:rPr>
               <w:t>app</w:t>
             </w:r>
+            <w:proofErr w:type="gramEnd"/>
           </w:p>
         </w:tc>
         <w:tc>
@@ -9211,6 +9352,7 @@
               </w:rPr>
             </w:pPr>
             <w:proofErr w:type="spellStart"/>
+            <w:proofErr w:type="gramStart"/>
             <w:r>
               <w:rPr>
                 <w:rFonts w:asciiTheme="minorHAnsi" w:hAnsiTheme="minorHAnsi" w:cstheme="minorHAnsi"/>
@@ -9220,6 +9362,7 @@
               <w:t>iphone</w:t>
             </w:r>
             <w:proofErr w:type="spellEnd"/>
+            <w:proofErr w:type="gramEnd"/>
           </w:p>
         </w:tc>
         <w:tc>
@@ -9237,6 +9380,7 @@
                 <w:szCs w:val="20"/>
               </w:rPr>
             </w:pPr>
+            <w:proofErr w:type="gramStart"/>
             <w:r>
               <w:rPr>
                 <w:rFonts w:asciiTheme="minorHAnsi" w:hAnsiTheme="minorHAnsi" w:cstheme="minorHAnsi"/>
@@ -9245,6 +9389,7 @@
               </w:rPr>
               <w:t>document</w:t>
             </w:r>
+            <w:proofErr w:type="gramEnd"/>
           </w:p>
         </w:tc>
         <w:tc>
@@ -9263,6 +9408,7 @@
               </w:rPr>
             </w:pPr>
             <w:proofErr w:type="spellStart"/>
+            <w:proofErr w:type="gramStart"/>
             <w:r>
               <w:rPr>
                 <w:rFonts w:asciiTheme="minorHAnsi" w:hAnsiTheme="minorHAnsi" w:cstheme="minorHAnsi"/>
@@ -9272,6 +9418,7 @@
               <w:t>delphi</w:t>
             </w:r>
             <w:proofErr w:type="spellEnd"/>
+            <w:proofErr w:type="gramEnd"/>
           </w:p>
         </w:tc>
       </w:tr>
@@ -9321,6 +9468,7 @@
               </w:rPr>
             </w:pPr>
             <w:proofErr w:type="spellStart"/>
+            <w:proofErr w:type="gramStart"/>
             <w:r>
               <w:rPr>
                 <w:rFonts w:asciiTheme="minorHAnsi" w:hAnsiTheme="minorHAnsi" w:cstheme="minorHAnsi"/>
@@ -9330,6 +9478,7 @@
               <w:t>c#</w:t>
             </w:r>
             <w:proofErr w:type="spellEnd"/>
+            <w:proofErr w:type="gramEnd"/>
           </w:p>
         </w:tc>
         <w:tc>
@@ -9348,6 +9497,7 @@
               </w:rPr>
             </w:pPr>
             <w:proofErr w:type="spellStart"/>
+            <w:proofErr w:type="gramStart"/>
             <w:r>
               <w:rPr>
                 <w:rFonts w:asciiTheme="minorHAnsi" w:hAnsiTheme="minorHAnsi" w:cstheme="minorHAnsi"/>
@@ -9357,6 +9507,7 @@
               <w:t>php</w:t>
             </w:r>
             <w:proofErr w:type="spellEnd"/>
+            <w:proofErr w:type="gramEnd"/>
           </w:p>
         </w:tc>
         <w:tc>
@@ -9374,6 +9525,7 @@
                 <w:szCs w:val="20"/>
               </w:rPr>
             </w:pPr>
+            <w:proofErr w:type="gramStart"/>
             <w:r>
               <w:rPr>
                 <w:rFonts w:asciiTheme="minorHAnsi" w:hAnsiTheme="minorHAnsi" w:cstheme="minorHAnsi"/>
@@ -9382,6 +9534,7 @@
               </w:rPr>
               <w:t>interface</w:t>
             </w:r>
+            <w:proofErr w:type="gramEnd"/>
           </w:p>
         </w:tc>
         <w:tc>
@@ -9400,6 +9553,7 @@
               </w:rPr>
             </w:pPr>
             <w:proofErr w:type="spellStart"/>
+            <w:proofErr w:type="gramStart"/>
             <w:r>
               <w:rPr>
                 <w:rFonts w:asciiTheme="minorHAnsi" w:hAnsiTheme="minorHAnsi" w:cstheme="minorHAnsi"/>
@@ -9409,6 +9563,7 @@
               <w:t>library</w:t>
             </w:r>
             <w:proofErr w:type="spellEnd"/>
+            <w:proofErr w:type="gramEnd"/>
           </w:p>
         </w:tc>
         <w:tc>
@@ -9426,6 +9581,7 @@
                 <w:szCs w:val="20"/>
               </w:rPr>
             </w:pPr>
+            <w:proofErr w:type="gramStart"/>
             <w:r>
               <w:rPr>
                 <w:rFonts w:asciiTheme="minorHAnsi" w:hAnsiTheme="minorHAnsi" w:cstheme="minorHAnsi"/>
@@ -9434,6 +9590,7 @@
               </w:rPr>
               <w:t>git</w:t>
             </w:r>
+            <w:proofErr w:type="gramEnd"/>
           </w:p>
         </w:tc>
         <w:tc>
@@ -9451,6 +9608,7 @@
                 <w:szCs w:val="20"/>
               </w:rPr>
             </w:pPr>
+            <w:proofErr w:type="gramStart"/>
             <w:r>
               <w:rPr>
                 <w:rFonts w:asciiTheme="minorHAnsi" w:hAnsiTheme="minorHAnsi" w:cstheme="minorHAnsi"/>
@@ -9459,6 +9617,7 @@
               </w:rPr>
               <w:t>perl</w:t>
             </w:r>
+            <w:proofErr w:type="gramEnd"/>
           </w:p>
         </w:tc>
         <w:tc>
@@ -9476,6 +9635,7 @@
                 <w:szCs w:val="20"/>
               </w:rPr>
             </w:pPr>
+            <w:proofErr w:type="gramStart"/>
             <w:r>
               <w:rPr>
                 <w:rFonts w:asciiTheme="minorHAnsi" w:hAnsiTheme="minorHAnsi" w:cstheme="minorHAnsi"/>
@@ -9484,6 +9644,7 @@
               </w:rPr>
               <w:t>code</w:t>
             </w:r>
+            <w:proofErr w:type="gramEnd"/>
           </w:p>
         </w:tc>
         <w:tc>
@@ -9501,6 +9662,7 @@
                 <w:szCs w:val="20"/>
               </w:rPr>
             </w:pPr>
+            <w:proofErr w:type="gramStart"/>
             <w:r>
               <w:rPr>
                 <w:rFonts w:asciiTheme="minorHAnsi" w:hAnsiTheme="minorHAnsi" w:cstheme="minorHAnsi"/>
@@ -9509,6 +9671,7 @@
               </w:rPr>
               <w:t>class</w:t>
             </w:r>
+            <w:proofErr w:type="gramEnd"/>
           </w:p>
         </w:tc>
       </w:tr>
@@ -9558,6 +9721,7 @@
                 <w:szCs w:val="20"/>
               </w:rPr>
             </w:pPr>
+            <w:proofErr w:type="gramStart"/>
             <w:r>
               <w:rPr>
                 <w:rFonts w:asciiTheme="minorHAnsi" w:hAnsiTheme="minorHAnsi" w:cstheme="minorHAnsi"/>
@@ -9566,6 +9730,7 @@
               </w:rPr>
               <w:t>server</w:t>
             </w:r>
+            <w:proofErr w:type="gramEnd"/>
           </w:p>
         </w:tc>
         <w:tc>
@@ -9583,6 +9748,7 @@
                 <w:szCs w:val="20"/>
               </w:rPr>
             </w:pPr>
+            <w:proofErr w:type="gramStart"/>
             <w:r>
               <w:rPr>
                 <w:rFonts w:asciiTheme="minorHAnsi" w:hAnsiTheme="minorHAnsi" w:cstheme="minorHAnsi"/>
@@ -9591,6 +9757,7 @@
               </w:rPr>
               <w:t>test</w:t>
             </w:r>
+            <w:proofErr w:type="gramEnd"/>
           </w:p>
         </w:tc>
         <w:tc>
@@ -9608,6 +9775,7 @@
                 <w:szCs w:val="20"/>
               </w:rPr>
             </w:pPr>
+            <w:proofErr w:type="gramStart"/>
             <w:r>
               <w:rPr>
                 <w:rFonts w:asciiTheme="minorHAnsi" w:hAnsiTheme="minorHAnsi" w:cstheme="minorHAnsi"/>
@@ -9616,6 +9784,7 @@
               </w:rPr>
               <w:t>unit</w:t>
             </w:r>
+            <w:proofErr w:type="gramEnd"/>
           </w:p>
         </w:tc>
         <w:tc>
@@ -9633,6 +9802,7 @@
                 <w:szCs w:val="20"/>
               </w:rPr>
             </w:pPr>
+            <w:proofErr w:type="gramStart"/>
             <w:r>
               <w:rPr>
                 <w:rFonts w:asciiTheme="minorHAnsi" w:hAnsiTheme="minorHAnsi" w:cstheme="minorHAnsi"/>
@@ -9641,6 +9811,7 @@
               </w:rPr>
               <w:t>thread</w:t>
             </w:r>
+            <w:proofErr w:type="gramEnd"/>
           </w:p>
         </w:tc>
         <w:tc>
@@ -9658,6 +9829,7 @@
                 <w:szCs w:val="20"/>
               </w:rPr>
             </w:pPr>
+            <w:proofErr w:type="gramStart"/>
             <w:r>
               <w:rPr>
                 <w:rFonts w:asciiTheme="minorHAnsi" w:hAnsiTheme="minorHAnsi" w:cstheme="minorHAnsi"/>
@@ -9666,6 +9838,7 @@
               </w:rPr>
               <w:t>memory</w:t>
             </w:r>
+            <w:proofErr w:type="gramEnd"/>
           </w:p>
         </w:tc>
         <w:tc>
@@ -9684,6 +9857,7 @@
               </w:rPr>
             </w:pPr>
             <w:proofErr w:type="spellStart"/>
+            <w:proofErr w:type="gramStart"/>
             <w:r>
               <w:rPr>
                 <w:rFonts w:asciiTheme="minorHAnsi" w:hAnsiTheme="minorHAnsi" w:cstheme="minorHAnsi"/>
@@ -9693,6 +9867,7 @@
               <w:t>testing</w:t>
             </w:r>
             <w:proofErr w:type="spellEnd"/>
+            <w:proofErr w:type="gramEnd"/>
           </w:p>
         </w:tc>
         <w:tc>
@@ -9710,6 +9885,7 @@
                 <w:szCs w:val="20"/>
               </w:rPr>
             </w:pPr>
+            <w:proofErr w:type="gramStart"/>
             <w:r>
               <w:rPr>
                 <w:rFonts w:asciiTheme="minorHAnsi" w:hAnsiTheme="minorHAnsi" w:cstheme="minorHAnsi"/>
@@ -9718,6 +9894,7 @@
               </w:rPr>
               <w:t>client</w:t>
             </w:r>
+            <w:proofErr w:type="gramEnd"/>
           </w:p>
         </w:tc>
         <w:tc>
@@ -9736,6 +9913,7 @@
               </w:rPr>
             </w:pPr>
             <w:proofErr w:type="spellStart"/>
+            <w:proofErr w:type="gramStart"/>
             <w:r>
               <w:rPr>
                 <w:rFonts w:asciiTheme="minorHAnsi" w:hAnsiTheme="minorHAnsi" w:cstheme="minorHAnsi"/>
@@ -9745,6 +9923,7 @@
               <w:t>connection</w:t>
             </w:r>
             <w:proofErr w:type="spellEnd"/>
+            <w:proofErr w:type="gramEnd"/>
           </w:p>
         </w:tc>
       </w:tr>
@@ -9793,6 +9972,7 @@
                 <w:szCs w:val="20"/>
               </w:rPr>
             </w:pPr>
+            <w:proofErr w:type="gramStart"/>
             <w:r>
               <w:rPr>
                 <w:rFonts w:asciiTheme="minorHAnsi" w:hAnsiTheme="minorHAnsi" w:cstheme="minorHAnsi"/>
@@ -9801,6 +9981,7 @@
               </w:rPr>
               <w:t>table</w:t>
             </w:r>
+            <w:proofErr w:type="gramEnd"/>
           </w:p>
         </w:tc>
         <w:tc>
@@ -9819,6 +10000,7 @@
               </w:rPr>
             </w:pPr>
             <w:proofErr w:type="spellStart"/>
+            <w:proofErr w:type="gramStart"/>
             <w:r>
               <w:rPr>
                 <w:rFonts w:asciiTheme="minorHAnsi" w:hAnsiTheme="minorHAnsi" w:cstheme="minorHAnsi"/>
@@ -9828,6 +10010,7 @@
               <w:t>sql</w:t>
             </w:r>
             <w:proofErr w:type="spellEnd"/>
+            <w:proofErr w:type="gramEnd"/>
           </w:p>
         </w:tc>
         <w:tc>
@@ -9846,6 +10029,7 @@
               </w:rPr>
             </w:pPr>
             <w:proofErr w:type="spellStart"/>
+            <w:proofErr w:type="gramStart"/>
             <w:r>
               <w:rPr>
                 <w:rFonts w:asciiTheme="minorHAnsi" w:hAnsiTheme="minorHAnsi" w:cstheme="minorHAnsi"/>
@@ -9855,6 +10039,7 @@
               <w:t>column</w:t>
             </w:r>
             <w:proofErr w:type="spellEnd"/>
+            <w:proofErr w:type="gramEnd"/>
           </w:p>
         </w:tc>
         <w:tc>
@@ -9873,6 +10058,7 @@
               </w:rPr>
             </w:pPr>
             <w:proofErr w:type="spellStart"/>
+            <w:proofErr w:type="gramStart"/>
             <w:r>
               <w:rPr>
                 <w:rFonts w:asciiTheme="minorHAnsi" w:hAnsiTheme="minorHAnsi" w:cstheme="minorHAnsi"/>
@@ -9882,6 +10068,7 @@
               <w:t>row</w:t>
             </w:r>
             <w:proofErr w:type="spellEnd"/>
+            <w:proofErr w:type="gramEnd"/>
           </w:p>
         </w:tc>
         <w:tc>
@@ -9900,6 +10087,7 @@
               </w:rPr>
             </w:pPr>
             <w:proofErr w:type="spellStart"/>
+            <w:proofErr w:type="gramStart"/>
             <w:r>
               <w:rPr>
                 <w:rFonts w:asciiTheme="minorHAnsi" w:hAnsiTheme="minorHAnsi" w:cstheme="minorHAnsi"/>
@@ -9909,6 +10097,7 @@
               <w:t>query</w:t>
             </w:r>
             <w:proofErr w:type="spellEnd"/>
+            <w:proofErr w:type="gramEnd"/>
           </w:p>
         </w:tc>
         <w:tc>
@@ -9927,6 +10116,7 @@
               </w:rPr>
             </w:pPr>
             <w:proofErr w:type="spellStart"/>
+            <w:proofErr w:type="gramStart"/>
             <w:r>
               <w:rPr>
                 <w:rFonts w:asciiTheme="minorHAnsi" w:hAnsiTheme="minorHAnsi" w:cstheme="minorHAnsi"/>
@@ -9936,6 +10126,7 @@
               <w:t>datum</w:t>
             </w:r>
             <w:proofErr w:type="spellEnd"/>
+            <w:proofErr w:type="gramEnd"/>
           </w:p>
         </w:tc>
         <w:tc>
@@ -9954,6 +10145,7 @@
               </w:rPr>
             </w:pPr>
             <w:proofErr w:type="spellStart"/>
+            <w:proofErr w:type="gramStart"/>
             <w:r>
               <w:rPr>
                 <w:rFonts w:asciiTheme="minorHAnsi" w:hAnsiTheme="minorHAnsi" w:cstheme="minorHAnsi"/>
@@ -9963,6 +10155,7 @@
               <w:t>database</w:t>
             </w:r>
             <w:proofErr w:type="spellEnd"/>
+            <w:proofErr w:type="gramEnd"/>
           </w:p>
         </w:tc>
         <w:tc>
@@ -9980,6 +10173,7 @@
                 <w:szCs w:val="20"/>
               </w:rPr>
             </w:pPr>
+            <w:proofErr w:type="gramStart"/>
             <w:r>
               <w:rPr>
                 <w:rFonts w:asciiTheme="minorHAnsi" w:hAnsiTheme="minorHAnsi" w:cstheme="minorHAnsi"/>
@@ -9988,6 +10182,7 @@
               </w:rPr>
               <w:t>index</w:t>
             </w:r>
+            <w:proofErr w:type="gramEnd"/>
           </w:p>
         </w:tc>
       </w:tr>
@@ -10037,6 +10232,7 @@
                 <w:szCs w:val="20"/>
               </w:rPr>
             </w:pPr>
+            <w:proofErr w:type="gramStart"/>
             <w:r>
               <w:rPr>
                 <w:rFonts w:asciiTheme="minorHAnsi" w:hAnsiTheme="minorHAnsi" w:cstheme="minorHAnsi"/>
@@ -10045,6 +10241,7 @@
               </w:rPr>
               <w:t>class</w:t>
             </w:r>
+            <w:proofErr w:type="gramEnd"/>
           </w:p>
         </w:tc>
         <w:tc>
@@ -10063,6 +10260,7 @@
               </w:rPr>
             </w:pPr>
             <w:proofErr w:type="spellStart"/>
+            <w:proofErr w:type="gramStart"/>
             <w:r>
               <w:rPr>
                 <w:rFonts w:asciiTheme="minorHAnsi" w:hAnsiTheme="minorHAnsi" w:cstheme="minorHAnsi"/>
@@ -10072,6 +10270,7 @@
               <w:t>object</w:t>
             </w:r>
             <w:proofErr w:type="spellEnd"/>
+            <w:proofErr w:type="gramEnd"/>
           </w:p>
         </w:tc>
         <w:tc>
@@ -10089,6 +10288,7 @@
                 <w:szCs w:val="20"/>
               </w:rPr>
             </w:pPr>
+            <w:proofErr w:type="gramStart"/>
             <w:r>
               <w:rPr>
                 <w:rFonts w:asciiTheme="minorHAnsi" w:hAnsiTheme="minorHAnsi" w:cstheme="minorHAnsi"/>
@@ -10097,6 +10297,7 @@
               </w:rPr>
               <w:t>exception</w:t>
             </w:r>
+            <w:proofErr w:type="gramEnd"/>
           </w:p>
         </w:tc>
         <w:tc>
@@ -10114,6 +10315,7 @@
                 <w:szCs w:val="20"/>
               </w:rPr>
             </w:pPr>
+            <w:proofErr w:type="gramStart"/>
             <w:r>
               <w:rPr>
                 <w:rFonts w:asciiTheme="minorHAnsi" w:hAnsiTheme="minorHAnsi" w:cstheme="minorHAnsi"/>
@@ -10122,6 +10324,7 @@
               </w:rPr>
               <w:t>code</w:t>
             </w:r>
+            <w:proofErr w:type="gramEnd"/>
           </w:p>
         </w:tc>
         <w:tc>
@@ -10139,6 +10342,7 @@
                 <w:szCs w:val="20"/>
               </w:rPr>
             </w:pPr>
+            <w:proofErr w:type="gramStart"/>
             <w:r>
               <w:rPr>
                 <w:rFonts w:asciiTheme="minorHAnsi" w:hAnsiTheme="minorHAnsi" w:cstheme="minorHAnsi"/>
@@ -10147,6 +10351,7 @@
               </w:rPr>
               <w:t>instance</w:t>
             </w:r>
+            <w:proofErr w:type="gramEnd"/>
           </w:p>
         </w:tc>
         <w:tc>
@@ -10164,6 +10369,7 @@
                 <w:szCs w:val="20"/>
               </w:rPr>
             </w:pPr>
+            <w:proofErr w:type="gramStart"/>
             <w:r>
               <w:rPr>
                 <w:rFonts w:asciiTheme="minorHAnsi" w:hAnsiTheme="minorHAnsi" w:cstheme="minorHAnsi"/>
@@ -10172,6 +10378,7 @@
               </w:rPr>
               <w:t>collection</w:t>
             </w:r>
+            <w:proofErr w:type="gramEnd"/>
           </w:p>
         </w:tc>
         <w:tc>
@@ -10190,6 +10397,7 @@
               </w:rPr>
             </w:pPr>
             <w:proofErr w:type="spellStart"/>
+            <w:proofErr w:type="gramStart"/>
             <w:r>
               <w:rPr>
                 <w:rFonts w:asciiTheme="minorHAnsi" w:hAnsiTheme="minorHAnsi" w:cstheme="minorHAnsi"/>
@@ -10199,6 +10407,7 @@
               <w:t>constructor</w:t>
             </w:r>
             <w:proofErr w:type="spellEnd"/>
+            <w:proofErr w:type="gramEnd"/>
           </w:p>
         </w:tc>
         <w:tc>
@@ -10217,6 +10426,7 @@
               </w:rPr>
             </w:pPr>
             <w:proofErr w:type="spellStart"/>
+            <w:proofErr w:type="gramStart"/>
             <w:r>
               <w:rPr>
                 <w:rFonts w:asciiTheme="minorHAnsi" w:hAnsiTheme="minorHAnsi" w:cstheme="minorHAnsi"/>
@@ -10226,6 +10436,7 @@
               <w:t>reference</w:t>
             </w:r>
             <w:proofErr w:type="spellEnd"/>
+            <w:proofErr w:type="gramEnd"/>
           </w:p>
         </w:tc>
       </w:tr>
@@ -10299,6 +10510,7 @@
                 <w:szCs w:val="20"/>
               </w:rPr>
             </w:pPr>
+            <w:proofErr w:type="gramStart"/>
             <w:r>
               <w:rPr>
                 <w:rFonts w:asciiTheme="minorHAnsi" w:hAnsiTheme="minorHAnsi" w:cstheme="minorHAnsi"/>
@@ -10307,6 +10519,7 @@
               </w:rPr>
               <w:t>web</w:t>
             </w:r>
+            <w:proofErr w:type="gramEnd"/>
           </w:p>
         </w:tc>
         <w:tc>
@@ -10324,6 +10537,7 @@
                 <w:szCs w:val="20"/>
               </w:rPr>
             </w:pPr>
+            <w:proofErr w:type="gramStart"/>
             <w:r>
               <w:rPr>
                 <w:rFonts w:asciiTheme="minorHAnsi" w:hAnsiTheme="minorHAnsi" w:cstheme="minorHAnsi"/>
@@ -10332,6 +10546,7 @@
               </w:rPr>
               <w:t>site</w:t>
             </w:r>
+            <w:proofErr w:type="gramEnd"/>
           </w:p>
         </w:tc>
         <w:tc>
@@ -10350,6 +10565,7 @@
               </w:rPr>
             </w:pPr>
             <w:proofErr w:type="spellStart"/>
+            <w:proofErr w:type="gramStart"/>
             <w:r>
               <w:rPr>
                 <w:rFonts w:asciiTheme="minorHAnsi" w:hAnsiTheme="minorHAnsi" w:cstheme="minorHAnsi"/>
@@ -10359,6 +10575,7 @@
               <w:t>view</w:t>
             </w:r>
             <w:proofErr w:type="spellEnd"/>
+            <w:proofErr w:type="gramEnd"/>
           </w:p>
         </w:tc>
         <w:tc>
@@ -10376,6 +10593,7 @@
                 <w:szCs w:val="20"/>
               </w:rPr>
             </w:pPr>
+            <w:proofErr w:type="gramStart"/>
             <w:r>
               <w:rPr>
                 <w:rFonts w:asciiTheme="minorHAnsi" w:hAnsiTheme="minorHAnsi" w:cstheme="minorHAnsi"/>
@@ -10384,6 +10602,7 @@
               </w:rPr>
               <w:t>http</w:t>
             </w:r>
+            <w:proofErr w:type="gramEnd"/>
           </w:p>
         </w:tc>
         <w:tc>
@@ -10402,6 +10621,7 @@
               </w:rPr>
             </w:pPr>
             <w:proofErr w:type="spellStart"/>
+            <w:proofErr w:type="gramStart"/>
             <w:r>
               <w:rPr>
                 <w:rFonts w:asciiTheme="minorHAnsi" w:hAnsiTheme="minorHAnsi" w:cstheme="minorHAnsi"/>
@@ -10411,6 +10631,7 @@
               <w:t>request</w:t>
             </w:r>
             <w:proofErr w:type="spellEnd"/>
+            <w:proofErr w:type="gramEnd"/>
           </w:p>
         </w:tc>
         <w:tc>
@@ -10428,6 +10649,7 @@
                 <w:szCs w:val="20"/>
               </w:rPr>
             </w:pPr>
+            <w:proofErr w:type="gramStart"/>
             <w:r>
               <w:rPr>
                 <w:rFonts w:asciiTheme="minorHAnsi" w:hAnsiTheme="minorHAnsi" w:cstheme="minorHAnsi"/>
@@ -10436,6 +10658,7 @@
               </w:rPr>
               <w:t>config</w:t>
             </w:r>
+            <w:proofErr w:type="gramEnd"/>
           </w:p>
         </w:tc>
         <w:tc>
@@ -10453,6 +10676,7 @@
                 <w:szCs w:val="20"/>
               </w:rPr>
             </w:pPr>
+            <w:proofErr w:type="gramStart"/>
             <w:r>
               <w:rPr>
                 <w:rFonts w:asciiTheme="minorHAnsi" w:hAnsiTheme="minorHAnsi" w:cstheme="minorHAnsi"/>
@@ -10461,6 +10685,7 @@
               </w:rPr>
               <w:t>service</w:t>
             </w:r>
+            <w:proofErr w:type="gramEnd"/>
           </w:p>
         </w:tc>
       </w:tr>
@@ -10510,6 +10735,7 @@
                 <w:szCs w:val="20"/>
               </w:rPr>
             </w:pPr>
+            <w:proofErr w:type="gramStart"/>
             <w:r>
               <w:rPr>
                 <w:rFonts w:asciiTheme="minorHAnsi" w:hAnsiTheme="minorHAnsi" w:cstheme="minorHAnsi"/>
@@ -10518,6 +10744,7 @@
               </w:rPr>
               <w:t>control</w:t>
             </w:r>
+            <w:proofErr w:type="gramEnd"/>
           </w:p>
         </w:tc>
         <w:tc>
@@ -10535,6 +10762,7 @@
                 <w:szCs w:val="20"/>
               </w:rPr>
             </w:pPr>
+            <w:proofErr w:type="gramStart"/>
             <w:r>
               <w:rPr>
                 <w:rFonts w:asciiTheme="minorHAnsi" w:hAnsiTheme="minorHAnsi" w:cstheme="minorHAnsi"/>
@@ -10543,6 +10771,7 @@
               </w:rPr>
               <w:t>image</w:t>
             </w:r>
+            <w:proofErr w:type="gramEnd"/>
           </w:p>
         </w:tc>
         <w:tc>
@@ -10561,6 +10790,7 @@
               </w:rPr>
             </w:pPr>
             <w:proofErr w:type="spellStart"/>
+            <w:proofErr w:type="gramStart"/>
             <w:r>
               <w:rPr>
                 <w:rFonts w:asciiTheme="minorHAnsi" w:hAnsiTheme="minorHAnsi" w:cstheme="minorHAnsi"/>
@@ -10570,6 +10800,7 @@
               <w:t>form</w:t>
             </w:r>
             <w:proofErr w:type="spellEnd"/>
+            <w:proofErr w:type="gramEnd"/>
           </w:p>
         </w:tc>
         <w:tc>
@@ -10588,6 +10819,7 @@
               </w:rPr>
             </w:pPr>
             <w:proofErr w:type="spellStart"/>
+            <w:proofErr w:type="gramStart"/>
             <w:r>
               <w:rPr>
                 <w:rFonts w:asciiTheme="minorHAnsi" w:hAnsiTheme="minorHAnsi" w:cstheme="minorHAnsi"/>
@@ -10597,6 +10829,7 @@
               <w:t>button</w:t>
             </w:r>
             <w:proofErr w:type="spellEnd"/>
+            <w:proofErr w:type="gramEnd"/>
           </w:p>
         </w:tc>
         <w:tc>
@@ -10615,6 +10848,7 @@
               </w:rPr>
             </w:pPr>
             <w:proofErr w:type="spellStart"/>
+            <w:proofErr w:type="gramStart"/>
             <w:r>
               <w:rPr>
                 <w:rFonts w:asciiTheme="minorHAnsi" w:hAnsiTheme="minorHAnsi" w:cstheme="minorHAnsi"/>
@@ -10624,6 +10858,7 @@
               <w:t>window</w:t>
             </w:r>
             <w:proofErr w:type="spellEnd"/>
+            <w:proofErr w:type="gramEnd"/>
           </w:p>
         </w:tc>
         <w:tc>
@@ -10642,6 +10877,7 @@
               </w:rPr>
             </w:pPr>
             <w:proofErr w:type="spellStart"/>
+            <w:proofErr w:type="gramStart"/>
             <w:r>
               <w:rPr>
                 <w:rFonts w:asciiTheme="minorHAnsi" w:hAnsiTheme="minorHAnsi" w:cstheme="minorHAnsi"/>
@@ -10651,6 +10887,7 @@
               <w:t>ruby</w:t>
             </w:r>
             <w:proofErr w:type="spellEnd"/>
+            <w:proofErr w:type="gramEnd"/>
           </w:p>
         </w:tc>
         <w:tc>
@@ -10669,6 +10906,7 @@
               </w:rPr>
             </w:pPr>
             <w:proofErr w:type="spellStart"/>
+            <w:proofErr w:type="gramStart"/>
             <w:r>
               <w:rPr>
                 <w:rFonts w:asciiTheme="minorHAnsi" w:hAnsiTheme="minorHAnsi" w:cstheme="minorHAnsi"/>
@@ -10678,6 +10916,7 @@
               <w:t>wpf</w:t>
             </w:r>
             <w:proofErr w:type="spellEnd"/>
+            <w:proofErr w:type="gramEnd"/>
           </w:p>
         </w:tc>
         <w:tc>
@@ -10695,6 +10934,7 @@
                 <w:szCs w:val="20"/>
               </w:rPr>
             </w:pPr>
+            <w:proofErr w:type="gramStart"/>
             <w:r>
               <w:rPr>
                 <w:rFonts w:asciiTheme="minorHAnsi" w:hAnsiTheme="minorHAnsi" w:cstheme="minorHAnsi"/>
@@ -10703,6 +10943,7 @@
               </w:rPr>
               <w:t>variable</w:t>
             </w:r>
+            <w:proofErr w:type="gramEnd"/>
           </w:p>
         </w:tc>
       </w:tr>
@@ -10751,6 +10992,7 @@
                 <w:szCs w:val="20"/>
               </w:rPr>
             </w:pPr>
+            <w:proofErr w:type="gramStart"/>
             <w:r>
               <w:rPr>
                 <w:rFonts w:asciiTheme="minorHAnsi" w:hAnsiTheme="minorHAnsi" w:cstheme="minorHAnsi"/>
@@ -10759,6 +11001,7 @@
               </w:rPr>
               <w:t>java</w:t>
             </w:r>
+            <w:proofErr w:type="gramEnd"/>
           </w:p>
         </w:tc>
         <w:tc>
@@ -10809,6 +11052,7 @@
                 <w:szCs w:val="20"/>
               </w:rPr>
             </w:pPr>
+            <w:proofErr w:type="gramStart"/>
             <w:r>
               <w:rPr>
                 <w:rFonts w:asciiTheme="minorHAnsi" w:hAnsiTheme="minorHAnsi" w:cstheme="minorHAnsi"/>
@@ -10817,6 +11061,7 @@
               </w:rPr>
               <w:t>source</w:t>
             </w:r>
+            <w:proofErr w:type="gramEnd"/>
           </w:p>
         </w:tc>
         <w:tc>
@@ -10835,6 +11080,7 @@
               </w:rPr>
             </w:pPr>
             <w:proofErr w:type="spellStart"/>
+            <w:proofErr w:type="gramStart"/>
             <w:r>
               <w:rPr>
                 <w:rFonts w:asciiTheme="minorHAnsi" w:hAnsiTheme="minorHAnsi" w:cstheme="minorHAnsi"/>
@@ -10844,6 +11090,7 @@
               <w:t>eclipse</w:t>
             </w:r>
             <w:proofErr w:type="spellEnd"/>
+            <w:proofErr w:type="gramEnd"/>
           </w:p>
         </w:tc>
         <w:tc>
@@ -10861,6 +11108,7 @@
                 <w:szCs w:val="20"/>
               </w:rPr>
             </w:pPr>
+            <w:proofErr w:type="gramStart"/>
             <w:r>
               <w:rPr>
                 <w:rFonts w:asciiTheme="minorHAnsi" w:hAnsiTheme="minorHAnsi" w:cstheme="minorHAnsi"/>
@@ -10869,6 +11117,7 @@
               </w:rPr>
               <w:t>code</w:t>
             </w:r>
+            <w:proofErr w:type="gramEnd"/>
           </w:p>
         </w:tc>
         <w:tc>
@@ -10886,6 +11135,7 @@
                 <w:szCs w:val="20"/>
               </w:rPr>
             </w:pPr>
+            <w:proofErr w:type="gramStart"/>
             <w:r>
               <w:rPr>
                 <w:rFonts w:asciiTheme="minorHAnsi" w:hAnsiTheme="minorHAnsi" w:cstheme="minorHAnsi"/>
@@ -10894,6 +11144,7 @@
               </w:rPr>
               <w:t>version</w:t>
             </w:r>
+            <w:proofErr w:type="gramEnd"/>
           </w:p>
         </w:tc>
         <w:tc>
@@ -10912,6 +11163,7 @@
               </w:rPr>
             </w:pPr>
             <w:proofErr w:type="spellStart"/>
+            <w:proofErr w:type="gramStart"/>
             <w:r>
               <w:rPr>
                 <w:rFonts w:asciiTheme="minorHAnsi" w:hAnsiTheme="minorHAnsi" w:cstheme="minorHAnsi"/>
@@ -10921,6 +11173,7 @@
               <w:t>svn</w:t>
             </w:r>
             <w:proofErr w:type="spellEnd"/>
+            <w:proofErr w:type="gramEnd"/>
           </w:p>
         </w:tc>
         <w:tc>
@@ -10938,6 +11191,7 @@
                 <w:szCs w:val="20"/>
               </w:rPr>
             </w:pPr>
+            <w:proofErr w:type="gramStart"/>
             <w:r>
               <w:rPr>
                 <w:rFonts w:asciiTheme="minorHAnsi" w:hAnsiTheme="minorHAnsi" w:cstheme="minorHAnsi"/>
@@ -10946,6 +11200,7 @@
               </w:rPr>
               <w:t>subversion</w:t>
             </w:r>
+            <w:proofErr w:type="gramEnd"/>
           </w:p>
         </w:tc>
       </w:tr>
@@ -10995,6 +11250,7 @@
                 <w:szCs w:val="20"/>
               </w:rPr>
             </w:pPr>
+            <w:proofErr w:type="gramStart"/>
             <w:r>
               <w:rPr>
                 <w:rFonts w:asciiTheme="minorHAnsi" w:hAnsiTheme="minorHAnsi" w:cstheme="minorHAnsi"/>
@@ -11003,6 +11259,7 @@
               </w:rPr>
               <w:t>python</w:t>
             </w:r>
+            <w:proofErr w:type="gramEnd"/>
           </w:p>
         </w:tc>
         <w:tc>
@@ -11054,6 +11311,7 @@
               </w:rPr>
             </w:pPr>
             <w:proofErr w:type="spellStart"/>
+            <w:proofErr w:type="gramStart"/>
             <w:r>
               <w:rPr>
                 <w:rFonts w:asciiTheme="minorHAnsi" w:hAnsiTheme="minorHAnsi" w:cstheme="minorHAnsi"/>
@@ -11063,6 +11321,7 @@
               <w:t>django</w:t>
             </w:r>
             <w:proofErr w:type="spellEnd"/>
+            <w:proofErr w:type="gramEnd"/>
           </w:p>
         </w:tc>
         <w:tc>
@@ -11081,6 +11340,7 @@
               </w:rPr>
             </w:pPr>
             <w:proofErr w:type="spellStart"/>
+            <w:proofErr w:type="gramStart"/>
             <w:r>
               <w:rPr>
                 <w:rFonts w:asciiTheme="minorHAnsi" w:hAnsiTheme="minorHAnsi" w:cstheme="minorHAnsi"/>
@@ -11090,6 +11350,7 @@
               <w:t>parameter</w:t>
             </w:r>
             <w:proofErr w:type="spellEnd"/>
+            <w:proofErr w:type="gramEnd"/>
           </w:p>
         </w:tc>
         <w:tc>
@@ -11107,6 +11368,7 @@
                 <w:szCs w:val="20"/>
               </w:rPr>
             </w:pPr>
+            <w:proofErr w:type="gramStart"/>
             <w:r>
               <w:rPr>
                 <w:rFonts w:asciiTheme="minorHAnsi" w:hAnsiTheme="minorHAnsi" w:cstheme="minorHAnsi"/>
@@ -11115,6 +11377,7 @@
               </w:rPr>
               <w:t>bit</w:t>
             </w:r>
+            <w:proofErr w:type="gramEnd"/>
           </w:p>
         </w:tc>
         <w:tc>
@@ -11133,6 +11396,7 @@
               </w:rPr>
             </w:pPr>
             <w:proofErr w:type="spellStart"/>
+            <w:proofErr w:type="gramStart"/>
             <w:r>
               <w:rPr>
                 <w:rFonts w:asciiTheme="minorHAnsi" w:hAnsiTheme="minorHAnsi" w:cstheme="minorHAnsi"/>
@@ -11142,6 +11406,7 @@
               <w:t>procedure</w:t>
             </w:r>
             <w:proofErr w:type="spellEnd"/>
+            <w:proofErr w:type="gramEnd"/>
           </w:p>
         </w:tc>
         <w:tc>
@@ -11160,6 +11425,7 @@
               </w:rPr>
             </w:pPr>
             <w:proofErr w:type="spellStart"/>
+            <w:proofErr w:type="gramStart"/>
             <w:r>
               <w:rPr>
                 <w:rFonts w:asciiTheme="minorHAnsi" w:hAnsiTheme="minorHAnsi" w:cstheme="minorHAnsi"/>
@@ -11169,6 +11435,7 @@
               <w:t>function</w:t>
             </w:r>
             <w:proofErr w:type="spellEnd"/>
+            <w:proofErr w:type="gramEnd"/>
           </w:p>
         </w:tc>
         <w:tc>
@@ -11187,6 +11454,7 @@
               </w:rPr>
             </w:pPr>
             <w:proofErr w:type="spellStart"/>
+            <w:proofErr w:type="gramStart"/>
             <w:r>
               <w:rPr>
                 <w:rFonts w:asciiTheme="minorHAnsi" w:hAnsiTheme="minorHAnsi" w:cstheme="minorHAnsi"/>
@@ -11196,6 +11464,7 @@
               <w:t>integer</w:t>
             </w:r>
             <w:proofErr w:type="spellEnd"/>
+            <w:proofErr w:type="gramEnd"/>
           </w:p>
         </w:tc>
       </w:tr>
@@ -12306,12 +12575,21 @@
                 <w:szCs w:val="16"/>
               </w:rPr>
             </w:pPr>
-            <w:r>
-              <w:rPr>
-                <w:sz w:val="16"/>
-                <w:szCs w:val="16"/>
-              </w:rPr>
-              <w:t xml:space="preserve">python, c++, c, </w:t>
+            <w:proofErr w:type="gramStart"/>
+            <w:r>
+              <w:rPr>
+                <w:sz w:val="16"/>
+                <w:szCs w:val="16"/>
+              </w:rPr>
+              <w:t>python</w:t>
+            </w:r>
+            <w:proofErr w:type="gramEnd"/>
+            <w:r>
+              <w:rPr>
+                <w:sz w:val="16"/>
+                <w:szCs w:val="16"/>
+              </w:rPr>
+              <w:t xml:space="preserve">, c++, c, </w:t>
             </w:r>
             <w:proofErr w:type="spellStart"/>
             <w:r>
@@ -12345,12 +12623,21 @@
                 <w:szCs w:val="16"/>
               </w:rPr>
             </w:pPr>
-            <w:r>
-              <w:rPr>
-                <w:sz w:val="16"/>
-                <w:szCs w:val="16"/>
-              </w:rPr>
-              <w:t xml:space="preserve">c </w:t>
+            <w:proofErr w:type="gramStart"/>
+            <w:r>
+              <w:rPr>
+                <w:sz w:val="16"/>
+                <w:szCs w:val="16"/>
+              </w:rPr>
+              <w:t>c</w:t>
+            </w:r>
+            <w:proofErr w:type="gramEnd"/>
+            <w:r>
+              <w:rPr>
+                <w:sz w:val="16"/>
+                <w:szCs w:val="16"/>
+              </w:rPr>
+              <w:t xml:space="preserve"> </w:t>
             </w:r>
             <w:proofErr w:type="spellStart"/>
             <w:r>
@@ -12437,12 +12724,21 @@
                 <w:szCs w:val="16"/>
               </w:rPr>
             </w:pPr>
-            <w:r>
-              <w:rPr>
-                <w:sz w:val="16"/>
-                <w:szCs w:val="16"/>
-              </w:rPr>
-              <w:t xml:space="preserve">control, image, </w:t>
+            <w:proofErr w:type="gramStart"/>
+            <w:r>
+              <w:rPr>
+                <w:sz w:val="16"/>
+                <w:szCs w:val="16"/>
+              </w:rPr>
+              <w:t>control</w:t>
+            </w:r>
+            <w:proofErr w:type="gramEnd"/>
+            <w:r>
+              <w:rPr>
+                <w:sz w:val="16"/>
+                <w:szCs w:val="16"/>
+              </w:rPr>
+              <w:t xml:space="preserve">, image, </w:t>
             </w:r>
             <w:proofErr w:type="spellStart"/>
             <w:r>
@@ -12502,6 +12798,7 @@
               </w:rPr>
             </w:pPr>
             <w:proofErr w:type="spellStart"/>
+            <w:proofErr w:type="gramStart"/>
             <w:r>
               <w:rPr>
                 <w:sz w:val="16"/>
@@ -12510,6 +12807,7 @@
               <w:t>parentusercontrol</w:t>
             </w:r>
             <w:proofErr w:type="spellEnd"/>
+            <w:proofErr w:type="gramEnd"/>
             <w:r>
               <w:rPr>
                 <w:sz w:val="16"/>
@@ -12689,12 +12987,21 @@
                 <w:szCs w:val="16"/>
               </w:rPr>
             </w:pPr>
-            <w:r>
-              <w:rPr>
-                <w:sz w:val="16"/>
-                <w:szCs w:val="16"/>
-              </w:rPr>
-              <w:t xml:space="preserve">class, </w:t>
+            <w:proofErr w:type="gramStart"/>
+            <w:r>
+              <w:rPr>
+                <w:sz w:val="16"/>
+                <w:szCs w:val="16"/>
+              </w:rPr>
+              <w:t>class</w:t>
+            </w:r>
+            <w:proofErr w:type="gramEnd"/>
+            <w:r>
+              <w:rPr>
+                <w:sz w:val="16"/>
+                <w:szCs w:val="16"/>
+              </w:rPr>
+              <w:t xml:space="preserve">, </w:t>
             </w:r>
             <w:proofErr w:type="spellStart"/>
             <w:r>
@@ -12728,12 +13035,21 @@
                 <w:szCs w:val="16"/>
               </w:rPr>
             </w:pPr>
-            <w:r>
-              <w:rPr>
-                <w:sz w:val="16"/>
-                <w:szCs w:val="16"/>
-              </w:rPr>
-              <w:t xml:space="preserve">class asset class </w:t>
+            <w:proofErr w:type="gramStart"/>
+            <w:r>
+              <w:rPr>
+                <w:sz w:val="16"/>
+                <w:szCs w:val="16"/>
+              </w:rPr>
+              <w:t>class</w:t>
+            </w:r>
+            <w:proofErr w:type="gramEnd"/>
+            <w:r>
+              <w:rPr>
+                <w:sz w:val="16"/>
+                <w:szCs w:val="16"/>
+              </w:rPr>
+              <w:t xml:space="preserve"> asset class </w:t>
             </w:r>
             <w:proofErr w:type="spellStart"/>
             <w:r>
@@ -12852,12 +13168,21 @@
                 <w:szCs w:val="16"/>
               </w:rPr>
             </w:pPr>
-            <w:r>
-              <w:rPr>
-                <w:sz w:val="16"/>
-                <w:szCs w:val="16"/>
-              </w:rPr>
-              <w:t xml:space="preserve">java, </w:t>
+            <w:proofErr w:type="gramStart"/>
+            <w:r>
+              <w:rPr>
+                <w:sz w:val="16"/>
+                <w:szCs w:val="16"/>
+              </w:rPr>
+              <w:t>java</w:t>
+            </w:r>
+            <w:proofErr w:type="gramEnd"/>
+            <w:r>
+              <w:rPr>
+                <w:sz w:val="16"/>
+                <w:szCs w:val="16"/>
+              </w:rPr>
+              <w:t xml:space="preserve">, </w:t>
             </w:r>
             <w:proofErr w:type="spellStart"/>
             <w:r>
@@ -12907,12 +13232,21 @@
                 <w:szCs w:val="16"/>
               </w:rPr>
             </w:pPr>
-            <w:r>
-              <w:rPr>
-                <w:sz w:val="16"/>
-                <w:szCs w:val="16"/>
-              </w:rPr>
-              <w:t xml:space="preserve">java </w:t>
+            <w:proofErr w:type="gramStart"/>
+            <w:r>
+              <w:rPr>
+                <w:sz w:val="16"/>
+                <w:szCs w:val="16"/>
+              </w:rPr>
+              <w:t>java</w:t>
+            </w:r>
+            <w:proofErr w:type="gramEnd"/>
+            <w:r>
+              <w:rPr>
+                <w:sz w:val="16"/>
+                <w:szCs w:val="16"/>
+              </w:rPr>
+              <w:t xml:space="preserve"> </w:t>
             </w:r>
             <w:proofErr w:type="spellStart"/>
             <w:r>
@@ -13029,12 +13363,21 @@
                 <w:szCs w:val="16"/>
               </w:rPr>
             </w:pPr>
-            <w:r>
-              <w:rPr>
-                <w:sz w:val="16"/>
-                <w:szCs w:val="16"/>
-              </w:rPr>
-              <w:t xml:space="preserve">application </w:t>
+            <w:proofErr w:type="gramStart"/>
+            <w:r>
+              <w:rPr>
+                <w:sz w:val="16"/>
+                <w:szCs w:val="16"/>
+              </w:rPr>
+              <w:t>application</w:t>
+            </w:r>
+            <w:proofErr w:type="gramEnd"/>
+            <w:r>
+              <w:rPr>
+                <w:sz w:val="16"/>
+                <w:szCs w:val="16"/>
+              </w:rPr>
+              <w:t xml:space="preserve"> </w:t>
             </w:r>
             <w:proofErr w:type="spellStart"/>
             <w:r>
@@ -13156,25 +13499,25 @@
       <w:pPr>
         <w:pStyle w:val="Titre1"/>
       </w:pPr>
-      <w:bookmarkStart w:id="10" w:name="_Toc30940855"/>
+      <w:bookmarkStart w:id="9" w:name="_Toc30940855"/>
       <w:r>
         <w:lastRenderedPageBreak/>
         <w:t>Analyse supervisée</w:t>
       </w:r>
+      <w:bookmarkEnd w:id="9"/>
+      <w:r>
+        <w:t xml:space="preserve"> </w:t>
+      </w:r>
+    </w:p>
+    <w:p>
+      <w:pPr>
+        <w:pStyle w:val="Titre2"/>
+      </w:pPr>
+      <w:bookmarkStart w:id="10" w:name="_Toc30940856"/>
+      <w:r>
+        <w:t>Indice de Jaccard</w:t>
+      </w:r>
       <w:bookmarkEnd w:id="10"/>
-      <w:r>
-        <w:t xml:space="preserve"> </w:t>
-      </w:r>
-    </w:p>
-    <w:p>
-      <w:pPr>
-        <w:pStyle w:val="Titre2"/>
-      </w:pPr>
-      <w:bookmarkStart w:id="11" w:name="_Toc30940856"/>
-      <w:r>
-        <w:t>Indice de Jaccard</w:t>
-      </w:r>
-      <w:bookmarkEnd w:id="11"/>
       <w:r>
         <w:t xml:space="preserve"> </w:t>
       </w:r>
@@ -13325,7 +13668,7 @@
       <w:pPr>
         <w:pStyle w:val="Titre2"/>
       </w:pPr>
-      <w:bookmarkStart w:id="12" w:name="_Toc30940857"/>
+      <w:bookmarkStart w:id="11" w:name="_Toc30940857"/>
       <w:proofErr w:type="spellStart"/>
       <w:r>
         <w:t>Binary</w:t>
@@ -13334,7 +13677,7 @@
       <w:r>
         <w:t xml:space="preserve"> Relevance</w:t>
       </w:r>
-      <w:bookmarkEnd w:id="12"/>
+      <w:bookmarkEnd w:id="11"/>
     </w:p>
     <w:p>
       <w:pPr>
@@ -13549,7 +13892,7 @@
       <w:pPr>
         <w:pStyle w:val="Titre2"/>
       </w:pPr>
-      <w:bookmarkStart w:id="13" w:name="_Toc30940858"/>
+      <w:bookmarkStart w:id="12" w:name="_Toc30940858"/>
       <w:r>
         <w:t xml:space="preserve">Transformation de la variable </w:t>
       </w:r>
@@ -13594,7 +13937,7 @@
       <w:r>
         <w:t>requency</w:t>
       </w:r>
-      <w:bookmarkEnd w:id="13"/>
+      <w:bookmarkEnd w:id="12"/>
       <w:proofErr w:type="spellEnd"/>
     </w:p>
     <w:p>
@@ -13822,7 +14165,7 @@
         <w:spacing w:after="0"/>
         <w:jc w:val="both"/>
       </w:pPr>
-      <w:bookmarkStart w:id="14" w:name="_Hlk30715748"/>
+      <w:bookmarkStart w:id="13" w:name="_Hlk30715748"/>
       <w:r>
         <w:t xml:space="preserve">Par ailleurs, je ne prends en compte que les </w:t>
       </w:r>
@@ -13857,7 +14200,7 @@
         <w:t>.</w:t>
       </w:r>
     </w:p>
-    <w:bookmarkEnd w:id="14"/>
+    <w:bookmarkEnd w:id="13"/>
     <w:p>
       <w:pPr>
         <w:spacing w:after="0"/>
@@ -14061,7 +14404,7 @@
       <w:pPr>
         <w:pStyle w:val="Titre2"/>
       </w:pPr>
-      <w:bookmarkStart w:id="15" w:name="_Toc30940859"/>
+      <w:bookmarkStart w:id="14" w:name="_Toc30940859"/>
       <w:proofErr w:type="spellStart"/>
       <w:r>
         <w:t>Dummy</w:t>
@@ -14070,7 +14413,7 @@
       <w:r>
         <w:t xml:space="preserve"> Classifier</w:t>
       </w:r>
-      <w:bookmarkEnd w:id="15"/>
+      <w:bookmarkEnd w:id="14"/>
     </w:p>
     <w:p>
       <w:pPr>
@@ -14226,11 +14569,11 @@
       <w:pPr>
         <w:pStyle w:val="Titre2"/>
       </w:pPr>
-      <w:bookmarkStart w:id="16" w:name="_Toc30940860"/>
+      <w:bookmarkStart w:id="15" w:name="_Toc30940860"/>
       <w:r>
         <w:t>Recherche par grille du meilleur modèle</w:t>
       </w:r>
-      <w:bookmarkEnd w:id="16"/>
+      <w:bookmarkEnd w:id="15"/>
     </w:p>
     <w:p>
       <w:pPr>
@@ -14270,12 +14613,12 @@
       <w:pPr>
         <w:pStyle w:val="Titre3"/>
       </w:pPr>
-      <w:bookmarkStart w:id="17" w:name="_Toc30940861"/>
+      <w:bookmarkStart w:id="16" w:name="_Toc30940861"/>
       <w:proofErr w:type="spellStart"/>
       <w:r>
         <w:t>MultinomialNB</w:t>
       </w:r>
-      <w:bookmarkEnd w:id="17"/>
+      <w:bookmarkEnd w:id="16"/>
       <w:proofErr w:type="spellEnd"/>
     </w:p>
     <w:p>
@@ -14324,32 +14667,54 @@
                 <w:lang w:val="en-US"/>
               </w:rPr>
             </w:pPr>
+            <w:proofErr w:type="gramStart"/>
             <w:r>
               <w:rPr>
                 <w:lang w:val="en-US"/>
               </w:rPr>
-              <w:t>alpha : [0.0001, 0.001, 0.01, 0.1]</w:t>
-            </w:r>
-          </w:p>
-          <w:p>
-            <w:pPr>
+              <w:t>alpha :</w:t>
+            </w:r>
+            <w:proofErr w:type="gramEnd"/>
+            <w:r>
               <w:rPr>
                 <w:lang w:val="en-US"/>
               </w:rPr>
+              <w:t xml:space="preserve"> [0.0001, 0.001, 0.01, 0.1]</w:t>
+            </w:r>
+          </w:p>
+          <w:p>
+            <w:pPr>
+              <w:rPr>
+                <w:lang w:val="en-US"/>
+              </w:rPr>
             </w:pPr>
             <w:proofErr w:type="spellStart"/>
             <w:r>
               <w:rPr>
                 <w:lang w:val="en-US"/>
               </w:rPr>
-              <w:t>fit_prior</w:t>
+              <w:t>fit_</w:t>
+            </w:r>
+            <w:proofErr w:type="gramStart"/>
+            <w:r>
+              <w:rPr>
+                <w:lang w:val="en-US"/>
+              </w:rPr>
+              <w:t>prior</w:t>
             </w:r>
             <w:proofErr w:type="spellEnd"/>
             <w:r>
               <w:rPr>
                 <w:lang w:val="en-US"/>
               </w:rPr>
-              <w:t> : [True, False]</w:t>
+              <w:t> :</w:t>
+            </w:r>
+            <w:proofErr w:type="gramEnd"/>
+            <w:r>
+              <w:rPr>
+                <w:lang w:val="en-US"/>
+              </w:rPr>
+              <w:t xml:space="preserve"> [True, False]</w:t>
             </w:r>
           </w:p>
         </w:tc>
@@ -14373,14 +14738,24 @@
             <w:tcW w:w="0" w:type="auto"/>
           </w:tcPr>
           <w:p>
-            <w:r>
-              <w:t>alpha : 0.001</w:t>
+            <w:proofErr w:type="gramStart"/>
+            <w:r>
+              <w:t>alpha</w:t>
+            </w:r>
+            <w:proofErr w:type="gramEnd"/>
+            <w:r>
+              <w:t> : 0.001</w:t>
             </w:r>
           </w:p>
           <w:p>
             <w:proofErr w:type="spellStart"/>
-            <w:r>
-              <w:t>fit_prior</w:t>
+            <w:proofErr w:type="gramStart"/>
+            <w:r>
+              <w:t>fit</w:t>
+            </w:r>
+            <w:proofErr w:type="gramEnd"/>
+            <w:r>
+              <w:t>_prior</w:t>
             </w:r>
             <w:proofErr w:type="spellEnd"/>
             <w:r>
@@ -14523,12 +14898,12 @@
       <w:pPr>
         <w:pStyle w:val="Titre3"/>
       </w:pPr>
-      <w:bookmarkStart w:id="18" w:name="_Toc30940862"/>
+      <w:bookmarkStart w:id="17" w:name="_Toc30940862"/>
       <w:proofErr w:type="spellStart"/>
       <w:r>
         <w:t>LogisticRegression</w:t>
       </w:r>
-      <w:bookmarkEnd w:id="18"/>
+      <w:bookmarkEnd w:id="17"/>
       <w:proofErr w:type="spellEnd"/>
     </w:p>
     <w:p>
@@ -14568,8 +14943,13 @@
             <w:tcW w:w="4531" w:type="dxa"/>
           </w:tcPr>
           <w:p>
-            <w:r>
-              <w:t xml:space="preserve">penalty : </w:t>
+            <w:proofErr w:type="gramStart"/>
+            <w:r>
+              <w:t>penalty</w:t>
+            </w:r>
+            <w:proofErr w:type="gramEnd"/>
+            <w:r>
+              <w:t xml:space="preserve"> : </w:t>
             </w:r>
             <w:r>
               <w:t>['l1', 'l2']</w:t>
@@ -14601,8 +14981,13 @@
             <w:tcW w:w="4531" w:type="dxa"/>
           </w:tcPr>
           <w:p>
-            <w:r>
-              <w:t xml:space="preserve">penalty : </w:t>
+            <w:proofErr w:type="gramStart"/>
+            <w:r>
+              <w:t>penalty</w:t>
+            </w:r>
+            <w:proofErr w:type="gramEnd"/>
+            <w:r>
+              <w:t xml:space="preserve"> : </w:t>
             </w:r>
             <w:r>
               <w:t>l1</w:t>
@@ -15085,6 +15470,7 @@
               <w:t>(</w:t>
             </w:r>
             <w:proofErr w:type="spellStart"/>
+            <w:proofErr w:type="gramStart"/>
             <w:r>
               <w:rPr>
                 <w:rFonts w:eastAsia="Times New Roman" w:cs="Calibri"/>
@@ -15096,6 +15482,7 @@
               <w:t>ruby</w:t>
             </w:r>
             <w:proofErr w:type="spellEnd"/>
+            <w:proofErr w:type="gramEnd"/>
             <w:r>
               <w:rPr>
                 <w:rFonts w:eastAsia="Times New Roman" w:cs="Calibri"/>
@@ -15234,7 +15621,29 @@
                 <w:szCs w:val="16"/>
                 <w:lang w:eastAsia="fr-FR"/>
               </w:rPr>
-              <w:t>(c#,)</w:t>
+              <w:t>(</w:t>
+            </w:r>
+            <w:proofErr w:type="gramStart"/>
+            <w:r>
+              <w:rPr>
+                <w:rFonts w:eastAsia="Times New Roman" w:cs="Calibri"/>
+                <w:color w:val="000000"/>
+                <w:sz w:val="16"/>
+                <w:szCs w:val="16"/>
+                <w:lang w:eastAsia="fr-FR"/>
+              </w:rPr>
+              <w:t>c#</w:t>
+            </w:r>
+            <w:proofErr w:type="gramEnd"/>
+            <w:r>
+              <w:rPr>
+                <w:rFonts w:eastAsia="Times New Roman" w:cs="Calibri"/>
+                <w:color w:val="000000"/>
+                <w:sz w:val="16"/>
+                <w:szCs w:val="16"/>
+                <w:lang w:eastAsia="fr-FR"/>
+              </w:rPr>
+              <w:t>,)</w:t>
             </w:r>
           </w:p>
         </w:tc>
@@ -15302,7 +15711,29 @@
                 <w:szCs w:val="16"/>
                 <w:lang w:eastAsia="fr-FR"/>
               </w:rPr>
-              <w:t>(c#,)</w:t>
+              <w:t>(</w:t>
+            </w:r>
+            <w:proofErr w:type="gramStart"/>
+            <w:r>
+              <w:rPr>
+                <w:rFonts w:eastAsia="Times New Roman" w:cs="Calibri"/>
+                <w:color w:val="000000"/>
+                <w:sz w:val="16"/>
+                <w:szCs w:val="16"/>
+                <w:lang w:eastAsia="fr-FR"/>
+              </w:rPr>
+              <w:t>c#</w:t>
+            </w:r>
+            <w:proofErr w:type="gramEnd"/>
+            <w:r>
+              <w:rPr>
+                <w:rFonts w:eastAsia="Times New Roman" w:cs="Calibri"/>
+                <w:color w:val="000000"/>
+                <w:sz w:val="16"/>
+                <w:szCs w:val="16"/>
+                <w:lang w:eastAsia="fr-FR"/>
+              </w:rPr>
+              <w:t>,)</w:t>
             </w:r>
           </w:p>
         </w:tc>
@@ -15342,7 +15773,29 @@
                 <w:szCs w:val="16"/>
                 <w:lang w:eastAsia="fr-FR"/>
               </w:rPr>
-              <w:t>(version-control,)</w:t>
+              <w:t>(</w:t>
+            </w:r>
+            <w:proofErr w:type="gramStart"/>
+            <w:r>
+              <w:rPr>
+                <w:rFonts w:eastAsia="Times New Roman" w:cs="Calibri"/>
+                <w:color w:val="000000"/>
+                <w:sz w:val="16"/>
+                <w:szCs w:val="16"/>
+                <w:lang w:eastAsia="fr-FR"/>
+              </w:rPr>
+              <w:t>version</w:t>
+            </w:r>
+            <w:proofErr w:type="gramEnd"/>
+            <w:r>
+              <w:rPr>
+                <w:rFonts w:eastAsia="Times New Roman" w:cs="Calibri"/>
+                <w:color w:val="000000"/>
+                <w:sz w:val="16"/>
+                <w:szCs w:val="16"/>
+                <w:lang w:eastAsia="fr-FR"/>
+              </w:rPr>
+              <w:t>-control,)</w:t>
             </w:r>
           </w:p>
         </w:tc>
@@ -15379,6 +15832,7 @@
               <w:t>(</w:t>
             </w:r>
             <w:proofErr w:type="spellStart"/>
+            <w:proofErr w:type="gramStart"/>
             <w:r>
               <w:rPr>
                 <w:rFonts w:eastAsia="Times New Roman" w:cs="Calibri"/>
@@ -15390,6 +15844,7 @@
               <w:t>algorithm</w:t>
             </w:r>
             <w:proofErr w:type="spellEnd"/>
+            <w:proofErr w:type="gramEnd"/>
             <w:r>
               <w:rPr>
                 <w:rFonts w:eastAsia="Times New Roman" w:cs="Calibri"/>
@@ -15435,6 +15890,7 @@
               <w:t>(</w:t>
             </w:r>
             <w:proofErr w:type="spellStart"/>
+            <w:proofErr w:type="gramStart"/>
             <w:r>
               <w:rPr>
                 <w:rFonts w:eastAsia="Times New Roman" w:cs="Calibri"/>
@@ -15446,6 +15902,7 @@
               <w:t>algorithm</w:t>
             </w:r>
             <w:proofErr w:type="spellEnd"/>
+            <w:proofErr w:type="gramEnd"/>
             <w:r>
               <w:rPr>
                 <w:rFonts w:eastAsia="Times New Roman" w:cs="Calibri"/>
@@ -15494,7 +15951,29 @@
                 <w:szCs w:val="16"/>
                 <w:lang w:eastAsia="fr-FR"/>
               </w:rPr>
-              <w:t>(.net, c++)</w:t>
+              <w:t>(</w:t>
+            </w:r>
+            <w:proofErr w:type="gramStart"/>
+            <w:r>
+              <w:rPr>
+                <w:rFonts w:eastAsia="Times New Roman" w:cs="Calibri"/>
+                <w:color w:val="000000"/>
+                <w:sz w:val="16"/>
+                <w:szCs w:val="16"/>
+                <w:lang w:eastAsia="fr-FR"/>
+              </w:rPr>
+              <w:t>.net</w:t>
+            </w:r>
+            <w:proofErr w:type="gramEnd"/>
+            <w:r>
+              <w:rPr>
+                <w:rFonts w:eastAsia="Times New Roman" w:cs="Calibri"/>
+                <w:color w:val="000000"/>
+                <w:sz w:val="16"/>
+                <w:szCs w:val="16"/>
+                <w:lang w:eastAsia="fr-FR"/>
+              </w:rPr>
+              <w:t>, c++)</w:t>
             </w:r>
           </w:p>
         </w:tc>
@@ -15528,7 +16007,29 @@
                 <w:szCs w:val="16"/>
                 <w:lang w:eastAsia="fr-FR"/>
               </w:rPr>
-              <w:t>(c++,)</w:t>
+              <w:t>(</w:t>
+            </w:r>
+            <w:proofErr w:type="gramStart"/>
+            <w:r>
+              <w:rPr>
+                <w:rFonts w:eastAsia="Times New Roman" w:cs="Calibri"/>
+                <w:color w:val="000000"/>
+                <w:sz w:val="16"/>
+                <w:szCs w:val="16"/>
+                <w:lang w:eastAsia="fr-FR"/>
+              </w:rPr>
+              <w:t>c++</w:t>
+            </w:r>
+            <w:proofErr w:type="gramEnd"/>
+            <w:r>
+              <w:rPr>
+                <w:rFonts w:eastAsia="Times New Roman" w:cs="Calibri"/>
+                <w:color w:val="000000"/>
+                <w:sz w:val="16"/>
+                <w:szCs w:val="16"/>
+                <w:lang w:eastAsia="fr-FR"/>
+              </w:rPr>
+              <w:t>,)</w:t>
             </w:r>
           </w:p>
         </w:tc>
@@ -15562,7 +16063,29 @@
                 <w:szCs w:val="16"/>
                 <w:lang w:eastAsia="fr-FR"/>
               </w:rPr>
-              <w:t>(c++,)</w:t>
+              <w:t>(</w:t>
+            </w:r>
+            <w:proofErr w:type="gramStart"/>
+            <w:r>
+              <w:rPr>
+                <w:rFonts w:eastAsia="Times New Roman" w:cs="Calibri"/>
+                <w:color w:val="000000"/>
+                <w:sz w:val="16"/>
+                <w:szCs w:val="16"/>
+                <w:lang w:eastAsia="fr-FR"/>
+              </w:rPr>
+              <w:t>c++</w:t>
+            </w:r>
+            <w:proofErr w:type="gramEnd"/>
+            <w:r>
+              <w:rPr>
+                <w:rFonts w:eastAsia="Times New Roman" w:cs="Calibri"/>
+                <w:color w:val="000000"/>
+                <w:sz w:val="16"/>
+                <w:szCs w:val="16"/>
+                <w:lang w:eastAsia="fr-FR"/>
+              </w:rPr>
+              <w:t>,)</w:t>
             </w:r>
           </w:p>
         </w:tc>
@@ -15602,7 +16125,29 @@
                 <w:szCs w:val="16"/>
                 <w:lang w:eastAsia="fr-FR"/>
               </w:rPr>
-              <w:t>(javascript,)</w:t>
+              <w:t>(</w:t>
+            </w:r>
+            <w:proofErr w:type="gramStart"/>
+            <w:r>
+              <w:rPr>
+                <w:rFonts w:eastAsia="Times New Roman" w:cs="Calibri"/>
+                <w:color w:val="000000"/>
+                <w:sz w:val="16"/>
+                <w:szCs w:val="16"/>
+                <w:lang w:eastAsia="fr-FR"/>
+              </w:rPr>
+              <w:t>javascript</w:t>
+            </w:r>
+            <w:proofErr w:type="gramEnd"/>
+            <w:r>
+              <w:rPr>
+                <w:rFonts w:eastAsia="Times New Roman" w:cs="Calibri"/>
+                <w:color w:val="000000"/>
+                <w:sz w:val="16"/>
+                <w:szCs w:val="16"/>
+                <w:lang w:eastAsia="fr-FR"/>
+              </w:rPr>
+              <w:t>,)</w:t>
             </w:r>
           </w:p>
         </w:tc>
@@ -15636,7 +16181,29 @@
                 <w:szCs w:val="16"/>
                 <w:lang w:eastAsia="fr-FR"/>
               </w:rPr>
-              <w:t>(javascript,)</w:t>
+              <w:t>(</w:t>
+            </w:r>
+            <w:proofErr w:type="gramStart"/>
+            <w:r>
+              <w:rPr>
+                <w:rFonts w:eastAsia="Times New Roman" w:cs="Calibri"/>
+                <w:color w:val="000000"/>
+                <w:sz w:val="16"/>
+                <w:szCs w:val="16"/>
+                <w:lang w:eastAsia="fr-FR"/>
+              </w:rPr>
+              <w:t>javascript</w:t>
+            </w:r>
+            <w:proofErr w:type="gramEnd"/>
+            <w:r>
+              <w:rPr>
+                <w:rFonts w:eastAsia="Times New Roman" w:cs="Calibri"/>
+                <w:color w:val="000000"/>
+                <w:sz w:val="16"/>
+                <w:szCs w:val="16"/>
+                <w:lang w:eastAsia="fr-FR"/>
+              </w:rPr>
+              <w:t>,)</w:t>
             </w:r>
           </w:p>
         </w:tc>
@@ -15670,7 +16237,29 @@
                 <w:szCs w:val="16"/>
                 <w:lang w:eastAsia="fr-FR"/>
               </w:rPr>
-              <w:t>(internet-explorer, javascript)</w:t>
+              <w:t>(</w:t>
+            </w:r>
+            <w:proofErr w:type="gramStart"/>
+            <w:r>
+              <w:rPr>
+                <w:rFonts w:eastAsia="Times New Roman" w:cs="Calibri"/>
+                <w:color w:val="000000"/>
+                <w:sz w:val="16"/>
+                <w:szCs w:val="16"/>
+                <w:lang w:eastAsia="fr-FR"/>
+              </w:rPr>
+              <w:t>internet</w:t>
+            </w:r>
+            <w:proofErr w:type="gramEnd"/>
+            <w:r>
+              <w:rPr>
+                <w:rFonts w:eastAsia="Times New Roman" w:cs="Calibri"/>
+                <w:color w:val="000000"/>
+                <w:sz w:val="16"/>
+                <w:szCs w:val="16"/>
+                <w:lang w:eastAsia="fr-FR"/>
+              </w:rPr>
+              <w:t>-explorer, javascript)</w:t>
             </w:r>
           </w:p>
         </w:tc>
@@ -15710,7 +16299,29 @@
                 <w:szCs w:val="16"/>
                 <w:lang w:eastAsia="fr-FR"/>
               </w:rPr>
-              <w:t>(command-line, linux)</w:t>
+              <w:t>(</w:t>
+            </w:r>
+            <w:proofErr w:type="gramStart"/>
+            <w:r>
+              <w:rPr>
+                <w:rFonts w:eastAsia="Times New Roman" w:cs="Calibri"/>
+                <w:color w:val="000000"/>
+                <w:sz w:val="16"/>
+                <w:szCs w:val="16"/>
+                <w:lang w:eastAsia="fr-FR"/>
+              </w:rPr>
+              <w:t>command</w:t>
+            </w:r>
+            <w:proofErr w:type="gramEnd"/>
+            <w:r>
+              <w:rPr>
+                <w:rFonts w:eastAsia="Times New Roman" w:cs="Calibri"/>
+                <w:color w:val="000000"/>
+                <w:sz w:val="16"/>
+                <w:szCs w:val="16"/>
+                <w:lang w:eastAsia="fr-FR"/>
+              </w:rPr>
+              <w:t>-line, linux)</w:t>
             </w:r>
           </w:p>
         </w:tc>
@@ -15781,6 +16392,7 @@
               <w:t>(</w:t>
             </w:r>
             <w:proofErr w:type="spellStart"/>
+            <w:proofErr w:type="gramStart"/>
             <w:r>
               <w:rPr>
                 <w:rFonts w:eastAsia="Times New Roman" w:cs="Calibri"/>
@@ -15792,6 +16404,7 @@
               <w:t>shell</w:t>
             </w:r>
             <w:proofErr w:type="spellEnd"/>
+            <w:proofErr w:type="gramEnd"/>
             <w:r>
               <w:rPr>
                 <w:rFonts w:eastAsia="Times New Roman" w:cs="Calibri"/>
@@ -15840,7 +16453,29 @@
                 <w:szCs w:val="16"/>
                 <w:lang w:eastAsia="fr-FR"/>
               </w:rPr>
-              <w:t>(vb.net,)</w:t>
+              <w:t>(</w:t>
+            </w:r>
+            <w:proofErr w:type="gramStart"/>
+            <w:r>
+              <w:rPr>
+                <w:rFonts w:eastAsia="Times New Roman" w:cs="Calibri"/>
+                <w:color w:val="000000"/>
+                <w:sz w:val="16"/>
+                <w:szCs w:val="16"/>
+                <w:lang w:eastAsia="fr-FR"/>
+              </w:rPr>
+              <w:t>vb.net</w:t>
+            </w:r>
+            <w:proofErr w:type="gramEnd"/>
+            <w:r>
+              <w:rPr>
+                <w:rFonts w:eastAsia="Times New Roman" w:cs="Calibri"/>
+                <w:color w:val="000000"/>
+                <w:sz w:val="16"/>
+                <w:szCs w:val="16"/>
+                <w:lang w:eastAsia="fr-FR"/>
+              </w:rPr>
+              <w:t>,)</w:t>
             </w:r>
           </w:p>
         </w:tc>
@@ -15874,7 +16509,29 @@
                 <w:szCs w:val="16"/>
                 <w:lang w:eastAsia="fr-FR"/>
               </w:rPr>
-              <w:t>(vb.net,)</w:t>
+              <w:t>(</w:t>
+            </w:r>
+            <w:proofErr w:type="gramStart"/>
+            <w:r>
+              <w:rPr>
+                <w:rFonts w:eastAsia="Times New Roman" w:cs="Calibri"/>
+                <w:color w:val="000000"/>
+                <w:sz w:val="16"/>
+                <w:szCs w:val="16"/>
+                <w:lang w:eastAsia="fr-FR"/>
+              </w:rPr>
+              <w:t>vb.net</w:t>
+            </w:r>
+            <w:proofErr w:type="gramEnd"/>
+            <w:r>
+              <w:rPr>
+                <w:rFonts w:eastAsia="Times New Roman" w:cs="Calibri"/>
+                <w:color w:val="000000"/>
+                <w:sz w:val="16"/>
+                <w:szCs w:val="16"/>
+                <w:lang w:eastAsia="fr-FR"/>
+              </w:rPr>
+              <w:t>,)</w:t>
             </w:r>
           </w:p>
         </w:tc>
@@ -15908,7 +16565,29 @@
                 <w:szCs w:val="16"/>
                 <w:lang w:eastAsia="fr-FR"/>
               </w:rPr>
-              <w:t>(.net, vb.net)</w:t>
+              <w:t>(</w:t>
+            </w:r>
+            <w:proofErr w:type="gramStart"/>
+            <w:r>
+              <w:rPr>
+                <w:rFonts w:eastAsia="Times New Roman" w:cs="Calibri"/>
+                <w:color w:val="000000"/>
+                <w:sz w:val="16"/>
+                <w:szCs w:val="16"/>
+                <w:lang w:eastAsia="fr-FR"/>
+              </w:rPr>
+              <w:t>.net</w:t>
+            </w:r>
+            <w:proofErr w:type="gramEnd"/>
+            <w:r>
+              <w:rPr>
+                <w:rFonts w:eastAsia="Times New Roman" w:cs="Calibri"/>
+                <w:color w:val="000000"/>
+                <w:sz w:val="16"/>
+                <w:szCs w:val="16"/>
+                <w:lang w:eastAsia="fr-FR"/>
+              </w:rPr>
+              <w:t>, vb.net)</w:t>
             </w:r>
           </w:p>
         </w:tc>
@@ -15948,7 +16627,29 @@
                 <w:szCs w:val="16"/>
                 <w:lang w:eastAsia="fr-FR"/>
               </w:rPr>
-              <w:t>(.net, user-interface, vb.net)</w:t>
+              <w:t>(</w:t>
+            </w:r>
+            <w:proofErr w:type="gramStart"/>
+            <w:r>
+              <w:rPr>
+                <w:rFonts w:eastAsia="Times New Roman" w:cs="Calibri"/>
+                <w:color w:val="000000"/>
+                <w:sz w:val="16"/>
+                <w:szCs w:val="16"/>
+                <w:lang w:eastAsia="fr-FR"/>
+              </w:rPr>
+              <w:t>.net</w:t>
+            </w:r>
+            <w:proofErr w:type="gramEnd"/>
+            <w:r>
+              <w:rPr>
+                <w:rFonts w:eastAsia="Times New Roman" w:cs="Calibri"/>
+                <w:color w:val="000000"/>
+                <w:sz w:val="16"/>
+                <w:szCs w:val="16"/>
+                <w:lang w:eastAsia="fr-FR"/>
+              </w:rPr>
+              <w:t>, user-interface, vb.net)</w:t>
             </w:r>
           </w:p>
         </w:tc>
@@ -15982,7 +16683,29 @@
                 <w:szCs w:val="16"/>
                 <w:lang w:eastAsia="fr-FR"/>
               </w:rPr>
-              <w:t>(.net,)</w:t>
+              <w:t>(</w:t>
+            </w:r>
+            <w:proofErr w:type="gramStart"/>
+            <w:r>
+              <w:rPr>
+                <w:rFonts w:eastAsia="Times New Roman" w:cs="Calibri"/>
+                <w:color w:val="000000"/>
+                <w:sz w:val="16"/>
+                <w:szCs w:val="16"/>
+                <w:lang w:eastAsia="fr-FR"/>
+              </w:rPr>
+              <w:t>.net</w:t>
+            </w:r>
+            <w:proofErr w:type="gramEnd"/>
+            <w:r>
+              <w:rPr>
+                <w:rFonts w:eastAsia="Times New Roman" w:cs="Calibri"/>
+                <w:color w:val="000000"/>
+                <w:sz w:val="16"/>
+                <w:szCs w:val="16"/>
+                <w:lang w:eastAsia="fr-FR"/>
+              </w:rPr>
+              <w:t>,)</w:t>
             </w:r>
           </w:p>
         </w:tc>
@@ -16016,7 +16739,29 @@
                 <w:szCs w:val="16"/>
                 <w:lang w:eastAsia="fr-FR"/>
               </w:rPr>
-              <w:t>(.net, multithreading)</w:t>
+              <w:t>(</w:t>
+            </w:r>
+            <w:proofErr w:type="gramStart"/>
+            <w:r>
+              <w:rPr>
+                <w:rFonts w:eastAsia="Times New Roman" w:cs="Calibri"/>
+                <w:color w:val="000000"/>
+                <w:sz w:val="16"/>
+                <w:szCs w:val="16"/>
+                <w:lang w:eastAsia="fr-FR"/>
+              </w:rPr>
+              <w:t>.net</w:t>
+            </w:r>
+            <w:proofErr w:type="gramEnd"/>
+            <w:r>
+              <w:rPr>
+                <w:rFonts w:eastAsia="Times New Roman" w:cs="Calibri"/>
+                <w:color w:val="000000"/>
+                <w:sz w:val="16"/>
+                <w:szCs w:val="16"/>
+                <w:lang w:eastAsia="fr-FR"/>
+              </w:rPr>
+              <w:t>, multithreading)</w:t>
             </w:r>
           </w:p>
         </w:tc>
@@ -16059,6 +16804,7 @@
               <w:t>(</w:t>
             </w:r>
             <w:proofErr w:type="spellStart"/>
+            <w:proofErr w:type="gramStart"/>
             <w:r>
               <w:rPr>
                 <w:rFonts w:eastAsia="Times New Roman" w:cs="Calibri"/>
@@ -16070,6 +16816,7 @@
               <w:t>css</w:t>
             </w:r>
             <w:proofErr w:type="spellEnd"/>
+            <w:proofErr w:type="gramEnd"/>
             <w:r>
               <w:rPr>
                 <w:rFonts w:eastAsia="Times New Roman" w:cs="Calibri"/>
@@ -16146,7 +16893,29 @@
                 <w:szCs w:val="16"/>
                 <w:lang w:eastAsia="fr-FR"/>
               </w:rPr>
-              <w:t>(java,)</w:t>
+              <w:t>(</w:t>
+            </w:r>
+            <w:proofErr w:type="gramStart"/>
+            <w:r>
+              <w:rPr>
+                <w:rFonts w:eastAsia="Times New Roman" w:cs="Calibri"/>
+                <w:color w:val="000000"/>
+                <w:sz w:val="16"/>
+                <w:szCs w:val="16"/>
+                <w:lang w:eastAsia="fr-FR"/>
+              </w:rPr>
+              <w:t>java</w:t>
+            </w:r>
+            <w:proofErr w:type="gramEnd"/>
+            <w:r>
+              <w:rPr>
+                <w:rFonts w:eastAsia="Times New Roman" w:cs="Calibri"/>
+                <w:color w:val="000000"/>
+                <w:sz w:val="16"/>
+                <w:szCs w:val="16"/>
+                <w:lang w:eastAsia="fr-FR"/>
+              </w:rPr>
+              <w:t>,)</w:t>
             </w:r>
           </w:p>
         </w:tc>
@@ -16186,7 +16955,29 @@
                 <w:szCs w:val="16"/>
                 <w:lang w:eastAsia="fr-FR"/>
               </w:rPr>
-              <w:t>(c#, xml)</w:t>
+              <w:t>(</w:t>
+            </w:r>
+            <w:proofErr w:type="gramStart"/>
+            <w:r>
+              <w:rPr>
+                <w:rFonts w:eastAsia="Times New Roman" w:cs="Calibri"/>
+                <w:color w:val="000000"/>
+                <w:sz w:val="16"/>
+                <w:szCs w:val="16"/>
+                <w:lang w:eastAsia="fr-FR"/>
+              </w:rPr>
+              <w:t>c#</w:t>
+            </w:r>
+            <w:proofErr w:type="gramEnd"/>
+            <w:r>
+              <w:rPr>
+                <w:rFonts w:eastAsia="Times New Roman" w:cs="Calibri"/>
+                <w:color w:val="000000"/>
+                <w:sz w:val="16"/>
+                <w:szCs w:val="16"/>
+                <w:lang w:eastAsia="fr-FR"/>
+              </w:rPr>
+              <w:t>, xml)</w:t>
             </w:r>
           </w:p>
         </w:tc>
@@ -16220,7 +17011,29 @@
                 <w:szCs w:val="16"/>
                 <w:lang w:eastAsia="fr-FR"/>
               </w:rPr>
-              <w:t>(c#, xml)</w:t>
+              <w:t>(</w:t>
+            </w:r>
+            <w:proofErr w:type="gramStart"/>
+            <w:r>
+              <w:rPr>
+                <w:rFonts w:eastAsia="Times New Roman" w:cs="Calibri"/>
+                <w:color w:val="000000"/>
+                <w:sz w:val="16"/>
+                <w:szCs w:val="16"/>
+                <w:lang w:eastAsia="fr-FR"/>
+              </w:rPr>
+              <w:t>c#</w:t>
+            </w:r>
+            <w:proofErr w:type="gramEnd"/>
+            <w:r>
+              <w:rPr>
+                <w:rFonts w:eastAsia="Times New Roman" w:cs="Calibri"/>
+                <w:color w:val="000000"/>
+                <w:sz w:val="16"/>
+                <w:szCs w:val="16"/>
+                <w:lang w:eastAsia="fr-FR"/>
+              </w:rPr>
+              <w:t>, xml)</w:t>
             </w:r>
           </w:p>
         </w:tc>
@@ -16254,7 +17067,29 @@
                 <w:szCs w:val="16"/>
                 <w:lang w:eastAsia="fr-FR"/>
               </w:rPr>
-              <w:t>(c#, xml)</w:t>
+              <w:t>(</w:t>
+            </w:r>
+            <w:proofErr w:type="gramStart"/>
+            <w:r>
+              <w:rPr>
+                <w:rFonts w:eastAsia="Times New Roman" w:cs="Calibri"/>
+                <w:color w:val="000000"/>
+                <w:sz w:val="16"/>
+                <w:szCs w:val="16"/>
+                <w:lang w:eastAsia="fr-FR"/>
+              </w:rPr>
+              <w:t>c#</w:t>
+            </w:r>
+            <w:proofErr w:type="gramEnd"/>
+            <w:r>
+              <w:rPr>
+                <w:rFonts w:eastAsia="Times New Roman" w:cs="Calibri"/>
+                <w:color w:val="000000"/>
+                <w:sz w:val="16"/>
+                <w:szCs w:val="16"/>
+                <w:lang w:eastAsia="fr-FR"/>
+              </w:rPr>
+              <w:t>, xml)</w:t>
             </w:r>
           </w:p>
         </w:tc>
@@ -16269,11 +17104,11 @@
       <w:pPr>
         <w:pStyle w:val="Titre1"/>
       </w:pPr>
-      <w:bookmarkStart w:id="19" w:name="_Toc30940863"/>
+      <w:bookmarkStart w:id="18" w:name="_Toc30940863"/>
       <w:r>
         <w:t>API</w:t>
       </w:r>
-      <w:bookmarkEnd w:id="19"/>
+      <w:bookmarkEnd w:id="18"/>
     </w:p>
     <w:p>
       <w:pPr>
@@ -16343,10 +17178,16 @@
           <w:ilvl w:val="0"/>
           <w:numId w:val="4"/>
         </w:numPr>
+        <w:ind w:left="357" w:hanging="357"/>
       </w:pPr>
       <w:proofErr w:type="spellStart"/>
-      <w:r>
-        <w:t>ignore_words</w:t>
+      <w:proofErr w:type="gramStart"/>
+      <w:r>
+        <w:t>ignore</w:t>
+      </w:r>
+      <w:proofErr w:type="gramEnd"/>
+      <w:r>
+        <w:t>_words</w:t>
       </w:r>
       <w:proofErr w:type="spellEnd"/>
       <w:r>
@@ -16371,12 +17212,15 @@
           <w:ilvl w:val="0"/>
           <w:numId w:val="4"/>
         </w:numPr>
+        <w:ind w:left="357" w:hanging="357"/>
       </w:pPr>
       <w:proofErr w:type="spellStart"/>
+      <w:proofErr w:type="gramStart"/>
       <w:r>
         <w:t>specialtags</w:t>
       </w:r>
       <w:proofErr w:type="spellEnd"/>
+      <w:proofErr w:type="gramEnd"/>
       <w:r>
         <w:t xml:space="preserve"> (</w:t>
       </w:r>
@@ -16399,10 +17243,16 @@
           <w:ilvl w:val="0"/>
           <w:numId w:val="4"/>
         </w:numPr>
+        <w:ind w:left="357" w:hanging="357"/>
       </w:pPr>
       <w:proofErr w:type="spellStart"/>
-      <w:r>
-        <w:t>manual_stopwords</w:t>
+      <w:proofErr w:type="gramStart"/>
+      <w:r>
+        <w:t>manual</w:t>
+      </w:r>
+      <w:proofErr w:type="gramEnd"/>
+      <w:r>
+        <w:t>_stopwords</w:t>
       </w:r>
       <w:proofErr w:type="spellEnd"/>
       <w:r>
@@ -16435,12 +17285,15 @@
           <w:ilvl w:val="0"/>
           <w:numId w:val="4"/>
         </w:numPr>
+        <w:ind w:left="357" w:hanging="357"/>
       </w:pPr>
       <w:proofErr w:type="spellStart"/>
+      <w:proofErr w:type="gramStart"/>
       <w:r>
         <w:t>mlb</w:t>
       </w:r>
       <w:proofErr w:type="spellEnd"/>
+      <w:proofErr w:type="gramEnd"/>
       <w:r>
         <w:t xml:space="preserve"> (</w:t>
       </w:r>
@@ -16468,10 +17321,16 @@
           <w:ilvl w:val="0"/>
           <w:numId w:val="4"/>
         </w:numPr>
+        <w:ind w:left="357" w:hanging="357"/>
       </w:pPr>
       <w:proofErr w:type="spellStart"/>
-      <w:r>
-        <w:t>tf_unsupervised</w:t>
+      <w:proofErr w:type="gramStart"/>
+      <w:r>
+        <w:t>tf</w:t>
+      </w:r>
+      <w:proofErr w:type="gramEnd"/>
+      <w:r>
+        <w:t>_unsupervised</w:t>
       </w:r>
       <w:proofErr w:type="spellEnd"/>
       <w:r>
@@ -16496,11 +17355,16 @@
           <w:ilvl w:val="0"/>
           <w:numId w:val="4"/>
         </w:numPr>
+        <w:ind w:left="357" w:hanging="357"/>
       </w:pPr>
       <w:proofErr w:type="spellStart"/>
-      <w:r>
-        <w:lastRenderedPageBreak/>
-        <w:t>tfidf_supervised</w:t>
+      <w:proofErr w:type="gramStart"/>
+      <w:r>
+        <w:t>tfidf</w:t>
+      </w:r>
+      <w:proofErr w:type="gramEnd"/>
+      <w:r>
+        <w:t>_supervised</w:t>
       </w:r>
       <w:proofErr w:type="spellEnd"/>
       <w:r>
@@ -16525,10 +17389,17 @@
           <w:ilvl w:val="0"/>
           <w:numId w:val="4"/>
         </w:numPr>
+        <w:ind w:left="357" w:hanging="357"/>
       </w:pPr>
       <w:proofErr w:type="spellStart"/>
-      <w:r>
-        <w:t>lda_model</w:t>
+      <w:proofErr w:type="gramStart"/>
+      <w:r>
+        <w:lastRenderedPageBreak/>
+        <w:t>lda</w:t>
+      </w:r>
+      <w:proofErr w:type="gramEnd"/>
+      <w:r>
+        <w:t>_model</w:t>
       </w:r>
       <w:proofErr w:type="spellEnd"/>
       <w:r>
@@ -16542,9 +17413,15 @@
           <w:ilvl w:val="0"/>
           <w:numId w:val="4"/>
         </w:numPr>
-      </w:pPr>
-      <w:r>
-        <w:t>lr_top100tags_3labels (recommandation) : modèle supervisé</w:t>
+        <w:ind w:left="357" w:hanging="357"/>
+      </w:pPr>
+      <w:proofErr w:type="gramStart"/>
+      <w:r>
+        <w:t>lr</w:t>
+      </w:r>
+      <w:proofErr w:type="gramEnd"/>
+      <w:r>
+        <w:t>_top100tags_3labels (recommandation) : modèle supervisé</w:t>
       </w:r>
     </w:p>
     <w:p>
@@ -16578,11 +17455,17 @@
           <w:ilvl w:val="0"/>
           <w:numId w:val="4"/>
         </w:numPr>
+        <w:ind w:left="357" w:hanging="357"/>
         <w:jc w:val="both"/>
       </w:pPr>
       <w:proofErr w:type="spellStart"/>
-      <w:r>
-        <w:t>clean_whitespace_and_code</w:t>
+      <w:proofErr w:type="gramStart"/>
+      <w:r>
+        <w:t>clean</w:t>
+      </w:r>
+      <w:proofErr w:type="gramEnd"/>
+      <w:r>
+        <w:t>_whitespace_and_code</w:t>
       </w:r>
       <w:proofErr w:type="spellEnd"/>
     </w:p>
@@ -16593,11 +17476,17 @@
           <w:ilvl w:val="0"/>
           <w:numId w:val="4"/>
         </w:numPr>
+        <w:ind w:left="357" w:hanging="357"/>
         <w:jc w:val="both"/>
       </w:pPr>
       <w:proofErr w:type="spellStart"/>
-      <w:r>
-        <w:t>apply_specialtags_transco</w:t>
+      <w:proofErr w:type="gramStart"/>
+      <w:r>
+        <w:t>apply</w:t>
+      </w:r>
+      <w:proofErr w:type="gramEnd"/>
+      <w:r>
+        <w:t>_specialtags_transco</w:t>
       </w:r>
       <w:proofErr w:type="spellEnd"/>
     </w:p>
@@ -16608,11 +17497,17 @@
           <w:ilvl w:val="0"/>
           <w:numId w:val="4"/>
         </w:numPr>
+        <w:ind w:left="357" w:hanging="357"/>
         <w:jc w:val="both"/>
       </w:pPr>
       <w:proofErr w:type="spellStart"/>
-      <w:r>
-        <w:t>clean_punctuation</w:t>
+      <w:proofErr w:type="gramStart"/>
+      <w:r>
+        <w:t>clean</w:t>
+      </w:r>
+      <w:proofErr w:type="gramEnd"/>
+      <w:r>
+        <w:t>_punctuation</w:t>
       </w:r>
       <w:proofErr w:type="spellEnd"/>
     </w:p>
@@ -16623,13 +17518,16 @@
           <w:ilvl w:val="0"/>
           <w:numId w:val="4"/>
         </w:numPr>
+        <w:ind w:left="357" w:hanging="357"/>
         <w:jc w:val="both"/>
       </w:pPr>
       <w:proofErr w:type="spellStart"/>
+      <w:proofErr w:type="gramStart"/>
       <w:r>
         <w:t>stopWordsRemove</w:t>
       </w:r>
       <w:proofErr w:type="spellEnd"/>
+      <w:proofErr w:type="gramEnd"/>
     </w:p>
     <w:p>
       <w:pPr>
@@ -16638,13 +17536,16 @@
           <w:ilvl w:val="0"/>
           <w:numId w:val="4"/>
         </w:numPr>
+        <w:ind w:left="357" w:hanging="357"/>
         <w:jc w:val="both"/>
       </w:pPr>
       <w:proofErr w:type="spellStart"/>
+      <w:proofErr w:type="gramStart"/>
       <w:r>
         <w:t>lemmatization</w:t>
       </w:r>
       <w:proofErr w:type="spellEnd"/>
+      <w:proofErr w:type="gramEnd"/>
     </w:p>
     <w:p>
       <w:pPr>
@@ -16653,11 +17554,17 @@
           <w:ilvl w:val="0"/>
           <w:numId w:val="4"/>
         </w:numPr>
+        <w:ind w:left="357" w:hanging="357"/>
         <w:jc w:val="both"/>
       </w:pPr>
       <w:proofErr w:type="spellStart"/>
-      <w:r>
-        <w:t>pred_nwords_unsupervised</w:t>
+      <w:proofErr w:type="gramStart"/>
+      <w:r>
+        <w:t>pred</w:t>
+      </w:r>
+      <w:proofErr w:type="gramEnd"/>
+      <w:r>
+        <w:t>_nwords_unsupervised</w:t>
       </w:r>
       <w:proofErr w:type="spellEnd"/>
     </w:p>
@@ -16668,11 +17575,17 @@
           <w:ilvl w:val="0"/>
           <w:numId w:val="4"/>
         </w:numPr>
+        <w:ind w:left="357" w:hanging="357"/>
         <w:jc w:val="both"/>
       </w:pPr>
       <w:proofErr w:type="spellStart"/>
-      <w:r>
-        <w:t>recommend_tags</w:t>
+      <w:proofErr w:type="gramStart"/>
+      <w:r>
+        <w:t>recommend</w:t>
+      </w:r>
+      <w:proofErr w:type="gramEnd"/>
+      <w:r>
+        <w:t>_tags</w:t>
       </w:r>
       <w:proofErr w:type="spellEnd"/>
     </w:p>
@@ -16717,6 +17630,7 @@
         <w:t xml:space="preserve">text = </w:t>
       </w:r>
       <w:proofErr w:type="spellStart"/>
+      <w:proofErr w:type="gramStart"/>
       <w:r>
         <w:rPr>
           <w:lang w:val="en-US"/>
@@ -16724,6 +17638,7 @@
         <w:t>text.apply</w:t>
       </w:r>
       <w:proofErr w:type="spellEnd"/>
+      <w:proofErr w:type="gramEnd"/>
       <w:r>
         <w:rPr>
           <w:lang w:val="en-US"/>
@@ -16760,6 +17675,7 @@
         <w:t xml:space="preserve">        text = </w:t>
       </w:r>
       <w:proofErr w:type="spellStart"/>
+      <w:proofErr w:type="gramStart"/>
       <w:r>
         <w:rPr>
           <w:lang w:val="en-US"/>
@@ -16767,6 +17683,7 @@
         <w:t>text.apply</w:t>
       </w:r>
       <w:proofErr w:type="spellEnd"/>
+      <w:proofErr w:type="gramEnd"/>
       <w:r>
         <w:rPr>
           <w:lang w:val="en-US"/>
@@ -16817,6 +17734,7 @@
         <w:t xml:space="preserve">        text = </w:t>
       </w:r>
       <w:proofErr w:type="spellStart"/>
+      <w:proofErr w:type="gramStart"/>
       <w:r>
         <w:rPr>
           <w:lang w:val="en-US"/>
@@ -16824,6 +17742,7 @@
         <w:t>text.apply</w:t>
       </w:r>
       <w:proofErr w:type="spellEnd"/>
+      <w:proofErr w:type="gramEnd"/>
       <w:r>
         <w:rPr>
           <w:lang w:val="en-US"/>
@@ -16874,6 +17793,7 @@
         <w:t xml:space="preserve">        text = </w:t>
       </w:r>
       <w:proofErr w:type="spellStart"/>
+      <w:proofErr w:type="gramStart"/>
       <w:r>
         <w:rPr>
           <w:lang w:val="en-US"/>
@@ -16881,6 +17801,7 @@
         <w:t>text.apply</w:t>
       </w:r>
       <w:proofErr w:type="spellEnd"/>
+      <w:proofErr w:type="gramEnd"/>
       <w:r>
         <w:rPr>
           <w:lang w:val="en-US"/>
@@ -16917,6 +17838,7 @@
         <w:t xml:space="preserve">        text = </w:t>
       </w:r>
       <w:proofErr w:type="spellStart"/>
+      <w:proofErr w:type="gramStart"/>
       <w:r>
         <w:rPr>
           <w:lang w:val="en-US"/>
@@ -16924,6 +17846,7 @@
         <w:t>text.apply</w:t>
       </w:r>
       <w:proofErr w:type="spellEnd"/>
+      <w:proofErr w:type="gramEnd"/>
       <w:r>
         <w:rPr>
           <w:lang w:val="en-US"/>
@@ -16974,6 +17897,7 @@
         <w:t xml:space="preserve">        text = </w:t>
       </w:r>
       <w:proofErr w:type="spellStart"/>
+      <w:proofErr w:type="gramStart"/>
       <w:r>
         <w:rPr>
           <w:lang w:val="en-US"/>
@@ -16981,6 +17905,7 @@
         <w:t>text.apply</w:t>
       </w:r>
       <w:proofErr w:type="spellEnd"/>
+      <w:proofErr w:type="gramEnd"/>
       <w:r>
         <w:rPr>
           <w:lang w:val="en-US"/>
@@ -17017,6 +17942,7 @@
         <w:t xml:space="preserve">        text = </w:t>
       </w:r>
       <w:proofErr w:type="spellStart"/>
+      <w:proofErr w:type="gramStart"/>
       <w:r>
         <w:rPr>
           <w:lang w:val="en-US"/>
@@ -17024,6 +17950,7 @@
         <w:t>text.apply</w:t>
       </w:r>
       <w:proofErr w:type="spellEnd"/>
+      <w:proofErr w:type="gramEnd"/>
       <w:r>
         <w:rPr>
           <w:lang w:val="en-US"/>
@@ -17138,14 +18065,14 @@
       <w:pPr>
         <w:pStyle w:val="Titre1"/>
       </w:pPr>
-      <w:bookmarkStart w:id="20" w:name="_Toc30940864"/>
+      <w:bookmarkStart w:id="19" w:name="_Toc30940864"/>
       <w:r>
         <w:t>Pistes d’</w:t>
       </w:r>
       <w:r>
         <w:t>amélioration</w:t>
       </w:r>
-      <w:bookmarkEnd w:id="20"/>
+      <w:bookmarkEnd w:id="19"/>
     </w:p>
     <w:p>
       <w:pPr>
@@ -17170,7 +18097,13 @@
         <w:t xml:space="preserve">le modèle non </w:t>
       </w:r>
       <w:r>
-        <w:t xml:space="preserve">supervisé, supprimer les mots </w:t>
+        <w:t xml:space="preserve">supervisé, </w:t>
+      </w:r>
+      <w:r>
+        <w:t xml:space="preserve">retirer </w:t>
+      </w:r>
+      <w:r>
+        <w:t xml:space="preserve">les mots </w:t>
       </w:r>
       <w:r>
         <w:t xml:space="preserve">les plus fréquents </w:t>
@@ -17179,7 +18112,13 @@
         <w:t xml:space="preserve">par topic pourrait permettre d’amener un peu plus de spécificité. </w:t>
       </w:r>
       <w:r>
-        <w:t xml:space="preserve">Je pourrais peut-être aussi gagner en spécificité en intégrant des n-grams ou en utilisant des techniques de plongements de mots.  </w:t>
+        <w:t>Je pourrais gagner en spécificité en intégrant des n-grams ou en utilisant des techniques de plongements de mots</w:t>
+      </w:r>
+      <w:r>
+        <w:t xml:space="preserve"> pour prendre en compte le contexte</w:t>
+      </w:r>
+      <w:r>
+        <w:t xml:space="preserve">.  </w:t>
       </w:r>
     </w:p>
     <w:p>
@@ -17270,7 +18209,12 @@
         <w:jc w:val="both"/>
       </w:pPr>
       <w:r>
-        <w:t>Au lieu d’avoir un unique modèle supervisé pour prédire l’ensemble des tags, il ne serait pas in</w:t>
+        <w:t xml:space="preserve">Au lieu d’avoir un unique </w:t>
+      </w:r>
+      <w:bookmarkStart w:id="20" w:name="_GoBack"/>
+      <w:bookmarkEnd w:id="20"/>
+      <w:r>
+        <w:t>modèle supervisé pour prédire l’ensemble des tags, il ne serait pas in</w:t>
       </w:r>
       <w:r>
         <w:t xml:space="preserve">intéressant </w:t>
@@ -17340,6 +18284,7 @@
         <w:docPartUnique/>
       </w:docPartObj>
     </w:sdtPr>
+    <w:sdtEndPr/>
     <w:sdtContent>
       <w:p>
         <w:pPr>
@@ -18986,6 +19931,7 @@
     <w:rsid w:val="009038E6"/>
     <w:rsid w:val="00A963B1"/>
     <w:rsid w:val="00B65C60"/>
+    <w:rsid w:val="00BA46C1"/>
     <w:rsid w:val="00E578A8"/>
   </w:rsids>
   <m:mathPr>
@@ -19804,7 +20750,7 @@
 </file>
 
 <file path=customXml/itemProps2.xml><?xml version="1.0" encoding="utf-8"?>
-<ds:datastoreItem xmlns:ds="http://schemas.openxmlformats.org/officeDocument/2006/customXml" ds:itemID="{CE41845D-62E8-40B3-BA78-42AD50B08987}">
+<ds:datastoreItem xmlns:ds="http://schemas.openxmlformats.org/officeDocument/2006/customXml" ds:itemID="{0C402548-9FFF-4707-BD68-6916F6D13D56}">
   <ds:schemaRefs>
     <ds:schemaRef ds:uri="http://schemas.openxmlformats.org/officeDocument/2006/bibliography"/>
   </ds:schemaRefs>

</xml_diff>